<commit_message>
Premiere partie du rapport
</commit_message>
<xml_diff>
--- a/tp3/rapport/OAD_TP3 - Rapport.docx
+++ b/tp3/rapport/OAD_TP3 - Rapport.docx
@@ -1055,7 +1055,7 @@
           <w:r>
             <w:fldChar w:fldCharType="separate"/>
           </w:r>
-          <w:hyperlink w:anchor="_Toc436346302" w:history="1">
+          <w:hyperlink w:anchor="_Toc440793764" w:history="1">
             <w:r>
               <w:rPr>
                 <w:rStyle w:val="Lienhypertexte"/>
@@ -1082,7 +1082,7 @@
                 <w:noProof/>
                 <w:webHidden/>
               </w:rPr>
-              <w:instrText xml:space="preserve"> PAGEREF _Toc436346302 \h </w:instrText>
+              <w:instrText xml:space="preserve"> PAGEREF _Toc440793764 \h </w:instrText>
             </w:r>
             <w:r>
               <w:rPr>
@@ -1126,7 +1126,7 @@
               <w:szCs w:val="22"/>
             </w:rPr>
           </w:pPr>
-          <w:hyperlink w:anchor="_Toc436346303" w:history="1">
+          <w:hyperlink w:anchor="_Toc440793765" w:history="1">
             <w:r>
               <w:rPr>
                 <w:rStyle w:val="Lienhypertexte"/>
@@ -1153,7 +1153,7 @@
                 <w:noProof/>
                 <w:webHidden/>
               </w:rPr>
-              <w:instrText xml:space="preserve"> PAGEREF _Toc436346303 \h </w:instrText>
+              <w:instrText xml:space="preserve"> PAGEREF _Toc440793765 \h </w:instrText>
             </w:r>
             <w:r>
               <w:rPr>
@@ -1197,13 +1197,27 @@
               <w:szCs w:val="22"/>
             </w:rPr>
           </w:pPr>
-          <w:hyperlink w:anchor="_Toc436346304" w:history="1">
+          <w:hyperlink w:anchor="_Toc440793766" w:history="1">
             <w:r>
               <w:rPr>
                 <w:rStyle w:val="Lienhypertexte"/>
                 <w:noProof/>
               </w:rPr>
-              <w:t>A – Génération d’une solution</w:t>
+              <w:t>A – Généra</w:t>
+            </w:r>
+            <w:r>
+              <w:rPr>
+                <w:rStyle w:val="Lienhypertexte"/>
+                <w:noProof/>
+              </w:rPr>
+              <w:t>t</w:t>
+            </w:r>
+            <w:r>
+              <w:rPr>
+                <w:rStyle w:val="Lienhypertexte"/>
+                <w:noProof/>
+              </w:rPr>
+              <w:t>ion d’une solution</w:t>
             </w:r>
             <w:r>
               <w:rPr>
@@ -1224,7 +1238,7 @@
                 <w:noProof/>
                 <w:webHidden/>
               </w:rPr>
-              <w:instrText xml:space="preserve"> PAGEREF _Toc436346304 \h </w:instrText>
+              <w:instrText xml:space="preserve"> PAGEREF _Toc440793766 \h </w:instrText>
             </w:r>
             <w:r>
               <w:rPr>
@@ -1268,7 +1282,7 @@
               <w:szCs w:val="22"/>
             </w:rPr>
           </w:pPr>
-          <w:hyperlink w:anchor="_Toc436346305" w:history="1">
+          <w:hyperlink w:anchor="_Toc440793767" w:history="1">
             <w:r>
               <w:rPr>
                 <w:rStyle w:val="Lienhypertexte"/>
@@ -1295,7 +1309,7 @@
                 <w:noProof/>
                 <w:webHidden/>
               </w:rPr>
-              <w:instrText xml:space="preserve"> PAGEREF _Toc436346305 \h </w:instrText>
+              <w:instrText xml:space="preserve"> PAGEREF _Toc440793767 \h </w:instrText>
             </w:r>
             <w:r>
               <w:rPr>
@@ -1339,7 +1353,7 @@
               <w:szCs w:val="22"/>
             </w:rPr>
           </w:pPr>
-          <w:hyperlink w:anchor="_Toc436346306" w:history="1">
+          <w:hyperlink w:anchor="_Toc440793768" w:history="1">
             <w:r>
               <w:rPr>
                 <w:rStyle w:val="Lienhypertexte"/>
@@ -1366,7 +1380,7 @@
                 <w:noProof/>
                 <w:webHidden/>
               </w:rPr>
-              <w:instrText xml:space="preserve"> PAGEREF _Toc436346306 \h </w:instrText>
+              <w:instrText xml:space="preserve"> PAGEREF _Toc440793768 \h </w:instrText>
             </w:r>
             <w:r>
               <w:rPr>
@@ -1386,7 +1400,7 @@
                 <w:noProof/>
                 <w:webHidden/>
               </w:rPr>
-              <w:t>4</w:t>
+              <w:t>3</w:t>
             </w:r>
             <w:r>
               <w:rPr>
@@ -1410,7 +1424,7 @@
               <w:szCs w:val="22"/>
             </w:rPr>
           </w:pPr>
-          <w:hyperlink w:anchor="_Toc436346307" w:history="1">
+          <w:hyperlink w:anchor="_Toc440793769" w:history="1">
             <w:r>
               <w:rPr>
                 <w:rStyle w:val="Lienhypertexte"/>
@@ -1437,7 +1451,7 @@
                 <w:noProof/>
                 <w:webHidden/>
               </w:rPr>
-              <w:instrText xml:space="preserve"> PAGEREF _Toc436346307 \h </w:instrText>
+              <w:instrText xml:space="preserve"> PAGEREF _Toc440793769 \h </w:instrText>
             </w:r>
             <w:r>
               <w:rPr>
@@ -1457,7 +1471,7 @@
                 <w:noProof/>
                 <w:webHidden/>
               </w:rPr>
-              <w:t>6</w:t>
+              <w:t>4</w:t>
             </w:r>
             <w:r>
               <w:rPr>
@@ -1481,13 +1495,13 @@
               <w:szCs w:val="22"/>
             </w:rPr>
           </w:pPr>
-          <w:hyperlink w:anchor="_Toc436346308" w:history="1">
+          <w:hyperlink w:anchor="_Toc440793770" w:history="1">
             <w:r>
               <w:rPr>
                 <w:rStyle w:val="Lienhypertexte"/>
                 <w:noProof/>
               </w:rPr>
-              <w:t>A – Evaluation du vecteur de Bierwirth</w:t>
+              <w:t>A – Heuristique de construction</w:t>
             </w:r>
             <w:r>
               <w:rPr>
@@ -1508,7 +1522,7 @@
                 <w:noProof/>
                 <w:webHidden/>
               </w:rPr>
-              <w:instrText xml:space="preserve"> PAGEREF _Toc436346308 \h </w:instrText>
+              <w:instrText xml:space="preserve"> PAGEREF _Toc440793770 \h </w:instrText>
             </w:r>
             <w:r>
               <w:rPr>
@@ -1528,7 +1542,7 @@
                 <w:noProof/>
                 <w:webHidden/>
               </w:rPr>
-              <w:t>6</w:t>
+              <w:t>4</w:t>
             </w:r>
             <w:r>
               <w:rPr>
@@ -1552,7 +1566,7 @@
               <w:szCs w:val="22"/>
             </w:rPr>
           </w:pPr>
-          <w:hyperlink w:anchor="_Toc436346309" w:history="1">
+          <w:hyperlink w:anchor="_Toc440793771" w:history="1">
             <w:r>
               <w:rPr>
                 <w:rStyle w:val="Lienhypertexte"/>
@@ -1579,7 +1593,7 @@
                 <w:noProof/>
                 <w:webHidden/>
               </w:rPr>
-              <w:instrText xml:space="preserve"> PAGEREF _Toc436346309 \h </w:instrText>
+              <w:instrText xml:space="preserve"> PAGEREF _Toc440793771 \h </w:instrText>
             </w:r>
             <w:r>
               <w:rPr>
@@ -1599,7 +1613,7 @@
                 <w:noProof/>
                 <w:webHidden/>
               </w:rPr>
-              <w:t>6</w:t>
+              <w:t>4</w:t>
             </w:r>
             <w:r>
               <w:rPr>
@@ -1623,7 +1637,7 @@
               <w:szCs w:val="22"/>
             </w:rPr>
           </w:pPr>
-          <w:hyperlink w:anchor="_Toc436346310" w:history="1">
+          <w:hyperlink w:anchor="_Toc440793772" w:history="1">
             <w:r>
               <w:rPr>
                 <w:rStyle w:val="Lienhypertexte"/>
@@ -1650,7 +1664,7 @@
                 <w:noProof/>
                 <w:webHidden/>
               </w:rPr>
-              <w:instrText xml:space="preserve"> PAGEREF _Toc436346310 \h </w:instrText>
+              <w:instrText xml:space="preserve"> PAGEREF _Toc440793772 \h </w:instrText>
             </w:r>
             <w:r>
               <w:rPr>
@@ -1670,7 +1684,7 @@
                 <w:noProof/>
                 <w:webHidden/>
               </w:rPr>
-              <w:t>6</w:t>
+              <w:t>4</w:t>
             </w:r>
             <w:r>
               <w:rPr>
@@ -1694,7 +1708,7 @@
               <w:szCs w:val="22"/>
             </w:rPr>
           </w:pPr>
-          <w:hyperlink w:anchor="_Toc436346311" w:history="1">
+          <w:hyperlink w:anchor="_Toc440793773" w:history="1">
             <w:r>
               <w:rPr>
                 <w:rStyle w:val="Lienhypertexte"/>
@@ -1721,7 +1735,7 @@
                 <w:noProof/>
                 <w:webHidden/>
               </w:rPr>
-              <w:instrText xml:space="preserve"> PAGEREF _Toc436346311 \h </w:instrText>
+              <w:instrText xml:space="preserve"> PAGEREF _Toc440793773 \h </w:instrText>
             </w:r>
             <w:r>
               <w:rPr>
@@ -1741,7 +1755,7 @@
                 <w:noProof/>
                 <w:webHidden/>
               </w:rPr>
-              <w:t>6</w:t>
+              <w:t>4</w:t>
             </w:r>
             <w:r>
               <w:rPr>
@@ -1765,7 +1779,7 @@
               <w:szCs w:val="22"/>
             </w:rPr>
           </w:pPr>
-          <w:hyperlink w:anchor="_Toc436346312" w:history="1">
+          <w:hyperlink w:anchor="_Toc440793774" w:history="1">
             <w:r>
               <w:rPr>
                 <w:rStyle w:val="Lienhypertexte"/>
@@ -1792,7 +1806,7 @@
                 <w:noProof/>
                 <w:webHidden/>
               </w:rPr>
-              <w:instrText xml:space="preserve"> PAGEREF _Toc436346312 \h </w:instrText>
+              <w:instrText xml:space="preserve"> PAGEREF _Toc440793774 \h </w:instrText>
             </w:r>
             <w:r>
               <w:rPr>
@@ -1812,7 +1826,7 @@
                 <w:noProof/>
                 <w:webHidden/>
               </w:rPr>
-              <w:t>6</w:t>
+              <w:t>4</w:t>
             </w:r>
             <w:r>
               <w:rPr>
@@ -1836,7 +1850,7 @@
               <w:szCs w:val="22"/>
             </w:rPr>
           </w:pPr>
-          <w:hyperlink w:anchor="_Toc436346313" w:history="1">
+          <w:hyperlink w:anchor="_Toc440793775" w:history="1">
             <w:r>
               <w:rPr>
                 <w:rStyle w:val="Lienhypertexte"/>
@@ -1863,7 +1877,7 @@
                 <w:noProof/>
                 <w:webHidden/>
               </w:rPr>
-              <w:instrText xml:space="preserve"> PAGEREF _Toc436346313 \h </w:instrText>
+              <w:instrText xml:space="preserve"> PAGEREF _Toc440793775 \h </w:instrText>
             </w:r>
             <w:r>
               <w:rPr>
@@ -1883,7 +1897,7 @@
                 <w:noProof/>
                 <w:webHidden/>
               </w:rPr>
-              <w:t>6</w:t>
+              <w:t>4</w:t>
             </w:r>
             <w:r>
               <w:rPr>
@@ -1907,7 +1921,7 @@
               <w:szCs w:val="22"/>
             </w:rPr>
           </w:pPr>
-          <w:hyperlink w:anchor="_Toc436346314" w:history="1">
+          <w:hyperlink w:anchor="_Toc440793776" w:history="1">
             <w:r>
               <w:rPr>
                 <w:rStyle w:val="Lienhypertexte"/>
@@ -1934,7 +1948,7 @@
                 <w:noProof/>
                 <w:webHidden/>
               </w:rPr>
-              <w:instrText xml:space="preserve"> PAGEREF _Toc436346314 \h </w:instrText>
+              <w:instrText xml:space="preserve"> PAGEREF _Toc440793776 \h </w:instrText>
             </w:r>
             <w:r>
               <w:rPr>
@@ -1954,7 +1968,7 @@
                 <w:noProof/>
                 <w:webHidden/>
               </w:rPr>
-              <w:t>7</w:t>
+              <w:t>4</w:t>
             </w:r>
             <w:r>
               <w:rPr>
@@ -1978,7 +1992,7 @@
               <w:szCs w:val="22"/>
             </w:rPr>
           </w:pPr>
-          <w:hyperlink w:anchor="_Toc436346315" w:history="1">
+          <w:hyperlink w:anchor="_Toc440793777" w:history="1">
             <w:r>
               <w:rPr>
                 <w:rStyle w:val="Lienhypertexte"/>
@@ -2005,7 +2019,7 @@
                 <w:noProof/>
                 <w:webHidden/>
               </w:rPr>
-              <w:instrText xml:space="preserve"> PAGEREF _Toc436346315 \h </w:instrText>
+              <w:instrText xml:space="preserve"> PAGEREF _Toc440793777 \h </w:instrText>
             </w:r>
             <w:r>
               <w:rPr>
@@ -2025,7 +2039,7 @@
                 <w:noProof/>
                 <w:webHidden/>
               </w:rPr>
-              <w:t>7</w:t>
+              <w:t>4</w:t>
             </w:r>
             <w:r>
               <w:rPr>
@@ -2049,13 +2063,13 @@
               <w:szCs w:val="22"/>
             </w:rPr>
           </w:pPr>
-          <w:hyperlink w:anchor="_Toc436346316" w:history="1">
+          <w:hyperlink w:anchor="_Toc440793778" w:history="1">
             <w:r>
               <w:rPr>
                 <w:rStyle w:val="Lienhypertexte"/>
                 <w:noProof/>
               </w:rPr>
-              <w:t>C – Algorithme de suppression des doublons</w:t>
+              <w:t>D – Algorithme génétique</w:t>
             </w:r>
             <w:r>
               <w:rPr>
@@ -2076,7 +2090,7 @@
                 <w:noProof/>
                 <w:webHidden/>
               </w:rPr>
-              <w:instrText xml:space="preserve"> PAGEREF _Toc436346316 \h </w:instrText>
+              <w:instrText xml:space="preserve"> PAGEREF _Toc440793778 \h </w:instrText>
             </w:r>
             <w:r>
               <w:rPr>
@@ -2096,7 +2110,7 @@
                 <w:noProof/>
                 <w:webHidden/>
               </w:rPr>
-              <w:t>7</w:t>
+              <w:t>4</w:t>
             </w:r>
             <w:r>
               <w:rPr>
@@ -2120,7 +2134,7 @@
               <w:szCs w:val="22"/>
             </w:rPr>
           </w:pPr>
-          <w:hyperlink w:anchor="_Toc436346317" w:history="1">
+          <w:hyperlink w:anchor="_Toc440793779" w:history="1">
             <w:r>
               <w:rPr>
                 <w:rStyle w:val="Lienhypertexte"/>
@@ -2147,7 +2161,7 @@
                 <w:noProof/>
                 <w:webHidden/>
               </w:rPr>
-              <w:instrText xml:space="preserve"> PAGEREF _Toc436346317 \h </w:instrText>
+              <w:instrText xml:space="preserve"> PAGEREF _Toc440793779 \h </w:instrText>
             </w:r>
             <w:r>
               <w:rPr>
@@ -2167,7 +2181,7 @@
                 <w:noProof/>
                 <w:webHidden/>
               </w:rPr>
-              <w:t>7</w:t>
+              <w:t>4</w:t>
             </w:r>
             <w:r>
               <w:rPr>
@@ -2191,12 +2205,83 @@
               <w:szCs w:val="22"/>
             </w:rPr>
           </w:pPr>
-          <w:hyperlink w:anchor="_Toc436346318" w:history="1">
+          <w:hyperlink w:anchor="_Toc440793780" w:history="1">
             <w:r>
               <w:rPr>
                 <w:rStyle w:val="Lienhypertexte"/>
                 <w:noProof/>
               </w:rPr>
+              <w:t>Algorithme</w:t>
+            </w:r>
+            <w:r>
+              <w:rPr>
+                <w:noProof/>
+                <w:webHidden/>
+              </w:rPr>
+              <w:tab/>
+            </w:r>
+            <w:r>
+              <w:rPr>
+                <w:noProof/>
+                <w:webHidden/>
+              </w:rPr>
+              <w:fldChar w:fldCharType="begin"/>
+            </w:r>
+            <w:r>
+              <w:rPr>
+                <w:noProof/>
+                <w:webHidden/>
+              </w:rPr>
+              <w:instrText xml:space="preserve"> PAGEREF _Toc440793780 \h </w:instrText>
+            </w:r>
+            <w:r>
+              <w:rPr>
+                <w:noProof/>
+                <w:webHidden/>
+              </w:rPr>
+            </w:r>
+            <w:r>
+              <w:rPr>
+                <w:noProof/>
+                <w:webHidden/>
+              </w:rPr>
+              <w:fldChar w:fldCharType="separate"/>
+            </w:r>
+            <w:r>
+              <w:rPr>
+                <w:noProof/>
+                <w:webHidden/>
+              </w:rPr>
+              <w:t>4</w:t>
+            </w:r>
+            <w:r>
+              <w:rPr>
+                <w:noProof/>
+                <w:webHidden/>
+              </w:rPr>
+              <w:fldChar w:fldCharType="end"/>
+            </w:r>
+          </w:hyperlink>
+        </w:p>
+        <w:p>
+          <w:pPr>
+            <w:pStyle w:val="TM3"/>
+            <w:tabs>
+              <w:tab w:val="right" w:leader="dot" w:pos="8395"/>
+            </w:tabs>
+            <w:rPr>
+              <w:rFonts w:eastAsiaTheme="minorEastAsia"/>
+              <w:noProof/>
+              <w:color w:val="auto"/>
+              <w:szCs w:val="22"/>
+            </w:rPr>
+          </w:pPr>
+          <w:hyperlink w:anchor="_Toc440793781" w:history="1">
+            <w:r>
+              <w:rPr>
+                <w:rStyle w:val="Lienhypertexte"/>
+                <w:noProof/>
+              </w:rPr>
               <w:t>Implémentation</w:t>
             </w:r>
             <w:r>
@@ -2218,7 +2303,7 @@
                 <w:noProof/>
                 <w:webHidden/>
               </w:rPr>
-              <w:instrText xml:space="preserve"> PAGEREF _Toc436346318 \h </w:instrText>
+              <w:instrText xml:space="preserve"> PAGEREF _Toc440793781 \h </w:instrText>
             </w:r>
             <w:r>
               <w:rPr>
@@ -2238,7 +2323,78 @@
                 <w:noProof/>
                 <w:webHidden/>
               </w:rPr>
-              <w:t>7</w:t>
+              <w:t>4</w:t>
+            </w:r>
+            <w:r>
+              <w:rPr>
+                <w:noProof/>
+                <w:webHidden/>
+              </w:rPr>
+              <w:fldChar w:fldCharType="end"/>
+            </w:r>
+          </w:hyperlink>
+        </w:p>
+        <w:p>
+          <w:pPr>
+            <w:pStyle w:val="TM1"/>
+            <w:tabs>
+              <w:tab w:val="right" w:leader="dot" w:pos="8395"/>
+            </w:tabs>
+            <w:rPr>
+              <w:rFonts w:eastAsiaTheme="minorEastAsia"/>
+              <w:noProof/>
+              <w:color w:val="auto"/>
+              <w:szCs w:val="22"/>
+            </w:rPr>
+          </w:pPr>
+          <w:hyperlink w:anchor="_Toc440793782" w:history="1">
+            <w:r>
+              <w:rPr>
+                <w:rStyle w:val="Lienhypertexte"/>
+                <w:noProof/>
+              </w:rPr>
+              <w:t>III – Résultats et performances</w:t>
+            </w:r>
+            <w:r>
+              <w:rPr>
+                <w:noProof/>
+                <w:webHidden/>
+              </w:rPr>
+              <w:tab/>
+            </w:r>
+            <w:r>
+              <w:rPr>
+                <w:noProof/>
+                <w:webHidden/>
+              </w:rPr>
+              <w:fldChar w:fldCharType="begin"/>
+            </w:r>
+            <w:r>
+              <w:rPr>
+                <w:noProof/>
+                <w:webHidden/>
+              </w:rPr>
+              <w:instrText xml:space="preserve"> PAGEREF _Toc440793782 \h </w:instrText>
+            </w:r>
+            <w:r>
+              <w:rPr>
+                <w:noProof/>
+                <w:webHidden/>
+              </w:rPr>
+            </w:r>
+            <w:r>
+              <w:rPr>
+                <w:noProof/>
+                <w:webHidden/>
+              </w:rPr>
+              <w:fldChar w:fldCharType="separate"/>
+            </w:r>
+            <w:r>
+              <w:rPr>
+                <w:noProof/>
+                <w:webHidden/>
+              </w:rPr>
+              <w:t>5</w:t>
             </w:r>
             <w:r>
               <w:rPr>
@@ -2262,13 +2418,13 @@
               <w:szCs w:val="22"/>
             </w:rPr>
           </w:pPr>
-          <w:hyperlink w:anchor="_Toc436346319" w:history="1">
+          <w:hyperlink w:anchor="_Toc440793783" w:history="1">
             <w:r>
               <w:rPr>
                 <w:rStyle w:val="Lienhypertexte"/>
                 <w:noProof/>
               </w:rPr>
-              <w:t>D – Algorithme génétique</w:t>
+              <w:t>A - Présentation du programme</w:t>
             </w:r>
             <w:r>
               <w:rPr>
@@ -2289,7 +2445,7 @@
                 <w:noProof/>
                 <w:webHidden/>
               </w:rPr>
-              <w:instrText xml:space="preserve"> PAGEREF _Toc436346319 \h </w:instrText>
+              <w:instrText xml:space="preserve"> PAGEREF _Toc440793783 \h </w:instrText>
             </w:r>
             <w:r>
               <w:rPr>
@@ -2309,7 +2465,7 @@
                 <w:noProof/>
                 <w:webHidden/>
               </w:rPr>
-              <w:t>7</w:t>
+              <w:t>5</w:t>
             </w:r>
             <w:r>
               <w:rPr>
@@ -2322,7 +2478,7 @@
         </w:p>
         <w:p>
           <w:pPr>
-            <w:pStyle w:val="TM3"/>
+            <w:pStyle w:val="TM2"/>
             <w:tabs>
               <w:tab w:val="right" w:leader="dot" w:pos="8395"/>
             </w:tabs>
@@ -2333,13 +2489,13 @@
               <w:szCs w:val="22"/>
             </w:rPr>
           </w:pPr>
-          <w:hyperlink w:anchor="_Toc436346320" w:history="1">
+          <w:hyperlink w:anchor="_Toc440793784" w:history="1">
             <w:r>
               <w:rPr>
                 <w:rStyle w:val="Lienhypertexte"/>
                 <w:noProof/>
               </w:rPr>
-              <w:t>Présentation</w:t>
+              <w:t>B – Tests et analyse</w:t>
             </w:r>
             <w:r>
               <w:rPr>
@@ -2360,7 +2516,7 @@
                 <w:noProof/>
                 <w:webHidden/>
               </w:rPr>
-              <w:instrText xml:space="preserve"> PAGEREF _Toc436346320 \h </w:instrText>
+              <w:instrText xml:space="preserve"> PAGEREF _Toc440793784 \h </w:instrText>
             </w:r>
             <w:r>
               <w:rPr>
@@ -2380,149 +2536,7 @@
                 <w:noProof/>
                 <w:webHidden/>
               </w:rPr>
-              <w:t>7</w:t>
-            </w:r>
-            <w:r>
-              <w:rPr>
-                <w:noProof/>
-                <w:webHidden/>
-              </w:rPr>
-              <w:fldChar w:fldCharType="end"/>
-            </w:r>
-          </w:hyperlink>
-        </w:p>
-        <w:p>
-          <w:pPr>
-            <w:pStyle w:val="TM3"/>
-            <w:tabs>
-              <w:tab w:val="right" w:leader="dot" w:pos="8395"/>
-            </w:tabs>
-            <w:rPr>
-              <w:rFonts w:eastAsiaTheme="minorEastAsia"/>
-              <w:noProof/>
-              <w:color w:val="auto"/>
-              <w:szCs w:val="22"/>
-            </w:rPr>
-          </w:pPr>
-          <w:hyperlink w:anchor="_Toc436346321" w:history="1">
-            <w:r>
-              <w:rPr>
-                <w:rStyle w:val="Lienhypertexte"/>
-                <w:noProof/>
-              </w:rPr>
-              <w:t>Algorithme</w:t>
-            </w:r>
-            <w:r>
-              <w:rPr>
-                <w:noProof/>
-                <w:webHidden/>
-              </w:rPr>
-              <w:tab/>
-            </w:r>
-            <w:r>
-              <w:rPr>
-                <w:noProof/>
-                <w:webHidden/>
-              </w:rPr>
-              <w:fldChar w:fldCharType="begin"/>
-            </w:r>
-            <w:r>
-              <w:rPr>
-                <w:noProof/>
-                <w:webHidden/>
-              </w:rPr>
-              <w:instrText xml:space="preserve"> PAGEREF _Toc436346321 \h </w:instrText>
-            </w:r>
-            <w:r>
-              <w:rPr>
-                <w:noProof/>
-                <w:webHidden/>
-              </w:rPr>
-            </w:r>
-            <w:r>
-              <w:rPr>
-                <w:noProof/>
-                <w:webHidden/>
-              </w:rPr>
-              <w:fldChar w:fldCharType="separate"/>
-            </w:r>
-            <w:r>
-              <w:rPr>
-                <w:noProof/>
-                <w:webHidden/>
-              </w:rPr>
-              <w:t>8</w:t>
-            </w:r>
-            <w:r>
-              <w:rPr>
-                <w:noProof/>
-                <w:webHidden/>
-              </w:rPr>
-              <w:fldChar w:fldCharType="end"/>
-            </w:r>
-          </w:hyperlink>
-        </w:p>
-        <w:p>
-          <w:pPr>
-            <w:pStyle w:val="TM3"/>
-            <w:tabs>
-              <w:tab w:val="right" w:leader="dot" w:pos="8395"/>
-            </w:tabs>
-            <w:rPr>
-              <w:rFonts w:eastAsiaTheme="minorEastAsia"/>
-              <w:noProof/>
-              <w:color w:val="auto"/>
-              <w:szCs w:val="22"/>
-            </w:rPr>
-          </w:pPr>
-          <w:hyperlink w:anchor="_Toc436346322" w:history="1">
-            <w:r>
-              <w:rPr>
-                <w:rStyle w:val="Lienhypertexte"/>
-                <w:noProof/>
-              </w:rPr>
-              <w:t>Implémentation</w:t>
-            </w:r>
-            <w:r>
-              <w:rPr>
-                <w:noProof/>
-                <w:webHidden/>
-              </w:rPr>
-              <w:tab/>
-            </w:r>
-            <w:r>
-              <w:rPr>
-                <w:noProof/>
-                <w:webHidden/>
-              </w:rPr>
-              <w:fldChar w:fldCharType="begin"/>
-            </w:r>
-            <w:r>
-              <w:rPr>
-                <w:noProof/>
-                <w:webHidden/>
-              </w:rPr>
-              <w:instrText xml:space="preserve"> PAGEREF _Toc436346322 \h </w:instrText>
-            </w:r>
-            <w:r>
-              <w:rPr>
-                <w:noProof/>
-                <w:webHidden/>
-              </w:rPr>
-            </w:r>
-            <w:r>
-              <w:rPr>
-                <w:noProof/>
-                <w:webHidden/>
-              </w:rPr>
-              <w:fldChar w:fldCharType="separate"/>
-            </w:r>
-            <w:r>
-              <w:rPr>
-                <w:noProof/>
-                <w:webHidden/>
-              </w:rPr>
-              <w:t>8</w:t>
+              <w:t>5</w:t>
             </w:r>
             <w:r>
               <w:rPr>
@@ -2546,13 +2560,13 @@
               <w:szCs w:val="22"/>
             </w:rPr>
           </w:pPr>
-          <w:hyperlink w:anchor="_Toc436346323" w:history="1">
+          <w:hyperlink w:anchor="_Toc440793785" w:history="1">
             <w:r>
               <w:rPr>
                 <w:rStyle w:val="Lienhypertexte"/>
                 <w:noProof/>
               </w:rPr>
-              <w:t>III – Résultats et performances</w:t>
+              <w:t>Conclusion</w:t>
             </w:r>
             <w:r>
               <w:rPr>
@@ -2573,7 +2587,7 @@
                 <w:noProof/>
                 <w:webHidden/>
               </w:rPr>
-              <w:instrText xml:space="preserve"> PAGEREF _Toc436346323 \h </w:instrText>
+              <w:instrText xml:space="preserve"> PAGEREF _Toc440793785 \h </w:instrText>
             </w:r>
             <w:r>
               <w:rPr>
@@ -2593,220 +2607,7 @@
                 <w:noProof/>
                 <w:webHidden/>
               </w:rPr>
-              <w:t>9</w:t>
-            </w:r>
-            <w:r>
-              <w:rPr>
-                <w:noProof/>
-                <w:webHidden/>
-              </w:rPr>
-              <w:fldChar w:fldCharType="end"/>
-            </w:r>
-          </w:hyperlink>
-        </w:p>
-        <w:p>
-          <w:pPr>
-            <w:pStyle w:val="TM2"/>
-            <w:tabs>
-              <w:tab w:val="right" w:leader="dot" w:pos="8395"/>
-            </w:tabs>
-            <w:rPr>
-              <w:rFonts w:eastAsiaTheme="minorEastAsia"/>
-              <w:noProof/>
-              <w:color w:val="auto"/>
-              <w:szCs w:val="22"/>
-            </w:rPr>
-          </w:pPr>
-          <w:hyperlink w:anchor="_Toc436346324" w:history="1">
-            <w:r>
-              <w:rPr>
-                <w:rStyle w:val="Lienhypertexte"/>
-                <w:noProof/>
-              </w:rPr>
-              <w:t>A - Présentation du programme</w:t>
-            </w:r>
-            <w:r>
-              <w:rPr>
-                <w:noProof/>
-                <w:webHidden/>
-              </w:rPr>
-              <w:tab/>
-            </w:r>
-            <w:r>
-              <w:rPr>
-                <w:noProof/>
-                <w:webHidden/>
-              </w:rPr>
-              <w:fldChar w:fldCharType="begin"/>
-            </w:r>
-            <w:r>
-              <w:rPr>
-                <w:noProof/>
-                <w:webHidden/>
-              </w:rPr>
-              <w:instrText xml:space="preserve"> PAGEREF _Toc436346324 \h </w:instrText>
-            </w:r>
-            <w:r>
-              <w:rPr>
-                <w:noProof/>
-                <w:webHidden/>
-              </w:rPr>
-            </w:r>
-            <w:r>
-              <w:rPr>
-                <w:noProof/>
-                <w:webHidden/>
-              </w:rPr>
-              <w:fldChar w:fldCharType="separate"/>
-            </w:r>
-            <w:r>
-              <w:rPr>
-                <w:noProof/>
-                <w:webHidden/>
-              </w:rPr>
-              <w:t>9</w:t>
-            </w:r>
-            <w:r>
-              <w:rPr>
-                <w:noProof/>
-                <w:webHidden/>
-              </w:rPr>
-              <w:fldChar w:fldCharType="end"/>
-            </w:r>
-          </w:hyperlink>
-        </w:p>
-        <w:p>
-          <w:pPr>
-            <w:pStyle w:val="TM2"/>
-            <w:tabs>
-              <w:tab w:val="right" w:leader="dot" w:pos="8395"/>
-            </w:tabs>
-            <w:rPr>
-              <w:rFonts w:eastAsiaTheme="minorEastAsia"/>
-              <w:noProof/>
-              <w:color w:val="auto"/>
-              <w:szCs w:val="22"/>
-            </w:rPr>
-          </w:pPr>
-          <w:hyperlink w:anchor="_Toc436346325" w:history="1">
-            <w:r>
-              <w:rPr>
-                <w:rStyle w:val="Lienhypertexte"/>
-                <w:noProof/>
-              </w:rPr>
-              <w:t>B – Tests et analyse</w:t>
-            </w:r>
-            <w:r>
-              <w:rPr>
-                <w:noProof/>
-                <w:webHidden/>
-              </w:rPr>
-              <w:tab/>
-            </w:r>
-            <w:r>
-              <w:rPr>
-                <w:noProof/>
-                <w:webHidden/>
-              </w:rPr>
-              <w:fldChar w:fldCharType="begin"/>
-            </w:r>
-            <w:r>
-              <w:rPr>
-                <w:noProof/>
-                <w:webHidden/>
-              </w:rPr>
-              <w:instrText xml:space="preserve"> PAGEREF _Toc436346325 \h </w:instrText>
-            </w:r>
-            <w:r>
-              <w:rPr>
-                <w:noProof/>
-                <w:webHidden/>
-              </w:rPr>
-            </w:r>
-            <w:r>
-              <w:rPr>
-                <w:noProof/>
-                <w:webHidden/>
-              </w:rPr>
-              <w:fldChar w:fldCharType="separate"/>
-            </w:r>
-            <w:r>
-              <w:rPr>
-                <w:noProof/>
-                <w:webHidden/>
-              </w:rPr>
-              <w:t>9</w:t>
-            </w:r>
-            <w:r>
-              <w:rPr>
-                <w:noProof/>
-                <w:webHidden/>
-              </w:rPr>
-              <w:fldChar w:fldCharType="end"/>
-            </w:r>
-          </w:hyperlink>
-        </w:p>
-        <w:p>
-          <w:pPr>
-            <w:pStyle w:val="TM1"/>
-            <w:tabs>
-              <w:tab w:val="right" w:leader="dot" w:pos="8395"/>
-            </w:tabs>
-            <w:rPr>
-              <w:rFonts w:eastAsiaTheme="minorEastAsia"/>
-              <w:noProof/>
-              <w:color w:val="auto"/>
-              <w:szCs w:val="22"/>
-            </w:rPr>
-          </w:pPr>
-          <w:hyperlink w:anchor="_Toc436346326" w:history="1">
-            <w:r>
-              <w:rPr>
-                <w:rStyle w:val="Lienhypertexte"/>
-                <w:noProof/>
-              </w:rPr>
-              <w:t>Conclusion</w:t>
-            </w:r>
-            <w:r>
-              <w:rPr>
-                <w:noProof/>
-                <w:webHidden/>
-              </w:rPr>
-              <w:tab/>
-            </w:r>
-            <w:r>
-              <w:rPr>
-                <w:noProof/>
-                <w:webHidden/>
-              </w:rPr>
-              <w:fldChar w:fldCharType="begin"/>
-            </w:r>
-            <w:r>
-              <w:rPr>
-                <w:noProof/>
-                <w:webHidden/>
-              </w:rPr>
-              <w:instrText xml:space="preserve"> PAGEREF _Toc436346326 \h </w:instrText>
-            </w:r>
-            <w:r>
-              <w:rPr>
-                <w:noProof/>
-                <w:webHidden/>
-              </w:rPr>
-            </w:r>
-            <w:r>
-              <w:rPr>
-                <w:noProof/>
-                <w:webHidden/>
-              </w:rPr>
-              <w:fldChar w:fldCharType="separate"/>
-            </w:r>
-            <w:r>
-              <w:rPr>
-                <w:noProof/>
-                <w:webHidden/>
-              </w:rPr>
-              <w:t>11</w:t>
+              <w:t>6</w:t>
             </w:r>
             <w:r>
               <w:rPr>
@@ -2848,15 +2649,8 @@
     </w:p>
     <w:p>
       <w:pPr>
-        <w:pStyle w:val="Tabledesillustrations"/>
-        <w:tabs>
-          <w:tab w:val="right" w:leader="dot" w:pos="8395"/>
-        </w:tabs>
         <w:rPr>
-          <w:rFonts w:eastAsiaTheme="minorEastAsia"/>
-          <w:noProof/>
-          <w:color w:val="auto"/>
-          <w:szCs w:val="22"/>
+          <w:bCs/>
         </w:rPr>
       </w:pPr>
       <w:r>
@@ -2877,141 +2671,13 @@
         </w:rPr>
         <w:fldChar w:fldCharType="separate"/>
       </w:r>
-      <w:hyperlink w:anchor="_Toc436346327" w:history="1">
-        <w:r>
-          <w:rPr>
-            <w:rStyle w:val="Lienhypertexte"/>
-            <w:noProof/>
-          </w:rPr>
-          <w:t>Figure 1 - Exemple de graphe disjonctif (P. Lacomme)</w:t>
-        </w:r>
-        <w:r>
-          <w:rPr>
-            <w:noProof/>
-            <w:webHidden/>
-          </w:rPr>
-          <w:tab/>
-        </w:r>
-        <w:r>
-          <w:rPr>
-            <w:noProof/>
-            <w:webHidden/>
-          </w:rPr>
-          <w:fldChar w:fldCharType="begin"/>
-        </w:r>
-        <w:r>
-          <w:rPr>
-            <w:noProof/>
-            <w:webHidden/>
-          </w:rPr>
-          <w:instrText xml:space="preserve"> PAGEREF _Toc436346327 \h </w:instrText>
-        </w:r>
-        <w:r>
-          <w:rPr>
-            <w:noProof/>
-            <w:webHidden/>
-          </w:rPr>
-        </w:r>
-        <w:r>
-          <w:rPr>
-            <w:noProof/>
-            <w:webHidden/>
-          </w:rPr>
-          <w:fldChar w:fldCharType="separate"/>
-        </w:r>
-        <w:r>
-          <w:rPr>
-            <w:noProof/>
-            <w:webHidden/>
-          </w:rPr>
-          <w:t>3</w:t>
-        </w:r>
-        <w:r>
-          <w:rPr>
-            <w:noProof/>
-            <w:webHidden/>
-          </w:rPr>
-          <w:fldChar w:fldCharType="end"/>
-        </w:r>
-      </w:hyperlink>
-    </w:p>
-    <w:p>
-      <w:pPr>
-        <w:pStyle w:val="Tabledesillustrations"/>
-        <w:tabs>
-          <w:tab w:val="right" w:leader="dot" w:pos="8395"/>
-        </w:tabs>
+      <w:r>
         <w:rPr>
-          <w:rFonts w:eastAsiaTheme="minorEastAsia"/>
+          <w:b/>
           <w:noProof/>
-          <w:color w:val="auto"/>
-          <w:szCs w:val="22"/>
         </w:rPr>
-      </w:pPr>
-      <w:hyperlink w:anchor="_Toc436346328" w:history="1">
-        <w:r>
-          <w:rPr>
-            <w:rStyle w:val="Lienhypertexte"/>
-            <w:noProof/>
-          </w:rPr>
-          <w:t>Figure 2 - Algorithme génétique</w:t>
-        </w:r>
-        <w:r>
-          <w:rPr>
-            <w:noProof/>
-            <w:webHidden/>
-          </w:rPr>
-          <w:tab/>
-        </w:r>
-        <w:r>
-          <w:rPr>
-            <w:noProof/>
-            <w:webHidden/>
-          </w:rPr>
-          <w:fldChar w:fldCharType="begin"/>
-        </w:r>
-        <w:r>
-          <w:rPr>
-            <w:noProof/>
-            <w:webHidden/>
-          </w:rPr>
-          <w:instrText xml:space="preserve"> PAGEREF _Toc436346328 \h </w:instrText>
-        </w:r>
-        <w:r>
-          <w:rPr>
-            <w:noProof/>
-            <w:webHidden/>
-          </w:rPr>
-        </w:r>
-        <w:r>
-          <w:rPr>
-            <w:noProof/>
-            <w:webHidden/>
-          </w:rPr>
-          <w:fldChar w:fldCharType="separate"/>
-        </w:r>
-        <w:r>
-          <w:rPr>
-            <w:noProof/>
-            <w:webHidden/>
-          </w:rPr>
-          <w:t>4</w:t>
-        </w:r>
-        <w:r>
-          <w:rPr>
-            <w:noProof/>
-            <w:webHidden/>
-          </w:rPr>
-          <w:fldChar w:fldCharType="end"/>
-        </w:r>
-      </w:hyperlink>
-    </w:p>
-    <w:p>
-      <w:pPr>
-        <w:rPr>
-          <w:bCs/>
-        </w:rPr>
-      </w:pPr>
+        <w:t>Aucune entrée de table d'illustration n'a été trouvée.</w:t>
+      </w:r>
       <w:r>
         <w:rPr>
           <w:bCs/>
@@ -3023,7 +2689,7 @@
       <w:pPr>
         <w:pStyle w:val="Titre1"/>
       </w:pPr>
-      <w:bookmarkStart w:id="0" w:name="_Toc436346302"/>
+      <w:bookmarkStart w:id="0" w:name="_Toc440793764"/>
       <w:r>
         <w:t>Introduction</w:t>
       </w:r>
@@ -3072,90 +2738,153 @@
       <w:pPr>
         <w:pStyle w:val="Titre1"/>
       </w:pPr>
-      <w:bookmarkStart w:id="1" w:name="_Toc436346303"/>
+      <w:bookmarkStart w:id="1" w:name="_Toc440793765"/>
       <w:r>
         <w:t>I – Etude du problème</w:t>
       </w:r>
       <w:bookmarkEnd w:id="1"/>
     </w:p>
-    <w:p/>
     <w:p>
+      <w:r>
+        <w:t xml:space="preserve">Le problème consiste à déterminer un nombre de tournée minimal à créer afin de pouvoir desservir un nombre de clients définis. Nous disposons d'informations sur le client, comme ses horaires d'ouverture et de fermeture, la quantité de marchandise qu'il souhaite, son temps de service. Nous disposons aussi </w:t>
+      </w:r>
+      <w:r>
+        <w:t>d'une grille dans laquelle figure les distances entre chaque client que nous gérons. Notons que chaque client n'est pas forcément relié par une route.</w:t>
+      </w:r>
+    </w:p>
+    <w:p>
+      <w:r>
+        <w:t>Le dépôt va constituer le point de départ et d'arrivé pour chaque tournée que nous effectuerons. Ce dépôt dispose d'un nombre de véhicule illimité ce qui nous permet de créer autant de tournées que nous le souhaitons.</w:t>
+      </w:r>
+    </w:p>
+    <w:p>
+      <w:r>
+        <w:t>Il est nécessaire de servir tous les clients et ceux en une seule fois. Les tournées doivent s'effectuer sans retour au dépôt au milieu de celle-ci.</w:t>
+      </w:r>
+    </w:p>
+    <w:p>
       <w:pPr>
         <w:pStyle w:val="Titre2"/>
       </w:pPr>
-      <w:bookmarkStart w:id="2" w:name="_Toc436346304"/>
+      <w:bookmarkStart w:id="2" w:name="_Toc440793766"/>
       <w:r>
         <w:t>A – Génération d’une solution</w:t>
       </w:r>
       <w:bookmarkEnd w:id="2"/>
     </w:p>
-    <w:p/>
     <w:p>
+      <w:r>
+        <w:t xml:space="preserve">Pour générer une </w:t>
+      </w:r>
+      <w:proofErr w:type="spellStart"/>
+      <w:r>
+        <w:t>premiere</w:t>
+      </w:r>
+      <w:proofErr w:type="spellEnd"/>
+      <w:r>
+        <w:t xml:space="preserve"> solution, nous avons 2 options.</w:t>
+      </w:r>
+    </w:p>
+    <w:p>
+      <w:r>
+        <w:t>Une première consiste à créer une tournée par client. Ainsi nous sommes sur que cette solution est réalisable.</w:t>
+      </w:r>
+    </w:p>
+    <w:p>
+      <w:r>
+        <w:t>Une seconde approche va consister à créer des tournées avec un client de base et ajouter un client à la fin de cette tournée tant que c'est possible. Lorsqu'on ne peut plus ajouter de clients, nous créons une nouvelle tournée et continuons. Ceci est à faire tant qu'il reste des clients non traités.</w:t>
+      </w:r>
+    </w:p>
+    <w:p>
       <w:pPr>
         <w:pStyle w:val="Titre2"/>
       </w:pPr>
-      <w:bookmarkStart w:id="3" w:name="_Toc436346305"/>
+      <w:bookmarkStart w:id="3" w:name="_Toc440793767"/>
       <w:r>
         <w:t>B – Amélioration de cette solution</w:t>
       </w:r>
       <w:bookmarkEnd w:id="3"/>
     </w:p>
-    <w:p/>
     <w:p>
+      <w:r>
+        <w:t>Une fois une solution de base établie, il faut améliorer cette solution. Pour l'améliorer, nous pouvons utiliser successivement des heuristiques d'amélioration.</w:t>
+      </w:r>
+    </w:p>
+    <w:p>
+      <w:r>
+        <w:t xml:space="preserve">Une </w:t>
+      </w:r>
+      <w:r>
+        <w:t>première</w:t>
+      </w:r>
+      <w:r>
+        <w:t xml:space="preserve"> heuristique va permuter les fins de deux tournées. Ainsi il est possible de fermer des tournées si on </w:t>
+      </w:r>
+      <w:r>
+        <w:t>ajoute toute une tournée à la fin d'une autre.</w:t>
+      </w:r>
+    </w:p>
+    <w:p>
+      <w:r>
+        <w:t>Une autre insertion va tester s'il est possible de déplacer un client d'une tournée dans une autre tournée. De cette manière, nous supprimons successivement des clients dans certaines tournées et donc on en limite le nombre.</w:t>
+      </w:r>
+    </w:p>
+    <w:p>
+      <w:r>
+        <w:t>Enfin une dernière heuristique va échanger deux clients de deux tournées.</w:t>
+      </w:r>
+    </w:p>
+    <w:p>
+      <w:r>
+        <w:t>En utilisant successivement ces heuristiques et en réitérant tant qu'on améliore notre solution, il est possible d'obtenir de très bonnes solutions.</w:t>
+      </w:r>
+      <w:bookmarkStart w:id="4" w:name="_GoBack"/>
+      <w:bookmarkEnd w:id="4"/>
+    </w:p>
+    <w:p>
       <w:pPr>
         <w:pStyle w:val="Titre2"/>
       </w:pPr>
-      <w:bookmarkStart w:id="4" w:name="_Toc436346306"/>
+      <w:bookmarkStart w:id="5" w:name="_Toc440793768"/>
       <w:r>
         <w:t>C – Fabrication de meilleurs solutions</w:t>
       </w:r>
-      <w:bookmarkEnd w:id="4"/>
+      <w:bookmarkEnd w:id="5"/>
     </w:p>
     <w:p/>
     <w:p>
       <w:pPr>
         <w:pStyle w:val="Titre1"/>
       </w:pPr>
-      <w:bookmarkStart w:id="5" w:name="_Toc436346307"/>
+      <w:bookmarkStart w:id="6" w:name="_Toc440793769"/>
       <w:r>
         <w:t xml:space="preserve">II – Présentation </w:t>
       </w:r>
       <w:r>
         <w:t>de la solution</w:t>
       </w:r>
-      <w:bookmarkEnd w:id="5"/>
+      <w:bookmarkEnd w:id="6"/>
     </w:p>
     <w:p>
       <w:pPr>
         <w:pStyle w:val="Titre2"/>
       </w:pPr>
-      <w:bookmarkStart w:id="6" w:name="_Toc436346308"/>
+      <w:bookmarkStart w:id="7" w:name="_Toc440793770"/>
       <w:r>
         <w:t xml:space="preserve">A – </w:t>
       </w:r>
-      <w:bookmarkEnd w:id="6"/>
       <w:r>
         <w:t>Heuristique de construction</w:t>
       </w:r>
+      <w:bookmarkEnd w:id="7"/>
     </w:p>
     <w:p>
       <w:pPr>
         <w:pStyle w:val="Titre3"/>
       </w:pPr>
-      <w:bookmarkStart w:id="7" w:name="_Toc436346309"/>
+      <w:bookmarkStart w:id="8" w:name="_Toc440793771"/>
       <w:r>
         <w:t>Présentation</w:t>
-      </w:r>
-      <w:bookmarkEnd w:id="7"/>
-    </w:p>
-    <w:p/>
-    <w:p>
-      <w:pPr>
-        <w:pStyle w:val="Titre3"/>
-      </w:pPr>
-      <w:bookmarkStart w:id="8" w:name="_Toc436346310"/>
-      <w:r>
-        <w:t>Algorithme</w:t>
       </w:r>
       <w:bookmarkEnd w:id="8"/>
     </w:p>
@@ -3164,22 +2893,33 @@
       <w:pPr>
         <w:pStyle w:val="Titre3"/>
       </w:pPr>
-      <w:bookmarkStart w:id="9" w:name="_Toc436346311"/>
+      <w:bookmarkStart w:id="9" w:name="_Toc440793772"/>
       <w:r>
-        <w:t>Implémentation</w:t>
+        <w:t>Algorithme</w:t>
       </w:r>
       <w:bookmarkEnd w:id="9"/>
     </w:p>
     <w:p/>
     <w:p>
       <w:pPr>
+        <w:pStyle w:val="Titre3"/>
+      </w:pPr>
+      <w:bookmarkStart w:id="10" w:name="_Toc440793773"/>
+      <w:r>
+        <w:t>Implémentation</w:t>
+      </w:r>
+      <w:bookmarkEnd w:id="10"/>
+    </w:p>
+    <w:p/>
+    <w:p>
+      <w:pPr>
         <w:pStyle w:val="Titre2"/>
       </w:pPr>
-      <w:bookmarkStart w:id="10" w:name="_Toc436346312"/>
+      <w:bookmarkStart w:id="11" w:name="_Toc440793774"/>
       <w:r>
         <w:t>B – Recherche locale</w:t>
       </w:r>
-      <w:bookmarkEnd w:id="10"/>
+      <w:bookmarkEnd w:id="11"/>
       <w:r>
         <w:t xml:space="preserve"> </w:t>
       </w:r>
@@ -3188,20 +2928,9 @@
       <w:pPr>
         <w:pStyle w:val="Titre3"/>
       </w:pPr>
-      <w:bookmarkStart w:id="11" w:name="_Toc436346313"/>
+      <w:bookmarkStart w:id="12" w:name="_Toc440793775"/>
       <w:r>
         <w:t>Présentation</w:t>
-      </w:r>
-      <w:bookmarkEnd w:id="11"/>
-    </w:p>
-    <w:p/>
-    <w:p>
-      <w:pPr>
-        <w:pStyle w:val="Titre3"/>
-      </w:pPr>
-      <w:bookmarkStart w:id="12" w:name="_Toc436346314"/>
-      <w:r>
-        <w:t>Algorithme</w:t>
       </w:r>
       <w:bookmarkEnd w:id="12"/>
     </w:p>
@@ -3210,22 +2939,33 @@
       <w:pPr>
         <w:pStyle w:val="Titre3"/>
       </w:pPr>
-      <w:bookmarkStart w:id="13" w:name="_Toc436346315"/>
+      <w:bookmarkStart w:id="13" w:name="_Toc440793776"/>
       <w:r>
-        <w:t>Implémentation</w:t>
+        <w:t>Algorithme</w:t>
       </w:r>
       <w:bookmarkEnd w:id="13"/>
     </w:p>
     <w:p/>
     <w:p>
       <w:pPr>
+        <w:pStyle w:val="Titre3"/>
+      </w:pPr>
+      <w:bookmarkStart w:id="14" w:name="_Toc440793777"/>
+      <w:r>
+        <w:t>Implémentation</w:t>
+      </w:r>
+      <w:bookmarkEnd w:id="14"/>
+    </w:p>
+    <w:p/>
+    <w:p>
+      <w:pPr>
         <w:pStyle w:val="Titre2"/>
       </w:pPr>
-      <w:bookmarkStart w:id="14" w:name="_Toc436346319"/>
+      <w:bookmarkStart w:id="15" w:name="_Toc440793778"/>
       <w:r>
         <w:t>D – Algorithme génétique</w:t>
       </w:r>
-      <w:bookmarkEnd w:id="14"/>
+      <w:bookmarkEnd w:id="15"/>
       <w:r>
         <w:t xml:space="preserve"> </w:t>
       </w:r>
@@ -3234,20 +2974,9 @@
       <w:pPr>
         <w:pStyle w:val="Titre3"/>
       </w:pPr>
-      <w:bookmarkStart w:id="15" w:name="_Toc436346320"/>
+      <w:bookmarkStart w:id="16" w:name="_Toc440793779"/>
       <w:r>
         <w:t>Présentation</w:t>
-      </w:r>
-      <w:bookmarkEnd w:id="15"/>
-    </w:p>
-    <w:p/>
-    <w:p>
-      <w:pPr>
-        <w:pStyle w:val="Titre3"/>
-      </w:pPr>
-      <w:bookmarkStart w:id="16" w:name="_Toc436346321"/>
-      <w:r>
-        <w:t>Algorithme</w:t>
       </w:r>
       <w:bookmarkEnd w:id="16"/>
     </w:p>
@@ -3256,46 +2985,56 @@
       <w:pPr>
         <w:pStyle w:val="Titre3"/>
       </w:pPr>
-      <w:bookmarkStart w:id="17" w:name="_Toc436346322"/>
+      <w:bookmarkStart w:id="17" w:name="_Toc440793780"/>
       <w:r>
-        <w:t>Implémentation</w:t>
+        <w:t>Algorithme</w:t>
       </w:r>
       <w:bookmarkEnd w:id="17"/>
     </w:p>
     <w:p/>
     <w:p>
       <w:pPr>
+        <w:pStyle w:val="Titre3"/>
+      </w:pPr>
+      <w:bookmarkStart w:id="18" w:name="_Toc440793781"/>
+      <w:r>
+        <w:t>Implémentation</w:t>
+      </w:r>
+      <w:bookmarkEnd w:id="18"/>
+    </w:p>
+    <w:p/>
+    <w:p>
+      <w:pPr>
         <w:pStyle w:val="Titre1"/>
       </w:pPr>
-      <w:bookmarkStart w:id="18" w:name="_Toc436346323"/>
+      <w:bookmarkStart w:id="19" w:name="_Toc440793782"/>
       <w:r>
         <w:t>III – Résultats et performances</w:t>
       </w:r>
-      <w:bookmarkEnd w:id="18"/>
+      <w:bookmarkEnd w:id="19"/>
     </w:p>
     <w:p>
       <w:pPr>
         <w:pStyle w:val="Titre2"/>
       </w:pPr>
-      <w:bookmarkStart w:id="19" w:name="_Toc436346324"/>
+      <w:bookmarkStart w:id="20" w:name="_Toc440793783"/>
       <w:r>
         <w:t>A - Présentation du programme</w:t>
-      </w:r>
-      <w:bookmarkEnd w:id="19"/>
-    </w:p>
-    <w:p/>
-    <w:p>
-      <w:pPr>
-        <w:pStyle w:val="Titre2"/>
-      </w:pPr>
-      <w:bookmarkStart w:id="20" w:name="_Toc436346325"/>
-      <w:r>
-        <w:t>B – Tests et analyse</w:t>
       </w:r>
       <w:bookmarkEnd w:id="20"/>
     </w:p>
     <w:p/>
-    <w:bookmarkStart w:id="21" w:name="_GoBack"/>
+    <w:p>
+      <w:pPr>
+        <w:pStyle w:val="Titre2"/>
+      </w:pPr>
+      <w:bookmarkStart w:id="21" w:name="_Toc440793784"/>
+      <w:r>
+        <w:t>B – Tests et analyse</w:t>
+      </w:r>
+      <w:bookmarkEnd w:id="21"/>
+    </w:p>
+    <w:p/>
     <w:p>
       <w:pPr>
         <w:jc w:val="center"/>
@@ -3324,10 +3063,9 @@
           <v:shape id="_x0000_i1025" type="#_x0000_t75" style="width:364.5pt;height:300.75pt" o:ole="">
             <v:imagedata r:id="rId12" o:title=""/>
           </v:shape>
-          <o:OLEObject Type="Embed" ProgID="Excel.Sheet.12" ShapeID="_x0000_i1025" DrawAspect="Content" ObjectID="_1514535444" r:id="rId13"/>
+          <o:OLEObject Type="Embed" ProgID="Excel.Sheet.12" ShapeID="_x0000_i1025" DrawAspect="Content" ObjectID="_1514536478" r:id="rId13"/>
         </w:object>
       </w:r>
-      <w:bookmarkEnd w:id="21"/>
     </w:p>
     <w:p>
       <w:pPr>
@@ -3338,7 +3076,7 @@
       <w:pPr>
         <w:pStyle w:val="Titre1"/>
       </w:pPr>
-      <w:bookmarkStart w:id="22" w:name="_Toc436346326"/>
+      <w:bookmarkStart w:id="22" w:name="_Toc440793785"/>
       <w:r>
         <w:t>Conclusion</w:t>
       </w:r>
@@ -3428,7 +3166,7 @@
       <w:rPr>
         <w:noProof/>
       </w:rPr>
-      <w:t>5</w:t>
+      <w:t>4</w:t>
     </w:r>
     <w:r>
       <w:fldChar w:fldCharType="end"/>
@@ -5102,6 +4840,118 @@
     </w:lvl>
   </w:abstractNum>
   <w:abstractNum w:abstractNumId="11">
+    <w:nsid w:val="761D0477"/>
+    <w:multiLevelType w:val="hybridMultilevel"/>
+    <w:tmpl w:val="7BAACECE"/>
+    <w:lvl w:ilvl="0" w:tplc="8550ADEA">
+      <w:numFmt w:val="bullet"/>
+      <w:lvlText w:val=""/>
+      <w:lvlJc w:val="left"/>
+      <w:pPr>
+        <w:ind w:left="720" w:hanging="360"/>
+      </w:pPr>
+      <w:rPr>
+        <w:rFonts w:ascii="Wingdings" w:eastAsiaTheme="minorHAnsi" w:hAnsi="Wingdings" w:cstheme="minorBidi" w:hint="default"/>
+      </w:rPr>
+    </w:lvl>
+    <w:lvl w:ilvl="1" w:tplc="040C0003" w:tentative="1">
+      <w:start w:val="1"/>
+      <w:numFmt w:val="bullet"/>
+      <w:lvlText w:val="o"/>
+      <w:lvlJc w:val="left"/>
+      <w:pPr>
+        <w:ind w:left="1440" w:hanging="360"/>
+      </w:pPr>
+      <w:rPr>
+        <w:rFonts w:ascii="Courier New" w:hAnsi="Courier New" w:cs="Courier New" w:hint="default"/>
+      </w:rPr>
+    </w:lvl>
+    <w:lvl w:ilvl="2" w:tplc="040C0005" w:tentative="1">
+      <w:start w:val="1"/>
+      <w:numFmt w:val="bullet"/>
+      <w:lvlText w:val=""/>
+      <w:lvlJc w:val="left"/>
+      <w:pPr>
+        <w:ind w:left="2160" w:hanging="360"/>
+      </w:pPr>
+      <w:rPr>
+        <w:rFonts w:ascii="Wingdings" w:hAnsi="Wingdings" w:hint="default"/>
+      </w:rPr>
+    </w:lvl>
+    <w:lvl w:ilvl="3" w:tplc="040C0001" w:tentative="1">
+      <w:start w:val="1"/>
+      <w:numFmt w:val="bullet"/>
+      <w:lvlText w:val=""/>
+      <w:lvlJc w:val="left"/>
+      <w:pPr>
+        <w:ind w:left="2880" w:hanging="360"/>
+      </w:pPr>
+      <w:rPr>
+        <w:rFonts w:ascii="Symbol" w:hAnsi="Symbol" w:hint="default"/>
+      </w:rPr>
+    </w:lvl>
+    <w:lvl w:ilvl="4" w:tplc="040C0003" w:tentative="1">
+      <w:start w:val="1"/>
+      <w:numFmt w:val="bullet"/>
+      <w:lvlText w:val="o"/>
+      <w:lvlJc w:val="left"/>
+      <w:pPr>
+        <w:ind w:left="3600" w:hanging="360"/>
+      </w:pPr>
+      <w:rPr>
+        <w:rFonts w:ascii="Courier New" w:hAnsi="Courier New" w:cs="Courier New" w:hint="default"/>
+      </w:rPr>
+    </w:lvl>
+    <w:lvl w:ilvl="5" w:tplc="040C0005" w:tentative="1">
+      <w:start w:val="1"/>
+      <w:numFmt w:val="bullet"/>
+      <w:lvlText w:val=""/>
+      <w:lvlJc w:val="left"/>
+      <w:pPr>
+        <w:ind w:left="4320" w:hanging="360"/>
+      </w:pPr>
+      <w:rPr>
+        <w:rFonts w:ascii="Wingdings" w:hAnsi="Wingdings" w:hint="default"/>
+      </w:rPr>
+    </w:lvl>
+    <w:lvl w:ilvl="6" w:tplc="040C0001" w:tentative="1">
+      <w:start w:val="1"/>
+      <w:numFmt w:val="bullet"/>
+      <w:lvlText w:val=""/>
+      <w:lvlJc w:val="left"/>
+      <w:pPr>
+        <w:ind w:left="5040" w:hanging="360"/>
+      </w:pPr>
+      <w:rPr>
+        <w:rFonts w:ascii="Symbol" w:hAnsi="Symbol" w:hint="default"/>
+      </w:rPr>
+    </w:lvl>
+    <w:lvl w:ilvl="7" w:tplc="040C0003" w:tentative="1">
+      <w:start w:val="1"/>
+      <w:numFmt w:val="bullet"/>
+      <w:lvlText w:val="o"/>
+      <w:lvlJc w:val="left"/>
+      <w:pPr>
+        <w:ind w:left="5760" w:hanging="360"/>
+      </w:pPr>
+      <w:rPr>
+        <w:rFonts w:ascii="Courier New" w:hAnsi="Courier New" w:cs="Courier New" w:hint="default"/>
+      </w:rPr>
+    </w:lvl>
+    <w:lvl w:ilvl="8" w:tplc="040C0005" w:tentative="1">
+      <w:start w:val="1"/>
+      <w:numFmt w:val="bullet"/>
+      <w:lvlText w:val=""/>
+      <w:lvlJc w:val="left"/>
+      <w:pPr>
+        <w:ind w:left="6480" w:hanging="360"/>
+      </w:pPr>
+      <w:rPr>
+        <w:rFonts w:ascii="Wingdings" w:hAnsi="Wingdings" w:hint="default"/>
+      </w:rPr>
+    </w:lvl>
+  </w:abstractNum>
+  <w:abstractNum w:abstractNumId="12">
     <w:nsid w:val="7C54711A"/>
     <w:multiLevelType w:val="hybridMultilevel"/>
     <w:tmpl w:val="95CEA2D4"/>
@@ -5238,7 +5088,7 @@
     <w:abstractNumId w:val="6"/>
   </w:num>
   <w:num w:numId="9">
-    <w:abstractNumId w:val="11"/>
+    <w:abstractNumId w:val="12"/>
   </w:num>
   <w:num w:numId="10">
     <w:abstractNumId w:val="2"/>
@@ -5260,6 +5110,9 @@
   </w:num>
   <w:num w:numId="16">
     <w:abstractNumId w:val="1"/>
+  </w:num>
+  <w:num w:numId="17">
+    <w:abstractNumId w:val="11"/>
   </w:num>
 </w:numbering>
 </file>
@@ -7757,7 +7610,7 @@
 </file>
 
 <file path=customXml/itemProps3.xml><?xml version="1.0" encoding="utf-8"?>
-<ds:datastoreItem xmlns:ds="http://schemas.openxmlformats.org/officeDocument/2006/customXml" ds:itemID="{E1863CDB-9140-4B7F-821C-6E37364EFF2E}">
+<ds:datastoreItem xmlns:ds="http://schemas.openxmlformats.org/officeDocument/2006/customXml" ds:itemID="{DFB3EB0B-3552-44A7-B7EC-891AD22628CA}">
   <ds:schemaRefs>
     <ds:schemaRef ds:uri="http://schemas.openxmlformats.org/officeDocument/2006/bibliography"/>
   </ds:schemaRefs>

</xml_diff>

<commit_message>
Rapport++,reste les tests et l'analyse
</commit_message>
<xml_diff>
--- a/tp3/rapport/OAD_TP3 - Rapport.docx
+++ b/tp3/rapport/OAD_TP3 - Rapport.docx
@@ -307,7 +307,7 @@
               </wp:anchor>
             </w:drawing>
           </mc:Choice>
-          <mc:Fallback xmlns:w16se="http://schemas.microsoft.com/office/word/2015/wordml/symex" xmlns:w15="http://schemas.microsoft.com/office/word/2012/wordml" xmlns:cx1="http://schemas.microsoft.com/office/drawing/2015/9/8/chartex" xmlns:cx="http://schemas.microsoft.com/office/drawing/2014/chartex">
+          <mc:Fallback xmlns:cx="http://schemas.microsoft.com/office/drawing/2014/chartex" xmlns:cx1="http://schemas.microsoft.com/office/drawing/2015/9/8/chartex" xmlns:w15="http://schemas.microsoft.com/office/word/2012/wordml" xmlns:w16se="http://schemas.microsoft.com/office/word/2015/wordml/symex">
             <w:pict>
               <v:group w14:anchorId="0D090AB7" id="Groupe 3" o:spid="_x0000_s1026" style="position:absolute;margin-left:0;margin-top:-.5pt;width:139.65pt;height:842.4pt;z-index:251659264;mso-left-percent:750;mso-position-horizontal-relative:page;mso-position-vertical-relative:page;mso-left-percent:750;mso-width-relative:margin" coordsize="17742,106984" o:gfxdata="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">
                 <v:group id="Group 77" o:spid="_x0000_s1027" style="position:absolute;left:3089;width:14653;height:106984" coordorigin="6022,8835" coordsize="2310,16114" o:gfxdata="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">
@@ -1055,7 +1055,7 @@
           <w:r>
             <w:fldChar w:fldCharType="separate"/>
           </w:r>
-          <w:hyperlink w:anchor="_Toc440793764" w:history="1">
+          <w:hyperlink w:anchor="_Toc440825048" w:history="1">
             <w:r>
               <w:rPr>
                 <w:rStyle w:val="Lienhypertexte"/>
@@ -1082,7 +1082,7 @@
                 <w:noProof/>
                 <w:webHidden/>
               </w:rPr>
-              <w:instrText xml:space="preserve"> PAGEREF _Toc440793764 \h </w:instrText>
+              <w:instrText xml:space="preserve"> PAGEREF _Toc440825048 \h </w:instrText>
             </w:r>
             <w:r>
               <w:rPr>
@@ -1126,7 +1126,7 @@
               <w:szCs w:val="22"/>
             </w:rPr>
           </w:pPr>
-          <w:hyperlink w:anchor="_Toc440793765" w:history="1">
+          <w:hyperlink w:anchor="_Toc440825049" w:history="1">
             <w:r>
               <w:rPr>
                 <w:rStyle w:val="Lienhypertexte"/>
@@ -1153,7 +1153,7 @@
                 <w:noProof/>
                 <w:webHidden/>
               </w:rPr>
-              <w:instrText xml:space="preserve"> PAGEREF _Toc440793765 \h </w:instrText>
+              <w:instrText xml:space="preserve"> PAGEREF _Toc440825049 \h </w:instrText>
             </w:r>
             <w:r>
               <w:rPr>
@@ -1197,27 +1197,13 @@
               <w:szCs w:val="22"/>
             </w:rPr>
           </w:pPr>
-          <w:hyperlink w:anchor="_Toc440793766" w:history="1">
+          <w:hyperlink w:anchor="_Toc440825050" w:history="1">
             <w:r>
               <w:rPr>
                 <w:rStyle w:val="Lienhypertexte"/>
                 <w:noProof/>
               </w:rPr>
-              <w:t>A – Généra</w:t>
-            </w:r>
-            <w:r>
-              <w:rPr>
-                <w:rStyle w:val="Lienhypertexte"/>
-                <w:noProof/>
-              </w:rPr>
-              <w:t>t</w:t>
-            </w:r>
-            <w:r>
-              <w:rPr>
-                <w:rStyle w:val="Lienhypertexte"/>
-                <w:noProof/>
-              </w:rPr>
-              <w:t>ion d’une solution</w:t>
+              <w:t>A – Génération d’une solution</w:t>
             </w:r>
             <w:r>
               <w:rPr>
@@ -1238,7 +1224,7 @@
                 <w:noProof/>
                 <w:webHidden/>
               </w:rPr>
-              <w:instrText xml:space="preserve"> PAGEREF _Toc440793766 \h </w:instrText>
+              <w:instrText xml:space="preserve"> PAGEREF _Toc440825050 \h </w:instrText>
             </w:r>
             <w:r>
               <w:rPr>
@@ -1282,7 +1268,7 @@
               <w:szCs w:val="22"/>
             </w:rPr>
           </w:pPr>
-          <w:hyperlink w:anchor="_Toc440793767" w:history="1">
+          <w:hyperlink w:anchor="_Toc440825051" w:history="1">
             <w:r>
               <w:rPr>
                 <w:rStyle w:val="Lienhypertexte"/>
@@ -1309,7 +1295,7 @@
                 <w:noProof/>
                 <w:webHidden/>
               </w:rPr>
-              <w:instrText xml:space="preserve"> PAGEREF _Toc440793767 \h </w:instrText>
+              <w:instrText xml:space="preserve"> PAGEREF _Toc440825051 \h </w:instrText>
             </w:r>
             <w:r>
               <w:rPr>
@@ -1353,13 +1339,13 @@
               <w:szCs w:val="22"/>
             </w:rPr>
           </w:pPr>
-          <w:hyperlink w:anchor="_Toc440793768" w:history="1">
+          <w:hyperlink w:anchor="_Toc440825052" w:history="1">
             <w:r>
               <w:rPr>
                 <w:rStyle w:val="Lienhypertexte"/>
                 <w:noProof/>
               </w:rPr>
-              <w:t>C – Fabrication de meilleurs solutions</w:t>
+              <w:t>C – Fabrication de meilleures solutions</w:t>
             </w:r>
             <w:r>
               <w:rPr>
@@ -1380,7 +1366,7 @@
                 <w:noProof/>
                 <w:webHidden/>
               </w:rPr>
-              <w:instrText xml:space="preserve"> PAGEREF _Toc440793768 \h </w:instrText>
+              <w:instrText xml:space="preserve"> PAGEREF _Toc440825052 \h </w:instrText>
             </w:r>
             <w:r>
               <w:rPr>
@@ -1424,7 +1410,7 @@
               <w:szCs w:val="22"/>
             </w:rPr>
           </w:pPr>
-          <w:hyperlink w:anchor="_Toc440793769" w:history="1">
+          <w:hyperlink w:anchor="_Toc440825053" w:history="1">
             <w:r>
               <w:rPr>
                 <w:rStyle w:val="Lienhypertexte"/>
@@ -1451,7 +1437,7 @@
                 <w:noProof/>
                 <w:webHidden/>
               </w:rPr>
-              <w:instrText xml:space="preserve"> PAGEREF _Toc440793769 \h </w:instrText>
+              <w:instrText xml:space="preserve"> PAGEREF _Toc440825053 \h </w:instrText>
             </w:r>
             <w:r>
               <w:rPr>
@@ -1495,7 +1481,7 @@
               <w:szCs w:val="22"/>
             </w:rPr>
           </w:pPr>
-          <w:hyperlink w:anchor="_Toc440793770" w:history="1">
+          <w:hyperlink w:anchor="_Toc440825054" w:history="1">
             <w:r>
               <w:rPr>
                 <w:rStyle w:val="Lienhypertexte"/>
@@ -1522,7 +1508,7 @@
                 <w:noProof/>
                 <w:webHidden/>
               </w:rPr>
-              <w:instrText xml:space="preserve"> PAGEREF _Toc440793770 \h </w:instrText>
+              <w:instrText xml:space="preserve"> PAGEREF _Toc440825054 \h </w:instrText>
             </w:r>
             <w:r>
               <w:rPr>
@@ -1566,7 +1552,7 @@
               <w:szCs w:val="22"/>
             </w:rPr>
           </w:pPr>
-          <w:hyperlink w:anchor="_Toc440793771" w:history="1">
+          <w:hyperlink w:anchor="_Toc440825055" w:history="1">
             <w:r>
               <w:rPr>
                 <w:rStyle w:val="Lienhypertexte"/>
@@ -1593,7 +1579,7 @@
                 <w:noProof/>
                 <w:webHidden/>
               </w:rPr>
-              <w:instrText xml:space="preserve"> PAGEREF _Toc440793771 \h </w:instrText>
+              <w:instrText xml:space="preserve"> PAGEREF _Toc440825055 \h </w:instrText>
             </w:r>
             <w:r>
               <w:rPr>
@@ -1637,7 +1623,7 @@
               <w:szCs w:val="22"/>
             </w:rPr>
           </w:pPr>
-          <w:hyperlink w:anchor="_Toc440793772" w:history="1">
+          <w:hyperlink w:anchor="_Toc440825056" w:history="1">
             <w:r>
               <w:rPr>
                 <w:rStyle w:val="Lienhypertexte"/>
@@ -1664,7 +1650,7 @@
                 <w:noProof/>
                 <w:webHidden/>
               </w:rPr>
-              <w:instrText xml:space="preserve"> PAGEREF _Toc440793772 \h </w:instrText>
+              <w:instrText xml:space="preserve"> PAGEREF _Toc440825056 \h </w:instrText>
             </w:r>
             <w:r>
               <w:rPr>
@@ -1708,7 +1694,7 @@
               <w:szCs w:val="22"/>
             </w:rPr>
           </w:pPr>
-          <w:hyperlink w:anchor="_Toc440793773" w:history="1">
+          <w:hyperlink w:anchor="_Toc440825057" w:history="1">
             <w:r>
               <w:rPr>
                 <w:rStyle w:val="Lienhypertexte"/>
@@ -1735,7 +1721,7 @@
                 <w:noProof/>
                 <w:webHidden/>
               </w:rPr>
-              <w:instrText xml:space="preserve"> PAGEREF _Toc440793773 \h </w:instrText>
+              <w:instrText xml:space="preserve"> PAGEREF _Toc440825057 \h </w:instrText>
             </w:r>
             <w:r>
               <w:rPr>
@@ -1779,13 +1765,13 @@
               <w:szCs w:val="22"/>
             </w:rPr>
           </w:pPr>
-          <w:hyperlink w:anchor="_Toc440793774" w:history="1">
+          <w:hyperlink w:anchor="_Toc440825058" w:history="1">
             <w:r>
               <w:rPr>
                 <w:rStyle w:val="Lienhypertexte"/>
                 <w:noProof/>
               </w:rPr>
-              <w:t>B – Recherche locale</w:t>
+              <w:t>B – Heuristiques d'amélioration</w:t>
             </w:r>
             <w:r>
               <w:rPr>
@@ -1806,7 +1792,7 @@
                 <w:noProof/>
                 <w:webHidden/>
               </w:rPr>
-              <w:instrText xml:space="preserve"> PAGEREF _Toc440793774 \h </w:instrText>
+              <w:instrText xml:space="preserve"> PAGEREF _Toc440825058 \h </w:instrText>
             </w:r>
             <w:r>
               <w:rPr>
@@ -1850,7 +1836,7 @@
               <w:szCs w:val="22"/>
             </w:rPr>
           </w:pPr>
-          <w:hyperlink w:anchor="_Toc440793775" w:history="1">
+          <w:hyperlink w:anchor="_Toc440825059" w:history="1">
             <w:r>
               <w:rPr>
                 <w:rStyle w:val="Lienhypertexte"/>
@@ -1877,7 +1863,7 @@
                 <w:noProof/>
                 <w:webHidden/>
               </w:rPr>
-              <w:instrText xml:space="preserve"> PAGEREF _Toc440793775 \h </w:instrText>
+              <w:instrText xml:space="preserve"> PAGEREF _Toc440825059 \h </w:instrText>
             </w:r>
             <w:r>
               <w:rPr>
@@ -1921,13 +1907,13 @@
               <w:szCs w:val="22"/>
             </w:rPr>
           </w:pPr>
-          <w:hyperlink w:anchor="_Toc440793776" w:history="1">
+          <w:hyperlink w:anchor="_Toc440825060" w:history="1">
             <w:r>
               <w:rPr>
                 <w:rStyle w:val="Lienhypertexte"/>
                 <w:noProof/>
               </w:rPr>
-              <w:t>Algorithme</w:t>
+              <w:t>Implémentation</w:t>
             </w:r>
             <w:r>
               <w:rPr>
@@ -1948,7 +1934,7 @@
                 <w:noProof/>
                 <w:webHidden/>
               </w:rPr>
-              <w:instrText xml:space="preserve"> PAGEREF _Toc440793776 \h </w:instrText>
+              <w:instrText xml:space="preserve"> PAGEREF _Toc440825060 \h </w:instrText>
             </w:r>
             <w:r>
               <w:rPr>
@@ -1969,6 +1955,77 @@
                 <w:webHidden/>
               </w:rPr>
               <w:t>4</w:t>
+            </w:r>
+            <w:r>
+              <w:rPr>
+                <w:noProof/>
+                <w:webHidden/>
+              </w:rPr>
+              <w:fldChar w:fldCharType="end"/>
+            </w:r>
+          </w:hyperlink>
+        </w:p>
+        <w:p>
+          <w:pPr>
+            <w:pStyle w:val="TM2"/>
+            <w:tabs>
+              <w:tab w:val="right" w:leader="dot" w:pos="8395"/>
+            </w:tabs>
+            <w:rPr>
+              <w:rFonts w:eastAsiaTheme="minorEastAsia"/>
+              <w:noProof/>
+              <w:color w:val="auto"/>
+              <w:szCs w:val="22"/>
+            </w:rPr>
+          </w:pPr>
+          <w:hyperlink w:anchor="_Toc440825061" w:history="1">
+            <w:r>
+              <w:rPr>
+                <w:rStyle w:val="Lienhypertexte"/>
+                <w:noProof/>
+              </w:rPr>
+              <w:t>C – Recherche locale</w:t>
+            </w:r>
+            <w:r>
+              <w:rPr>
+                <w:noProof/>
+                <w:webHidden/>
+              </w:rPr>
+              <w:tab/>
+            </w:r>
+            <w:r>
+              <w:rPr>
+                <w:noProof/>
+                <w:webHidden/>
+              </w:rPr>
+              <w:fldChar w:fldCharType="begin"/>
+            </w:r>
+            <w:r>
+              <w:rPr>
+                <w:noProof/>
+                <w:webHidden/>
+              </w:rPr>
+              <w:instrText xml:space="preserve"> PAGEREF _Toc440825061 \h </w:instrText>
+            </w:r>
+            <w:r>
+              <w:rPr>
+                <w:noProof/>
+                <w:webHidden/>
+              </w:rPr>
+            </w:r>
+            <w:r>
+              <w:rPr>
+                <w:noProof/>
+                <w:webHidden/>
+              </w:rPr>
+              <w:fldChar w:fldCharType="separate"/>
+            </w:r>
+            <w:r>
+              <w:rPr>
+                <w:noProof/>
+                <w:webHidden/>
+              </w:rPr>
+              <w:t>5</w:t>
             </w:r>
             <w:r>
               <w:rPr>
@@ -1992,12 +2049,154 @@
               <w:szCs w:val="22"/>
             </w:rPr>
           </w:pPr>
-          <w:hyperlink w:anchor="_Toc440793777" w:history="1">
+          <w:hyperlink w:anchor="_Toc440825062" w:history="1">
             <w:r>
               <w:rPr>
                 <w:rStyle w:val="Lienhypertexte"/>
                 <w:noProof/>
               </w:rPr>
+              <w:t>Présentation</w:t>
+            </w:r>
+            <w:r>
+              <w:rPr>
+                <w:noProof/>
+                <w:webHidden/>
+              </w:rPr>
+              <w:tab/>
+            </w:r>
+            <w:r>
+              <w:rPr>
+                <w:noProof/>
+                <w:webHidden/>
+              </w:rPr>
+              <w:fldChar w:fldCharType="begin"/>
+            </w:r>
+            <w:r>
+              <w:rPr>
+                <w:noProof/>
+                <w:webHidden/>
+              </w:rPr>
+              <w:instrText xml:space="preserve"> PAGEREF _Toc440825062 \h </w:instrText>
+            </w:r>
+            <w:r>
+              <w:rPr>
+                <w:noProof/>
+                <w:webHidden/>
+              </w:rPr>
+            </w:r>
+            <w:r>
+              <w:rPr>
+                <w:noProof/>
+                <w:webHidden/>
+              </w:rPr>
+              <w:fldChar w:fldCharType="separate"/>
+            </w:r>
+            <w:r>
+              <w:rPr>
+                <w:noProof/>
+                <w:webHidden/>
+              </w:rPr>
+              <w:t>5</w:t>
+            </w:r>
+            <w:r>
+              <w:rPr>
+                <w:noProof/>
+                <w:webHidden/>
+              </w:rPr>
+              <w:fldChar w:fldCharType="end"/>
+            </w:r>
+          </w:hyperlink>
+        </w:p>
+        <w:p>
+          <w:pPr>
+            <w:pStyle w:val="TM3"/>
+            <w:tabs>
+              <w:tab w:val="right" w:leader="dot" w:pos="8395"/>
+            </w:tabs>
+            <w:rPr>
+              <w:rFonts w:eastAsiaTheme="minorEastAsia"/>
+              <w:noProof/>
+              <w:color w:val="auto"/>
+              <w:szCs w:val="22"/>
+            </w:rPr>
+          </w:pPr>
+          <w:hyperlink w:anchor="_Toc440825063" w:history="1">
+            <w:r>
+              <w:rPr>
+                <w:rStyle w:val="Lienhypertexte"/>
+                <w:noProof/>
+              </w:rPr>
+              <w:t>Algorithme</w:t>
+            </w:r>
+            <w:r>
+              <w:rPr>
+                <w:noProof/>
+                <w:webHidden/>
+              </w:rPr>
+              <w:tab/>
+            </w:r>
+            <w:r>
+              <w:rPr>
+                <w:noProof/>
+                <w:webHidden/>
+              </w:rPr>
+              <w:fldChar w:fldCharType="begin"/>
+            </w:r>
+            <w:r>
+              <w:rPr>
+                <w:noProof/>
+                <w:webHidden/>
+              </w:rPr>
+              <w:instrText xml:space="preserve"> PAGEREF _Toc440825063 \h </w:instrText>
+            </w:r>
+            <w:r>
+              <w:rPr>
+                <w:noProof/>
+                <w:webHidden/>
+              </w:rPr>
+            </w:r>
+            <w:r>
+              <w:rPr>
+                <w:noProof/>
+                <w:webHidden/>
+              </w:rPr>
+              <w:fldChar w:fldCharType="separate"/>
+            </w:r>
+            <w:r>
+              <w:rPr>
+                <w:noProof/>
+                <w:webHidden/>
+              </w:rPr>
+              <w:t>5</w:t>
+            </w:r>
+            <w:r>
+              <w:rPr>
+                <w:noProof/>
+                <w:webHidden/>
+              </w:rPr>
+              <w:fldChar w:fldCharType="end"/>
+            </w:r>
+          </w:hyperlink>
+        </w:p>
+        <w:p>
+          <w:pPr>
+            <w:pStyle w:val="TM3"/>
+            <w:tabs>
+              <w:tab w:val="right" w:leader="dot" w:pos="8395"/>
+            </w:tabs>
+            <w:rPr>
+              <w:rFonts w:eastAsiaTheme="minorEastAsia"/>
+              <w:noProof/>
+              <w:color w:val="auto"/>
+              <w:szCs w:val="22"/>
+            </w:rPr>
+          </w:pPr>
+          <w:hyperlink w:anchor="_Toc440825064" w:history="1">
+            <w:r>
+              <w:rPr>
+                <w:rStyle w:val="Lienhypertexte"/>
+                <w:noProof/>
+              </w:rPr>
               <w:t>Implémentation</w:t>
             </w:r>
             <w:r>
@@ -2019,7 +2218,7 @@
                 <w:noProof/>
                 <w:webHidden/>
               </w:rPr>
-              <w:instrText xml:space="preserve"> PAGEREF _Toc440793777 \h </w:instrText>
+              <w:instrText xml:space="preserve"> PAGEREF _Toc440825064 \h </w:instrText>
             </w:r>
             <w:r>
               <w:rPr>
@@ -2039,7 +2238,7 @@
                 <w:noProof/>
                 <w:webHidden/>
               </w:rPr>
-              <w:t>4</w:t>
+              <w:t>5</w:t>
             </w:r>
             <w:r>
               <w:rPr>
@@ -2063,13 +2262,13 @@
               <w:szCs w:val="22"/>
             </w:rPr>
           </w:pPr>
-          <w:hyperlink w:anchor="_Toc440793778" w:history="1">
+          <w:hyperlink w:anchor="_Toc440825065" w:history="1">
             <w:r>
               <w:rPr>
                 <w:rStyle w:val="Lienhypertexte"/>
                 <w:noProof/>
               </w:rPr>
-              <w:t>D – Algorithme génétique</w:t>
+              <w:t>D – Algorithme principal</w:t>
             </w:r>
             <w:r>
               <w:rPr>
@@ -2090,7 +2289,7 @@
                 <w:noProof/>
                 <w:webHidden/>
               </w:rPr>
-              <w:instrText xml:space="preserve"> PAGEREF _Toc440793778 \h </w:instrText>
+              <w:instrText xml:space="preserve"> PAGEREF _Toc440825065 \h </w:instrText>
             </w:r>
             <w:r>
               <w:rPr>
@@ -2110,7 +2309,7 @@
                 <w:noProof/>
                 <w:webHidden/>
               </w:rPr>
-              <w:t>4</w:t>
+              <w:t>5</w:t>
             </w:r>
             <w:r>
               <w:rPr>
@@ -2134,7 +2333,7 @@
               <w:szCs w:val="22"/>
             </w:rPr>
           </w:pPr>
-          <w:hyperlink w:anchor="_Toc440793779" w:history="1">
+          <w:hyperlink w:anchor="_Toc440825066" w:history="1">
             <w:r>
               <w:rPr>
                 <w:rStyle w:val="Lienhypertexte"/>
@@ -2161,7 +2360,7 @@
                 <w:noProof/>
                 <w:webHidden/>
               </w:rPr>
-              <w:instrText xml:space="preserve"> PAGEREF _Toc440793779 \h </w:instrText>
+              <w:instrText xml:space="preserve"> PAGEREF _Toc440825066 \h </w:instrText>
             </w:r>
             <w:r>
               <w:rPr>
@@ -2181,7 +2380,7 @@
                 <w:noProof/>
                 <w:webHidden/>
               </w:rPr>
-              <w:t>4</w:t>
+              <w:t>5</w:t>
             </w:r>
             <w:r>
               <w:rPr>
@@ -2205,7 +2404,7 @@
               <w:szCs w:val="22"/>
             </w:rPr>
           </w:pPr>
-          <w:hyperlink w:anchor="_Toc440793780" w:history="1">
+          <w:hyperlink w:anchor="_Toc440825067" w:history="1">
             <w:r>
               <w:rPr>
                 <w:rStyle w:val="Lienhypertexte"/>
@@ -2232,7 +2431,7 @@
                 <w:noProof/>
                 <w:webHidden/>
               </w:rPr>
-              <w:instrText xml:space="preserve"> PAGEREF _Toc440793780 \h </w:instrText>
+              <w:instrText xml:space="preserve"> PAGEREF _Toc440825067 \h </w:instrText>
             </w:r>
             <w:r>
               <w:rPr>
@@ -2252,7 +2451,7 @@
                 <w:noProof/>
                 <w:webHidden/>
               </w:rPr>
-              <w:t>4</w:t>
+              <w:t>5</w:t>
             </w:r>
             <w:r>
               <w:rPr>
@@ -2276,7 +2475,7 @@
               <w:szCs w:val="22"/>
             </w:rPr>
           </w:pPr>
-          <w:hyperlink w:anchor="_Toc440793781" w:history="1">
+          <w:hyperlink w:anchor="_Toc440825068" w:history="1">
             <w:r>
               <w:rPr>
                 <w:rStyle w:val="Lienhypertexte"/>
@@ -2303,7 +2502,7 @@
                 <w:noProof/>
                 <w:webHidden/>
               </w:rPr>
-              <w:instrText xml:space="preserve"> PAGEREF _Toc440793781 \h </w:instrText>
+              <w:instrText xml:space="preserve"> PAGEREF _Toc440825068 \h </w:instrText>
             </w:r>
             <w:r>
               <w:rPr>
@@ -2323,7 +2522,7 @@
                 <w:noProof/>
                 <w:webHidden/>
               </w:rPr>
-              <w:t>4</w:t>
+              <w:t>6</w:t>
             </w:r>
             <w:r>
               <w:rPr>
@@ -2347,7 +2546,7 @@
               <w:szCs w:val="22"/>
             </w:rPr>
           </w:pPr>
-          <w:hyperlink w:anchor="_Toc440793782" w:history="1">
+          <w:hyperlink w:anchor="_Toc440825069" w:history="1">
             <w:r>
               <w:rPr>
                 <w:rStyle w:val="Lienhypertexte"/>
@@ -2374,7 +2573,7 @@
                 <w:noProof/>
                 <w:webHidden/>
               </w:rPr>
-              <w:instrText xml:space="preserve"> PAGEREF _Toc440793782 \h </w:instrText>
+              <w:instrText xml:space="preserve"> PAGEREF _Toc440825069 \h </w:instrText>
             </w:r>
             <w:r>
               <w:rPr>
@@ -2394,7 +2593,7 @@
                 <w:noProof/>
                 <w:webHidden/>
               </w:rPr>
-              <w:t>5</w:t>
+              <w:t>7</w:t>
             </w:r>
             <w:r>
               <w:rPr>
@@ -2418,13 +2617,27 @@
               <w:szCs w:val="22"/>
             </w:rPr>
           </w:pPr>
-          <w:hyperlink w:anchor="_Toc440793783" w:history="1">
+          <w:hyperlink w:anchor="_Toc440825070" w:history="1">
             <w:r>
               <w:rPr>
                 <w:rStyle w:val="Lienhypertexte"/>
                 <w:noProof/>
               </w:rPr>
-              <w:t>A - Présentation du programme</w:t>
+              <w:t xml:space="preserve">A - Présentation </w:t>
+            </w:r>
+            <w:r>
+              <w:rPr>
+                <w:rStyle w:val="Lienhypertexte"/>
+                <w:noProof/>
+              </w:rPr>
+              <w:t>d</w:t>
+            </w:r>
+            <w:r>
+              <w:rPr>
+                <w:rStyle w:val="Lienhypertexte"/>
+                <w:noProof/>
+              </w:rPr>
+              <w:t>u programme</w:t>
             </w:r>
             <w:r>
               <w:rPr>
@@ -2445,7 +2658,7 @@
                 <w:noProof/>
                 <w:webHidden/>
               </w:rPr>
-              <w:instrText xml:space="preserve"> PAGEREF _Toc440793783 \h </w:instrText>
+              <w:instrText xml:space="preserve"> PAGEREF _Toc440825070 \h </w:instrText>
             </w:r>
             <w:r>
               <w:rPr>
@@ -2465,7 +2678,7 @@
                 <w:noProof/>
                 <w:webHidden/>
               </w:rPr>
-              <w:t>5</w:t>
+              <w:t>7</w:t>
             </w:r>
             <w:r>
               <w:rPr>
@@ -2489,7 +2702,7 @@
               <w:szCs w:val="22"/>
             </w:rPr>
           </w:pPr>
-          <w:hyperlink w:anchor="_Toc440793784" w:history="1">
+          <w:hyperlink w:anchor="_Toc440825071" w:history="1">
             <w:r>
               <w:rPr>
                 <w:rStyle w:val="Lienhypertexte"/>
@@ -2516,7 +2729,7 @@
                 <w:noProof/>
                 <w:webHidden/>
               </w:rPr>
-              <w:instrText xml:space="preserve"> PAGEREF _Toc440793784 \h </w:instrText>
+              <w:instrText xml:space="preserve"> PAGEREF _Toc440825071 \h </w:instrText>
             </w:r>
             <w:r>
               <w:rPr>
@@ -2536,7 +2749,7 @@
                 <w:noProof/>
                 <w:webHidden/>
               </w:rPr>
-              <w:t>5</w:t>
+              <w:t>7</w:t>
             </w:r>
             <w:r>
               <w:rPr>
@@ -2560,7 +2773,7 @@
               <w:szCs w:val="22"/>
             </w:rPr>
           </w:pPr>
-          <w:hyperlink w:anchor="_Toc440793785" w:history="1">
+          <w:hyperlink w:anchor="_Toc440825072" w:history="1">
             <w:r>
               <w:rPr>
                 <w:rStyle w:val="Lienhypertexte"/>
@@ -2587,7 +2800,7 @@
                 <w:noProof/>
                 <w:webHidden/>
               </w:rPr>
-              <w:instrText xml:space="preserve"> PAGEREF _Toc440793785 \h </w:instrText>
+              <w:instrText xml:space="preserve"> PAGEREF _Toc440825072 \h </w:instrText>
             </w:r>
             <w:r>
               <w:rPr>
@@ -2607,7 +2820,7 @@
                 <w:noProof/>
                 <w:webHidden/>
               </w:rPr>
-              <w:t>6</w:t>
+              <w:t>8</w:t>
             </w:r>
             <w:r>
               <w:rPr>
@@ -2631,416 +2844,2920 @@
     </w:sdt>
     <w:p>
       <w:pPr>
-        <w:pStyle w:val="En-ttedetabledesmatires"/>
-        <w:pageBreakBefore w:val="0"/>
-        <w:rPr>
-          <w:bCs w:val="0"/>
-        </w:rPr>
-      </w:pPr>
-      <w:r>
-        <w:t>Table</w:t>
-      </w:r>
-      <w:r>
-        <w:rPr>
-          <w:bCs w:val="0"/>
-        </w:rPr>
-        <w:t xml:space="preserve"> des illustrations</w:t>
-      </w:r>
-    </w:p>
-    <w:p>
-      <w:pPr>
-        <w:rPr>
+        <w:pStyle w:val="Titre1"/>
+      </w:pPr>
+      <w:bookmarkStart w:id="0" w:name="_Toc440825048"/>
+      <w:r>
+        <w:t>Introduction</w:t>
+      </w:r>
+      <w:bookmarkEnd w:id="0"/>
+    </w:p>
+    <w:p>
+      <w:r>
+        <w:t xml:space="preserve">Ce projet s'inscrit dans le cursus de seconde année à l'ISIMA. </w:t>
+      </w:r>
+      <w:r>
+        <w:t>Nous devons ici traiter de problèmes de tournées de véhicules chez des clients qui disposent d'une heure d'ouverture et de fermeture.</w:t>
+      </w:r>
+    </w:p>
+    <w:p>
+      <w:r>
+        <w:t>Nous disposons également d'un dépôt ayant un horaire d'ouverture et de fermeture. Le nombre de véhicule mis à disposition est illimité, ce qui signifie que le nombre de tournées que nous pouvons effectuer l'est aussi. Il faut tout de même prendre en compte le chargement des véhicules qui ne peut pas excéder une certaine valeur.</w:t>
+      </w:r>
+    </w:p>
+    <w:p>
+      <w:r>
+        <w:t>Nous devons traiter tous les clients d'une tournée définie à l'aide d'un seul véhicule et en une seule fois, nous ne pouvons pas retourner au dépôt au cours de la tournée.</w:t>
+      </w:r>
+    </w:p>
+    <w:p>
+      <w:pPr>
+        <w:rPr>
+          <w:rFonts w:eastAsiaTheme="minorEastAsia"/>
+        </w:rPr>
+      </w:pPr>
+      <w:r>
+        <w:rPr>
+          <w:rFonts w:eastAsiaTheme="minorEastAsia"/>
+        </w:rPr>
+        <w:t>Le problème ici est donc de trouver une solution dans laquelle nous avons un nombre minimum de tournées qui satisfont les conditions énoncées ci-dessus et également de minimiser la distance totale des tournées.</w:t>
+      </w:r>
+    </w:p>
+    <w:p>
+      <w:r>
+        <w:rPr>
+          <w:rFonts w:eastAsiaTheme="minorEastAsia"/>
+        </w:rPr>
+        <w:t>Dans un premier temps nous construiront une solution de base à l'aide d'une heuristique d'insertion, puis nous améliorerons cette solution avec plusieurs heuristiques. Enfin une méta-heuristique va permettre d'améliorer encore plus la solution obtenue.</w:t>
+      </w:r>
+    </w:p>
+    <w:p>
+      <w:pPr>
+        <w:pStyle w:val="Titre1"/>
+      </w:pPr>
+      <w:bookmarkStart w:id="1" w:name="_Toc440825049"/>
+      <w:r>
+        <w:t>I – Etude du problème</w:t>
+      </w:r>
+      <w:bookmarkEnd w:id="1"/>
+    </w:p>
+    <w:p>
+      <w:r>
+        <w:t xml:space="preserve">Le problème consiste à déterminer un nombre de tournée minimal à créer afin de pouvoir desservir un nombre de clients définis. Nous disposons d'informations sur le client, comme ses horaires d'ouverture et de fermeture, la quantité de marchandise qu'il souhaite, son temps de service. Nous disposons aussi </w:t>
+      </w:r>
+      <w:r>
+        <w:t>d'une grille dans laquelle figure les distances entre chaque client que nous gérons. Notons que chaque client n'est pas forcément relié par une route.</w:t>
+      </w:r>
+    </w:p>
+    <w:p>
+      <w:r>
+        <w:t>Le dépôt va constituer le point de départ et d'arrivé pour chaque tournée que nous effectuerons. Ce dépôt dispose d'un nombre de véhicule illimité ce qui nous permet de créer autant de tournées que nous le souhaitons.</w:t>
+      </w:r>
+    </w:p>
+    <w:p>
+      <w:r>
+        <w:t>Il est nécessaire de servir tous les clients et ceux en une seule fois. Les tournées doivent s'effectuer sans retour au dépôt au milieu de celle-ci.</w:t>
+      </w:r>
+    </w:p>
+    <w:p>
+      <w:pPr>
+        <w:pStyle w:val="Titre2"/>
+      </w:pPr>
+      <w:bookmarkStart w:id="2" w:name="_Toc440825050"/>
+      <w:r>
+        <w:t>A – Génération d’une solution</w:t>
+      </w:r>
+      <w:bookmarkEnd w:id="2"/>
+    </w:p>
+    <w:p>
+      <w:r>
+        <w:t xml:space="preserve">Pour générer une </w:t>
+      </w:r>
+      <w:r>
+        <w:t>première</w:t>
+      </w:r>
+      <w:r>
+        <w:t xml:space="preserve"> solution, nous avons 2 options.</w:t>
+      </w:r>
+    </w:p>
+    <w:p>
+      <w:r>
+        <w:t>Une première consiste à créer une tournée par client. Ainsi nous sommes sur que cette solution est réalisable.</w:t>
+      </w:r>
+    </w:p>
+    <w:p>
+      <w:r>
+        <w:t>Une seconde approche va consister à créer des tournées avec un client de base et ajouter un client à la fin de cette tournée tant que c'est possible. Lorsqu'on ne peut plus ajouter de clients, nous créons une nouvelle tournée et continuons. Ceci est à faire tant qu'il reste des clients non traités.</w:t>
+      </w:r>
+    </w:p>
+    <w:p>
+      <w:pPr>
+        <w:pStyle w:val="Titre2"/>
+      </w:pPr>
+      <w:bookmarkStart w:id="3" w:name="_Toc440825051"/>
+      <w:r>
+        <w:t>B – Amélioration de cette solution</w:t>
+      </w:r>
+      <w:bookmarkEnd w:id="3"/>
+    </w:p>
+    <w:p>
+      <w:r>
+        <w:t>Une fois une solution de base établie, il faut améliorer cette solution. Pour l'améliorer, nous pouvons utiliser successivement des heuristiques d'amélioration.</w:t>
+      </w:r>
+    </w:p>
+    <w:p>
+      <w:r>
+        <w:t xml:space="preserve">Une </w:t>
+      </w:r>
+      <w:r>
+        <w:t>première</w:t>
+      </w:r>
+      <w:r>
+        <w:t xml:space="preserve"> heuristique va permuter les fins de deux tournées. Ainsi il est possible de fermer des tournées si on </w:t>
+      </w:r>
+      <w:r>
+        <w:t>ajoute toute une tournée à la fin d'une autre.</w:t>
+      </w:r>
+    </w:p>
+    <w:p>
+      <w:r>
+        <w:t xml:space="preserve">Une autre </w:t>
+      </w:r>
+      <w:r>
+        <w:t>heuristique</w:t>
+      </w:r>
+      <w:r>
+        <w:t xml:space="preserve"> va tester s'il est possible de déplacer un client d'une tournée dans une autre tournée. De cette manière, nous supprimons successivement des clients dans certaines tournées et donc on en limite le nombre.</w:t>
+      </w:r>
+    </w:p>
+    <w:p>
+      <w:r>
+        <w:t>Enfin une dernière heuristique va échanger deux clients de deux tournées.</w:t>
+      </w:r>
+    </w:p>
+    <w:p>
+      <w:r>
+        <w:t>En utilisant successivement ces heuristiques et en réitérant tant qu'on améliore notre solution, il est possible d'obtenir de très bonnes solutions.</w:t>
+      </w:r>
+    </w:p>
+    <w:p>
+      <w:pPr>
+        <w:pStyle w:val="Titre2"/>
+      </w:pPr>
+      <w:bookmarkStart w:id="4" w:name="_Toc440825052"/>
+      <w:r>
+        <w:t>C – Fabrication de meilleur</w:t>
+      </w:r>
+      <w:r>
+        <w:t>e</w:t>
+      </w:r>
+      <w:r>
+        <w:t>s solutions</w:t>
+      </w:r>
+      <w:bookmarkEnd w:id="4"/>
+    </w:p>
+    <w:p>
+      <w:r>
+        <w:t>Afin de fabriquer de meilleures solutions, nous allons utiliser une méta-heuristique qui va partir d'une solution de base, l'améliorer tant que possible. Ensuite nous regardons si cette solution obtenue est meilleure que celle de base (en temps ou en nombre de tournées). Si c'est le cas, on sauvegarde cette solution. Nous répétons ce processus sur un nombre d'itération maximal.</w:t>
+      </w:r>
+    </w:p>
+    <w:p>
+      <w:pPr>
+        <w:pStyle w:val="Titre1"/>
+      </w:pPr>
+      <w:bookmarkStart w:id="5" w:name="_Toc440825053"/>
+      <w:r>
+        <w:t xml:space="preserve">II – Présentation </w:t>
+      </w:r>
+      <w:r>
+        <w:t>de la solution</w:t>
+      </w:r>
+      <w:bookmarkEnd w:id="5"/>
+    </w:p>
+    <w:p>
+      <w:pPr>
+        <w:pStyle w:val="Titre2"/>
+      </w:pPr>
+      <w:bookmarkStart w:id="6" w:name="_Toc440825054"/>
+      <w:r>
+        <w:t xml:space="preserve">A – </w:t>
+      </w:r>
+      <w:r>
+        <w:t>Heuristique de construction</w:t>
+      </w:r>
+      <w:bookmarkEnd w:id="6"/>
+    </w:p>
+    <w:p>
+      <w:pPr>
+        <w:pStyle w:val="Titre3"/>
+      </w:pPr>
+      <w:bookmarkStart w:id="7" w:name="_Toc440825055"/>
+      <w:r>
+        <w:t>Présentation</w:t>
+      </w:r>
+      <w:bookmarkEnd w:id="7"/>
+    </w:p>
+    <w:p>
+      <w:r>
+        <w:t xml:space="preserve">L'heuristique que nous avons implémentée ici est une heuristique d'insertion. Nous allons partir de notre liste de clients que nous mélangeons puis nous prenons le premier client pour créer le début </w:t>
+      </w:r>
+      <w:proofErr w:type="gramStart"/>
+      <w:r>
+        <w:t>de la tournées</w:t>
+      </w:r>
+      <w:proofErr w:type="gramEnd"/>
+      <w:r>
+        <w:t xml:space="preserve"> (en n'oubliant pas de dépôt). Nous recherchons ensuite un client à insérer en fin de cette tournée. Si aucun client ne peut être inséré, nous créons une nouvelle tournée. Ce processus est à refaire tant qu'il reste des clients non traités.</w:t>
+      </w:r>
+    </w:p>
+    <w:p>
+      <w:pPr>
+        <w:pStyle w:val="Titre3"/>
+      </w:pPr>
+      <w:bookmarkStart w:id="8" w:name="_Toc440825056"/>
+      <w:r>
+        <w:t>Algorithme</w:t>
+      </w:r>
+      <w:bookmarkEnd w:id="8"/>
+    </w:p>
+    <w:p>
+      <w:pPr>
+        <w:autoSpaceDE w:val="0"/>
+        <w:autoSpaceDN w:val="0"/>
+        <w:adjustRightInd w:val="0"/>
+        <w:spacing w:after="0" w:line="240" w:lineRule="auto"/>
+        <w:jc w:val="left"/>
+        <w:rPr>
+          <w:rFonts w:ascii="Courier New" w:hAnsi="Courier New" w:cs="Courier New"/>
+          <w:color w:val="000000"/>
+          <w:sz w:val="20"/>
+          <w:highlight w:val="white"/>
+        </w:rPr>
+      </w:pPr>
+      <w:r>
+        <w:rPr>
+          <w:rFonts w:ascii="Courier New" w:hAnsi="Courier New" w:cs="Courier New"/>
+          <w:color w:val="000000"/>
+          <w:sz w:val="20"/>
+          <w:highlight w:val="white"/>
+        </w:rPr>
+        <w:t>Créer une tournée vide</w:t>
+      </w:r>
+    </w:p>
+    <w:p>
+      <w:pPr>
+        <w:autoSpaceDE w:val="0"/>
+        <w:autoSpaceDN w:val="0"/>
+        <w:adjustRightInd w:val="0"/>
+        <w:spacing w:after="0" w:line="240" w:lineRule="auto"/>
+        <w:jc w:val="left"/>
+        <w:rPr>
+          <w:rFonts w:ascii="Courier New" w:hAnsi="Courier New" w:cs="Courier New"/>
+          <w:color w:val="000000"/>
+          <w:sz w:val="20"/>
+          <w:highlight w:val="white"/>
+        </w:rPr>
+      </w:pPr>
+      <w:r>
+        <w:rPr>
+          <w:rFonts w:ascii="Courier New" w:hAnsi="Courier New" w:cs="Courier New"/>
+          <w:b/>
           <w:bCs/>
-        </w:rPr>
-      </w:pPr>
-      <w:r>
-        <w:rPr>
+          <w:color w:val="0000FF"/>
+          <w:sz w:val="20"/>
+          <w:highlight w:val="white"/>
+        </w:rPr>
+        <w:t>Faire</w:t>
+      </w:r>
+    </w:p>
+    <w:p>
+      <w:pPr>
+        <w:autoSpaceDE w:val="0"/>
+        <w:autoSpaceDN w:val="0"/>
+        <w:adjustRightInd w:val="0"/>
+        <w:spacing w:after="0" w:line="240" w:lineRule="auto"/>
+        <w:jc w:val="left"/>
+        <w:rPr>
+          <w:rFonts w:ascii="Courier New" w:hAnsi="Courier New" w:cs="Courier New"/>
+          <w:color w:val="000000"/>
+          <w:sz w:val="20"/>
+          <w:highlight w:val="white"/>
+        </w:rPr>
+      </w:pPr>
+      <w:r>
+        <w:rPr>
+          <w:rFonts w:ascii="Courier New" w:hAnsi="Courier New" w:cs="Courier New"/>
+          <w:color w:val="000000"/>
+          <w:sz w:val="20"/>
+          <w:highlight w:val="white"/>
+        </w:rPr>
+        <w:tab/>
+        <w:t>Rechercher un client satisfaisant</w:t>
+      </w:r>
+    </w:p>
+    <w:p>
+      <w:pPr>
+        <w:autoSpaceDE w:val="0"/>
+        <w:autoSpaceDN w:val="0"/>
+        <w:adjustRightInd w:val="0"/>
+        <w:spacing w:after="0" w:line="240" w:lineRule="auto"/>
+        <w:jc w:val="left"/>
+        <w:rPr>
+          <w:rFonts w:ascii="Courier New" w:hAnsi="Courier New" w:cs="Courier New"/>
+          <w:color w:val="000000"/>
+          <w:sz w:val="20"/>
+          <w:highlight w:val="white"/>
+        </w:rPr>
+      </w:pPr>
+      <w:r>
+        <w:rPr>
+          <w:rFonts w:ascii="Courier New" w:hAnsi="Courier New" w:cs="Courier New"/>
+          <w:color w:val="000000"/>
+          <w:sz w:val="20"/>
+          <w:highlight w:val="white"/>
+        </w:rPr>
+        <w:tab/>
+      </w:r>
+      <w:r>
+        <w:rPr>
+          <w:rFonts w:ascii="Courier New" w:hAnsi="Courier New" w:cs="Courier New"/>
+          <w:color w:val="000000"/>
+          <w:sz w:val="20"/>
+          <w:highlight w:val="white"/>
+        </w:rPr>
+        <w:tab/>
+        <w:t>- La charge de la tournée</w:t>
+      </w:r>
+    </w:p>
+    <w:p>
+      <w:pPr>
+        <w:autoSpaceDE w:val="0"/>
+        <w:autoSpaceDN w:val="0"/>
+        <w:adjustRightInd w:val="0"/>
+        <w:spacing w:after="0" w:line="240" w:lineRule="auto"/>
+        <w:jc w:val="left"/>
+        <w:rPr>
+          <w:rFonts w:ascii="Courier New" w:hAnsi="Courier New" w:cs="Courier New"/>
+          <w:color w:val="000000"/>
+          <w:sz w:val="20"/>
+          <w:highlight w:val="white"/>
+        </w:rPr>
+      </w:pPr>
+      <w:r>
+        <w:rPr>
+          <w:rFonts w:ascii="Courier New" w:hAnsi="Courier New" w:cs="Courier New"/>
+          <w:color w:val="000000"/>
+          <w:sz w:val="20"/>
+          <w:highlight w:val="white"/>
+        </w:rPr>
+        <w:tab/>
+      </w:r>
+      <w:r>
+        <w:rPr>
+          <w:rFonts w:ascii="Courier New" w:hAnsi="Courier New" w:cs="Courier New"/>
+          <w:color w:val="000000"/>
+          <w:sz w:val="20"/>
+          <w:highlight w:val="white"/>
+        </w:rPr>
+        <w:tab/>
+        <w:t>- La fenêtre de temps</w:t>
+      </w:r>
+    </w:p>
+    <w:p>
+      <w:pPr>
+        <w:autoSpaceDE w:val="0"/>
+        <w:autoSpaceDN w:val="0"/>
+        <w:adjustRightInd w:val="0"/>
+        <w:spacing w:after="0" w:line="240" w:lineRule="auto"/>
+        <w:jc w:val="left"/>
+        <w:rPr>
+          <w:rFonts w:ascii="Courier New" w:hAnsi="Courier New" w:cs="Courier New"/>
+          <w:color w:val="000000"/>
+          <w:sz w:val="20"/>
+          <w:highlight w:val="white"/>
+        </w:rPr>
+      </w:pPr>
+      <w:r>
+        <w:rPr>
+          <w:rFonts w:ascii="Courier New" w:hAnsi="Courier New" w:cs="Courier New"/>
+          <w:color w:val="000000"/>
+          <w:sz w:val="20"/>
+          <w:highlight w:val="white"/>
+        </w:rPr>
+        <w:tab/>
+      </w:r>
+      <w:proofErr w:type="gramStart"/>
+      <w:r>
+        <w:rPr>
+          <w:rFonts w:ascii="Courier New" w:hAnsi="Courier New" w:cs="Courier New"/>
+          <w:b/>
           <w:bCs/>
-        </w:rPr>
-        <w:fldChar w:fldCharType="begin"/>
-      </w:r>
-      <w:r>
-        <w:rPr>
+          <w:color w:val="0000FF"/>
+          <w:sz w:val="20"/>
+          <w:highlight w:val="white"/>
+        </w:rPr>
+        <w:t>Si</w:t>
+      </w:r>
+      <w:r>
+        <w:rPr>
+          <w:rFonts w:ascii="Courier New" w:hAnsi="Courier New" w:cs="Courier New"/>
+          <w:color w:val="000000"/>
+          <w:sz w:val="20"/>
+          <w:highlight w:val="white"/>
+        </w:rPr>
+        <w:t xml:space="preserve"> il</w:t>
+      </w:r>
+      <w:proofErr w:type="gramEnd"/>
+      <w:r>
+        <w:rPr>
+          <w:rFonts w:ascii="Courier New" w:hAnsi="Courier New" w:cs="Courier New"/>
+          <w:color w:val="000000"/>
+          <w:sz w:val="20"/>
+          <w:highlight w:val="white"/>
+        </w:rPr>
+        <w:t xml:space="preserve"> existe </w:t>
+      </w:r>
+      <w:r>
+        <w:rPr>
+          <w:rFonts w:ascii="Courier New" w:hAnsi="Courier New" w:cs="Courier New"/>
+          <w:b/>
           <w:bCs/>
-        </w:rPr>
-        <w:instrText xml:space="preserve"> TOC \h \z \c "Figure" </w:instrText>
-      </w:r>
-      <w:r>
-        <w:rPr>
+          <w:color w:val="0000FF"/>
+          <w:sz w:val="20"/>
+          <w:highlight w:val="white"/>
+        </w:rPr>
+        <w:t>Alors</w:t>
+      </w:r>
+    </w:p>
+    <w:p>
+      <w:pPr>
+        <w:autoSpaceDE w:val="0"/>
+        <w:autoSpaceDN w:val="0"/>
+        <w:adjustRightInd w:val="0"/>
+        <w:spacing w:after="0" w:line="240" w:lineRule="auto"/>
+        <w:jc w:val="left"/>
+        <w:rPr>
+          <w:rFonts w:ascii="Courier New" w:hAnsi="Courier New" w:cs="Courier New"/>
+          <w:color w:val="000000"/>
+          <w:sz w:val="20"/>
+          <w:highlight w:val="white"/>
+        </w:rPr>
+      </w:pPr>
+      <w:r>
+        <w:rPr>
+          <w:rFonts w:ascii="Courier New" w:hAnsi="Courier New" w:cs="Courier New"/>
+          <w:color w:val="000000"/>
+          <w:sz w:val="20"/>
+          <w:highlight w:val="white"/>
+        </w:rPr>
+        <w:tab/>
+      </w:r>
+      <w:r>
+        <w:rPr>
+          <w:rFonts w:ascii="Courier New" w:hAnsi="Courier New" w:cs="Courier New"/>
+          <w:color w:val="000000"/>
+          <w:sz w:val="20"/>
+          <w:highlight w:val="white"/>
+        </w:rPr>
+        <w:tab/>
+        <w:t>L'</w:t>
+      </w:r>
+      <w:proofErr w:type="spellStart"/>
+      <w:r>
+        <w:rPr>
+          <w:rFonts w:ascii="Courier New" w:hAnsi="Courier New" w:cs="Courier New"/>
+          <w:color w:val="000000"/>
+          <w:sz w:val="20"/>
+          <w:highlight w:val="white"/>
+        </w:rPr>
+        <w:t>inserer</w:t>
+      </w:r>
+      <w:proofErr w:type="spellEnd"/>
+      <w:r>
+        <w:rPr>
+          <w:rFonts w:ascii="Courier New" w:hAnsi="Courier New" w:cs="Courier New"/>
+          <w:color w:val="000000"/>
+          <w:sz w:val="20"/>
+          <w:highlight w:val="white"/>
+        </w:rPr>
+        <w:t xml:space="preserve"> dans la tournée</w:t>
+      </w:r>
+    </w:p>
+    <w:p>
+      <w:pPr>
+        <w:autoSpaceDE w:val="0"/>
+        <w:autoSpaceDN w:val="0"/>
+        <w:adjustRightInd w:val="0"/>
+        <w:spacing w:after="0" w:line="240" w:lineRule="auto"/>
+        <w:jc w:val="left"/>
+        <w:rPr>
+          <w:rFonts w:ascii="Courier New" w:hAnsi="Courier New" w:cs="Courier New"/>
+          <w:color w:val="000000"/>
+          <w:sz w:val="20"/>
+          <w:highlight w:val="white"/>
+        </w:rPr>
+      </w:pPr>
+      <w:r>
+        <w:rPr>
+          <w:rFonts w:ascii="Courier New" w:hAnsi="Courier New" w:cs="Courier New"/>
+          <w:color w:val="000000"/>
+          <w:sz w:val="20"/>
+          <w:highlight w:val="white"/>
+        </w:rPr>
+        <w:tab/>
+      </w:r>
+      <w:r>
+        <w:rPr>
+          <w:rFonts w:ascii="Courier New" w:hAnsi="Courier New" w:cs="Courier New"/>
+          <w:b/>
           <w:bCs/>
-        </w:rPr>
-        <w:fldChar w:fldCharType="separate"/>
-      </w:r>
-      <w:r>
-        <w:rPr>
+          <w:color w:val="0000FF"/>
+          <w:sz w:val="20"/>
+          <w:highlight w:val="white"/>
+        </w:rPr>
+        <w:t>Sinon</w:t>
+      </w:r>
+    </w:p>
+    <w:p>
+      <w:pPr>
+        <w:autoSpaceDE w:val="0"/>
+        <w:autoSpaceDN w:val="0"/>
+        <w:adjustRightInd w:val="0"/>
+        <w:spacing w:after="0" w:line="240" w:lineRule="auto"/>
+        <w:jc w:val="left"/>
+        <w:rPr>
+          <w:rFonts w:ascii="Courier New" w:hAnsi="Courier New" w:cs="Courier New"/>
+          <w:color w:val="000000"/>
+          <w:sz w:val="20"/>
+          <w:highlight w:val="white"/>
+        </w:rPr>
+      </w:pPr>
+      <w:r>
+        <w:rPr>
+          <w:rFonts w:ascii="Courier New" w:hAnsi="Courier New" w:cs="Courier New"/>
+          <w:color w:val="000000"/>
+          <w:sz w:val="20"/>
+          <w:highlight w:val="white"/>
+        </w:rPr>
+        <w:tab/>
+      </w:r>
+      <w:r>
+        <w:rPr>
+          <w:rFonts w:ascii="Courier New" w:hAnsi="Courier New" w:cs="Courier New"/>
+          <w:color w:val="000000"/>
+          <w:sz w:val="20"/>
+          <w:highlight w:val="white"/>
+        </w:rPr>
+        <w:tab/>
+        <w:t>Créer une nouvelle tournée</w:t>
+      </w:r>
+    </w:p>
+    <w:p>
+      <w:pPr>
+        <w:autoSpaceDE w:val="0"/>
+        <w:autoSpaceDN w:val="0"/>
+        <w:adjustRightInd w:val="0"/>
+        <w:spacing w:after="0" w:line="240" w:lineRule="auto"/>
+        <w:jc w:val="left"/>
+        <w:rPr>
+          <w:rFonts w:ascii="Courier New" w:hAnsi="Courier New" w:cs="Courier New"/>
+          <w:color w:val="000000"/>
+          <w:sz w:val="20"/>
+          <w:highlight w:val="white"/>
+        </w:rPr>
+      </w:pPr>
+      <w:r>
+        <w:rPr>
+          <w:rFonts w:ascii="Courier New" w:hAnsi="Courier New" w:cs="Courier New"/>
+          <w:color w:val="000000"/>
+          <w:sz w:val="20"/>
+          <w:highlight w:val="white"/>
+        </w:rPr>
+        <w:tab/>
+      </w:r>
+      <w:r>
+        <w:rPr>
+          <w:rFonts w:ascii="Courier New" w:hAnsi="Courier New" w:cs="Courier New"/>
           <w:b/>
-          <w:noProof/>
-        </w:rPr>
-        <w:t>Aucune entrée de table d'illustration n'a été trouvée.</w:t>
-      </w:r>
-      <w:r>
-        <w:rPr>
           <w:bCs/>
-        </w:rPr>
-        <w:fldChar w:fldCharType="end"/>
+          <w:color w:val="0000FF"/>
+          <w:sz w:val="20"/>
+          <w:highlight w:val="white"/>
+        </w:rPr>
+        <w:t>Fin</w:t>
+      </w:r>
+      <w:r>
+        <w:rPr>
+          <w:rFonts w:ascii="Courier New" w:hAnsi="Courier New" w:cs="Courier New"/>
+          <w:color w:val="000000"/>
+          <w:sz w:val="20"/>
+          <w:highlight w:val="white"/>
+        </w:rPr>
+        <w:t xml:space="preserve"> </w:t>
+      </w:r>
+      <w:r>
+        <w:rPr>
+          <w:rFonts w:ascii="Courier New" w:hAnsi="Courier New" w:cs="Courier New"/>
+          <w:b/>
+          <w:bCs/>
+          <w:color w:val="0000FF"/>
+          <w:sz w:val="20"/>
+          <w:highlight w:val="white"/>
+        </w:rPr>
+        <w:t>Si</w:t>
+      </w:r>
+    </w:p>
+    <w:p>
+      <w:r>
+        <w:rPr>
+          <w:rFonts w:ascii="Courier New" w:hAnsi="Courier New" w:cs="Courier New"/>
+          <w:b/>
+          <w:bCs/>
+          <w:color w:val="0000FF"/>
+          <w:sz w:val="20"/>
+          <w:highlight w:val="white"/>
+        </w:rPr>
+        <w:t>Tant</w:t>
+      </w:r>
+      <w:r>
+        <w:rPr>
+          <w:rFonts w:ascii="Courier New" w:hAnsi="Courier New" w:cs="Courier New"/>
+          <w:color w:val="000000"/>
+          <w:sz w:val="20"/>
+          <w:highlight w:val="white"/>
+        </w:rPr>
+        <w:t xml:space="preserve"> </w:t>
+      </w:r>
+      <w:r>
+        <w:rPr>
+          <w:rFonts w:ascii="Courier New" w:hAnsi="Courier New" w:cs="Courier New"/>
+          <w:b/>
+          <w:bCs/>
+          <w:color w:val="0000FF"/>
+          <w:sz w:val="20"/>
+          <w:highlight w:val="white"/>
+        </w:rPr>
+        <w:t>que,</w:t>
+      </w:r>
+      <w:r>
+        <w:rPr>
+          <w:rFonts w:ascii="Courier New" w:hAnsi="Courier New" w:cs="Courier New"/>
+          <w:color w:val="000000"/>
+          <w:sz w:val="20"/>
+          <w:highlight w:val="white"/>
+        </w:rPr>
+        <w:t xml:space="preserve"> il reste des clients libres</w:t>
+      </w:r>
+    </w:p>
+    <w:p>
+      <w:pPr>
+        <w:pStyle w:val="Titre3"/>
+      </w:pPr>
+      <w:bookmarkStart w:id="9" w:name="_Toc440825057"/>
+      <w:r>
+        <w:t>Implémentation</w:t>
+      </w:r>
+      <w:bookmarkEnd w:id="9"/>
+    </w:p>
+    <w:p>
+      <w:r>
+        <w:t xml:space="preserve">Cet algorithme est implémenté dans le fichier algorithms.cpp, avec la méthode </w:t>
+      </w:r>
+      <w:proofErr w:type="gramStart"/>
+      <w:r>
+        <w:rPr>
+          <w:i/>
+        </w:rPr>
+        <w:t>insertion(</w:t>
+      </w:r>
+      <w:proofErr w:type="gramEnd"/>
+      <w:r>
+        <w:rPr>
+          <w:i/>
+        </w:rPr>
+        <w:t>)</w:t>
+      </w:r>
+      <w:r>
+        <w:t>.</w:t>
+      </w:r>
+    </w:p>
+    <w:p>
+      <w:pPr>
+        <w:pStyle w:val="Titre2"/>
+      </w:pPr>
+      <w:bookmarkStart w:id="10" w:name="_Toc440825058"/>
+      <w:r>
+        <w:t xml:space="preserve">B – </w:t>
+      </w:r>
+      <w:r>
+        <w:t>Heuristiques d'amélioration</w:t>
+      </w:r>
+      <w:bookmarkEnd w:id="10"/>
+    </w:p>
+    <w:p>
+      <w:pPr>
+        <w:pStyle w:val="Titre3"/>
+      </w:pPr>
+      <w:bookmarkStart w:id="11" w:name="_Toc440825059"/>
+      <w:r>
+        <w:t>Présentation</w:t>
+      </w:r>
+      <w:bookmarkEnd w:id="11"/>
+    </w:p>
+    <w:p>
+      <w:r>
+        <w:t>Nous disposons de 3 heuristiques d'améliorations principales.</w:t>
+      </w:r>
+    </w:p>
+    <w:p>
+      <w:r>
+        <w:t xml:space="preserve">La première heuristique est de type 2 </w:t>
+      </w:r>
+      <w:proofErr w:type="spellStart"/>
+      <w:r>
+        <w:t>opt</w:t>
+      </w:r>
+      <w:proofErr w:type="spellEnd"/>
+      <w:r>
+        <w:t xml:space="preserve">. Cette heuristique va tenter d'échanger les fins de deux tournées choisies dans la solution, tout en veillant au respect des contraintes de la solution (fenêtres de temps, charges). Nous allons également trouver sa variante 2 </w:t>
+      </w:r>
+      <w:proofErr w:type="spellStart"/>
+      <w:r>
+        <w:t>opt</w:t>
+      </w:r>
+      <w:proofErr w:type="spellEnd"/>
+      <w:r>
+        <w:t>* contenant le cas particulier où nous allons concaténer toute une tournée à la fin d'une autre.</w:t>
+      </w:r>
+    </w:p>
+    <w:p>
+      <w:r>
+        <w:t xml:space="preserve">La seconde heuristique que nous utilisons est de type or </w:t>
+      </w:r>
+      <w:proofErr w:type="spellStart"/>
+      <w:r>
+        <w:t>opt</w:t>
+      </w:r>
+      <w:proofErr w:type="spellEnd"/>
+      <w:r>
+        <w:t xml:space="preserve">. Ici, nous voulons déplacer un client se trouvant dans une tournée, vers une autre tournée, toujours en respectant les contraintes. Nous trouvons aussi sa variante or </w:t>
+      </w:r>
+      <w:proofErr w:type="spellStart"/>
+      <w:r>
+        <w:t>opt</w:t>
+      </w:r>
+      <w:proofErr w:type="spellEnd"/>
+      <w:r>
+        <w:t>* concernant le cas où nous déplaçons un client qui compose une tournée à lui seul.</w:t>
+      </w:r>
+    </w:p>
+    <w:p>
+      <w:r>
+        <w:t xml:space="preserve">Enfin la dernière heuristique est une heuristique de type cross. Son rôle est d'échanger deux clients </w:t>
+      </w:r>
+      <w:r>
+        <w:t>situés dans 2 tournées différentes.</w:t>
+      </w:r>
+    </w:p>
+    <w:p>
+      <w:pPr>
+        <w:pStyle w:val="Titre3"/>
+      </w:pPr>
+      <w:bookmarkStart w:id="12" w:name="_Toc440825060"/>
+      <w:r>
+        <w:t>Implémentation</w:t>
+      </w:r>
+      <w:bookmarkEnd w:id="12"/>
+    </w:p>
+    <w:p>
+      <w:r>
+        <w:t>L'implémentation de ces heuristiques est disponible dans le fichier algorithms.cpp via les méthodes :</w:t>
+      </w:r>
+    </w:p>
+    <w:p>
+      <w:pPr>
+        <w:pStyle w:val="Paragraphedeliste"/>
+        <w:numPr>
+          <w:ilvl w:val="0"/>
+          <w:numId w:val="18"/>
+        </w:numPr>
+        <w:rPr>
+          <w:i/>
+        </w:rPr>
+      </w:pPr>
+      <w:proofErr w:type="gramStart"/>
+      <w:r>
+        <w:rPr>
+          <w:i/>
+        </w:rPr>
+        <w:t>Opt2()</w:t>
+      </w:r>
+      <w:proofErr w:type="gramEnd"/>
+    </w:p>
+    <w:p>
+      <w:pPr>
+        <w:pStyle w:val="Paragraphedeliste"/>
+        <w:numPr>
+          <w:ilvl w:val="0"/>
+          <w:numId w:val="18"/>
+        </w:numPr>
+        <w:rPr>
+          <w:i/>
+        </w:rPr>
+      </w:pPr>
+      <w:proofErr w:type="gramStart"/>
+      <w:r>
+        <w:rPr>
+          <w:i/>
+        </w:rPr>
+        <w:t>Opt2Etoile()</w:t>
+      </w:r>
+      <w:proofErr w:type="gramEnd"/>
+    </w:p>
+    <w:p>
+      <w:pPr>
+        <w:pStyle w:val="Paragraphedeliste"/>
+        <w:numPr>
+          <w:ilvl w:val="0"/>
+          <w:numId w:val="18"/>
+        </w:numPr>
+        <w:rPr>
+          <w:i/>
+        </w:rPr>
+      </w:pPr>
+      <w:proofErr w:type="spellStart"/>
+      <w:proofErr w:type="gramStart"/>
+      <w:r>
+        <w:rPr>
+          <w:i/>
+        </w:rPr>
+        <w:t>OrOpt</w:t>
+      </w:r>
+      <w:proofErr w:type="spellEnd"/>
+      <w:r>
+        <w:rPr>
+          <w:i/>
+        </w:rPr>
+        <w:t>()</w:t>
+      </w:r>
+      <w:proofErr w:type="gramEnd"/>
+    </w:p>
+    <w:p>
+      <w:pPr>
+        <w:pStyle w:val="Paragraphedeliste"/>
+        <w:numPr>
+          <w:ilvl w:val="0"/>
+          <w:numId w:val="18"/>
+        </w:numPr>
+        <w:rPr>
+          <w:i/>
+        </w:rPr>
+      </w:pPr>
+      <w:proofErr w:type="spellStart"/>
+      <w:proofErr w:type="gramStart"/>
+      <w:r>
+        <w:rPr>
+          <w:i/>
+        </w:rPr>
+        <w:t>OrOptEtoile</w:t>
+      </w:r>
+      <w:proofErr w:type="spellEnd"/>
+      <w:r>
+        <w:rPr>
+          <w:i/>
+        </w:rPr>
+        <w:t>()</w:t>
+      </w:r>
+      <w:proofErr w:type="gramEnd"/>
+    </w:p>
+    <w:p>
+      <w:pPr>
+        <w:pStyle w:val="Titre2"/>
+      </w:pPr>
+      <w:bookmarkStart w:id="13" w:name="_Toc440825061"/>
+      <w:r>
+        <w:t>C – Recherche locale</w:t>
+      </w:r>
+      <w:bookmarkEnd w:id="13"/>
+    </w:p>
+    <w:p>
+      <w:pPr>
+        <w:pStyle w:val="Titre3"/>
+      </w:pPr>
+      <w:bookmarkStart w:id="14" w:name="_Toc440825062"/>
+      <w:r>
+        <w:t>Présentation</w:t>
+      </w:r>
+      <w:bookmarkEnd w:id="14"/>
+    </w:p>
+    <w:p>
+      <w:r>
+        <w:t xml:space="preserve">La recherche locale va consister à appeler successivement </w:t>
+      </w:r>
+      <w:r>
+        <w:t>nos heuristiques d'amélioration sur la solution jusqu'à ce que l'on ne puisse plus améliorer du tout.</w:t>
+      </w:r>
+    </w:p>
+    <w:p>
+      <w:pPr>
+        <w:pStyle w:val="Titre3"/>
+      </w:pPr>
+      <w:bookmarkStart w:id="15" w:name="_Toc440825063"/>
+      <w:r>
+        <w:t>Algorithme</w:t>
+      </w:r>
+      <w:bookmarkEnd w:id="15"/>
+    </w:p>
+    <w:p>
+      <w:r>
+        <w:t>On place dans un tableau les heuristiques, de la manière suivante :</w:t>
+      </w:r>
+    </w:p>
+    <w:tbl>
+      <w:tblPr>
+        <w:tblStyle w:val="Grilledutableau"/>
+        <w:tblW w:w="0" w:type="auto"/>
+        <w:tblLook w:val="04A0" w:firstRow="1" w:lastRow="0" w:firstColumn="1" w:lastColumn="0" w:noHBand="0" w:noVBand="1"/>
+      </w:tblPr>
+      <w:tblGrid>
+        <w:gridCol w:w="1709"/>
+        <w:gridCol w:w="1709"/>
+        <w:gridCol w:w="1709"/>
+        <w:gridCol w:w="1709"/>
+        <w:gridCol w:w="1709"/>
+      </w:tblGrid>
+      <w:tr>
+        <w:tc>
+          <w:tcPr>
+            <w:tcW w:w="1709" w:type="dxa"/>
+          </w:tcPr>
+          <w:p>
+            <w:proofErr w:type="spellStart"/>
+            <w:proofErr w:type="gramStart"/>
+            <w:r>
+              <w:t>Rl</w:t>
+            </w:r>
+            <w:proofErr w:type="spellEnd"/>
+            <w:r>
+              <w:t>[</w:t>
+            </w:r>
+            <w:proofErr w:type="gramEnd"/>
+            <w:r>
+              <w:t>0]</w:t>
+            </w:r>
+          </w:p>
+        </w:tc>
+        <w:tc>
+          <w:tcPr>
+            <w:tcW w:w="1709" w:type="dxa"/>
+          </w:tcPr>
+          <w:p>
+            <w:proofErr w:type="spellStart"/>
+            <w:proofErr w:type="gramStart"/>
+            <w:r>
+              <w:t>Rl</w:t>
+            </w:r>
+            <w:proofErr w:type="spellEnd"/>
+            <w:r>
+              <w:t>[</w:t>
+            </w:r>
+            <w:proofErr w:type="gramEnd"/>
+            <w:r>
+              <w:t>1]</w:t>
+            </w:r>
+          </w:p>
+        </w:tc>
+        <w:tc>
+          <w:tcPr>
+            <w:tcW w:w="1709" w:type="dxa"/>
+          </w:tcPr>
+          <w:p>
+            <w:proofErr w:type="spellStart"/>
+            <w:proofErr w:type="gramStart"/>
+            <w:r>
+              <w:t>Rl</w:t>
+            </w:r>
+            <w:proofErr w:type="spellEnd"/>
+            <w:r>
+              <w:t>[</w:t>
+            </w:r>
+            <w:proofErr w:type="gramEnd"/>
+            <w:r>
+              <w:t>2]</w:t>
+            </w:r>
+          </w:p>
+        </w:tc>
+        <w:tc>
+          <w:tcPr>
+            <w:tcW w:w="1709" w:type="dxa"/>
+          </w:tcPr>
+          <w:p>
+            <w:proofErr w:type="spellStart"/>
+            <w:proofErr w:type="gramStart"/>
+            <w:r>
+              <w:t>Rl</w:t>
+            </w:r>
+            <w:proofErr w:type="spellEnd"/>
+            <w:r>
+              <w:t>[</w:t>
+            </w:r>
+            <w:proofErr w:type="gramEnd"/>
+            <w:r>
+              <w:t>3]</w:t>
+            </w:r>
+          </w:p>
+        </w:tc>
+        <w:tc>
+          <w:tcPr>
+            <w:tcW w:w="1709" w:type="dxa"/>
+          </w:tcPr>
+          <w:p>
+            <w:proofErr w:type="spellStart"/>
+            <w:proofErr w:type="gramStart"/>
+            <w:r>
+              <w:t>Rl</w:t>
+            </w:r>
+            <w:proofErr w:type="spellEnd"/>
+            <w:r>
+              <w:t>[</w:t>
+            </w:r>
+            <w:proofErr w:type="gramEnd"/>
+            <w:r>
+              <w:t>4]</w:t>
+            </w:r>
+          </w:p>
+        </w:tc>
+      </w:tr>
+      <w:tr>
+        <w:tc>
+          <w:tcPr>
+            <w:tcW w:w="1709" w:type="dxa"/>
+          </w:tcPr>
+          <w:p>
+            <w:r>
+              <w:t>2Opt*</w:t>
+            </w:r>
+          </w:p>
+        </w:tc>
+        <w:tc>
+          <w:tcPr>
+            <w:tcW w:w="1709" w:type="dxa"/>
+          </w:tcPr>
+          <w:p>
+            <w:proofErr w:type="spellStart"/>
+            <w:r>
+              <w:t>OrOpt</w:t>
+            </w:r>
+            <w:proofErr w:type="spellEnd"/>
+            <w:r>
+              <w:t>*</w:t>
+            </w:r>
+          </w:p>
+        </w:tc>
+        <w:tc>
+          <w:tcPr>
+            <w:tcW w:w="1709" w:type="dxa"/>
+          </w:tcPr>
+          <w:p>
+            <w:r>
+              <w:t>2Opt</w:t>
+            </w:r>
+          </w:p>
+        </w:tc>
+        <w:tc>
+          <w:tcPr>
+            <w:tcW w:w="1709" w:type="dxa"/>
+          </w:tcPr>
+          <w:p>
+            <w:proofErr w:type="spellStart"/>
+            <w:r>
+              <w:t>OrOpt</w:t>
+            </w:r>
+            <w:proofErr w:type="spellEnd"/>
+          </w:p>
+        </w:tc>
+        <w:tc>
+          <w:tcPr>
+            <w:tcW w:w="1709" w:type="dxa"/>
+          </w:tcPr>
+          <w:p>
+            <w:r>
+              <w:t>Cross</w:t>
+            </w:r>
+          </w:p>
+        </w:tc>
+      </w:tr>
+    </w:tbl>
+    <w:p>
+      <w:r>
+        <w:t>Ensuite nous suivons l'algorithme suivant :</w:t>
+      </w:r>
+    </w:p>
+    <w:p>
+      <w:pPr>
+        <w:autoSpaceDE w:val="0"/>
+        <w:autoSpaceDN w:val="0"/>
+        <w:adjustRightInd w:val="0"/>
+        <w:spacing w:after="0" w:line="240" w:lineRule="auto"/>
+        <w:jc w:val="left"/>
+        <w:rPr>
+          <w:rFonts w:ascii="Courier New" w:hAnsi="Courier New" w:cs="Courier New"/>
+          <w:color w:val="000000"/>
+          <w:sz w:val="20"/>
+          <w:highlight w:val="white"/>
+        </w:rPr>
+      </w:pPr>
+      <w:r>
+        <w:rPr>
+          <w:rFonts w:ascii="Courier New" w:hAnsi="Courier New" w:cs="Courier New"/>
+          <w:color w:val="000000"/>
+          <w:sz w:val="20"/>
+          <w:highlight w:val="white"/>
+        </w:rPr>
+        <w:t xml:space="preserve">Entrée : s la solution, </w:t>
+      </w:r>
+      <w:proofErr w:type="spellStart"/>
+      <w:r>
+        <w:rPr>
+          <w:rFonts w:ascii="Courier New" w:hAnsi="Courier New" w:cs="Courier New"/>
+          <w:color w:val="000000"/>
+          <w:sz w:val="20"/>
+          <w:highlight w:val="white"/>
+        </w:rPr>
+        <w:t>Rl</w:t>
+      </w:r>
+      <w:proofErr w:type="spellEnd"/>
+      <w:r>
+        <w:rPr>
+          <w:rFonts w:ascii="Courier New" w:hAnsi="Courier New" w:cs="Courier New"/>
+          <w:color w:val="000000"/>
+          <w:sz w:val="20"/>
+          <w:highlight w:val="white"/>
+        </w:rPr>
+        <w:t xml:space="preserve"> le tableau d'heuristiques</w:t>
+      </w:r>
+    </w:p>
+    <w:p>
+      <w:pPr>
+        <w:autoSpaceDE w:val="0"/>
+        <w:autoSpaceDN w:val="0"/>
+        <w:adjustRightInd w:val="0"/>
+        <w:spacing w:after="0" w:line="240" w:lineRule="auto"/>
+        <w:jc w:val="left"/>
+        <w:rPr>
+          <w:rFonts w:ascii="Courier New" w:hAnsi="Courier New" w:cs="Courier New"/>
+          <w:color w:val="000000"/>
+          <w:sz w:val="20"/>
+          <w:highlight w:val="white"/>
+        </w:rPr>
+      </w:pPr>
+      <w:r>
+        <w:rPr>
+          <w:rFonts w:ascii="Courier New" w:hAnsi="Courier New" w:cs="Courier New"/>
+          <w:color w:val="000000"/>
+          <w:sz w:val="20"/>
+          <w:highlight w:val="white"/>
+        </w:rPr>
+        <w:t xml:space="preserve">k &lt;- </w:t>
+      </w:r>
+      <w:r>
+        <w:rPr>
+          <w:rFonts w:ascii="Courier New" w:hAnsi="Courier New" w:cs="Courier New"/>
+          <w:color w:val="FF0080"/>
+          <w:sz w:val="20"/>
+          <w:highlight w:val="white"/>
+        </w:rPr>
+        <w:t>0</w:t>
+      </w:r>
+    </w:p>
+    <w:p>
+      <w:pPr>
+        <w:autoSpaceDE w:val="0"/>
+        <w:autoSpaceDN w:val="0"/>
+        <w:adjustRightInd w:val="0"/>
+        <w:spacing w:after="0" w:line="240" w:lineRule="auto"/>
+        <w:jc w:val="left"/>
+        <w:rPr>
+          <w:rFonts w:ascii="Courier New" w:hAnsi="Courier New" w:cs="Courier New"/>
+          <w:color w:val="000000"/>
+          <w:sz w:val="20"/>
+          <w:highlight w:val="white"/>
+        </w:rPr>
+      </w:pPr>
+      <w:r>
+        <w:rPr>
+          <w:rFonts w:ascii="Courier New" w:hAnsi="Courier New" w:cs="Courier New"/>
+          <w:b/>
+          <w:bCs/>
+          <w:color w:val="0000FF"/>
+          <w:sz w:val="20"/>
+          <w:highlight w:val="white"/>
+        </w:rPr>
+        <w:t>Tant</w:t>
+      </w:r>
+      <w:r>
+        <w:rPr>
+          <w:rFonts w:ascii="Courier New" w:hAnsi="Courier New" w:cs="Courier New"/>
+          <w:color w:val="000000"/>
+          <w:sz w:val="20"/>
+          <w:highlight w:val="white"/>
+        </w:rPr>
+        <w:t xml:space="preserve"> </w:t>
+      </w:r>
+      <w:r>
+        <w:rPr>
+          <w:rFonts w:ascii="Courier New" w:hAnsi="Courier New" w:cs="Courier New"/>
+          <w:b/>
+          <w:bCs/>
+          <w:color w:val="0000FF"/>
+          <w:sz w:val="20"/>
+          <w:highlight w:val="white"/>
+        </w:rPr>
+        <w:t>que</w:t>
+      </w:r>
+      <w:r>
+        <w:rPr>
+          <w:rFonts w:ascii="Courier New" w:hAnsi="Courier New" w:cs="Courier New"/>
+          <w:color w:val="000000"/>
+          <w:sz w:val="20"/>
+          <w:highlight w:val="white"/>
+        </w:rPr>
+        <w:t xml:space="preserve"> k </w:t>
+      </w:r>
+      <w:r>
+        <w:rPr>
+          <w:rFonts w:ascii="Courier New" w:hAnsi="Courier New" w:cs="Courier New"/>
+          <w:b/>
+          <w:bCs/>
+          <w:color w:val="FF0000"/>
+          <w:sz w:val="20"/>
+          <w:highlight w:val="white"/>
+        </w:rPr>
+        <w:t>&lt;</w:t>
+      </w:r>
+      <w:r>
+        <w:rPr>
+          <w:rFonts w:ascii="Courier New" w:hAnsi="Courier New" w:cs="Courier New"/>
+          <w:color w:val="000000"/>
+          <w:sz w:val="20"/>
+          <w:highlight w:val="white"/>
+        </w:rPr>
+        <w:t xml:space="preserve"> </w:t>
+      </w:r>
+      <w:r>
+        <w:rPr>
+          <w:rFonts w:ascii="Courier New" w:hAnsi="Courier New" w:cs="Courier New"/>
+          <w:color w:val="FF0080"/>
+          <w:sz w:val="20"/>
+          <w:highlight w:val="white"/>
+        </w:rPr>
+        <w:t>5</w:t>
+      </w:r>
+      <w:r>
+        <w:rPr>
+          <w:rFonts w:ascii="Courier New" w:hAnsi="Courier New" w:cs="Courier New"/>
+          <w:color w:val="000000"/>
+          <w:sz w:val="20"/>
+          <w:highlight w:val="white"/>
+        </w:rPr>
+        <w:t xml:space="preserve"> </w:t>
+      </w:r>
+      <w:r>
+        <w:rPr>
+          <w:rFonts w:ascii="Courier New" w:hAnsi="Courier New" w:cs="Courier New"/>
+          <w:b/>
+          <w:bCs/>
+          <w:color w:val="0000FF"/>
+          <w:sz w:val="20"/>
+          <w:highlight w:val="white"/>
+        </w:rPr>
+        <w:t>Faire</w:t>
+      </w:r>
+    </w:p>
+    <w:p>
+      <w:pPr>
+        <w:autoSpaceDE w:val="0"/>
+        <w:autoSpaceDN w:val="0"/>
+        <w:adjustRightInd w:val="0"/>
+        <w:spacing w:after="0" w:line="240" w:lineRule="auto"/>
+        <w:jc w:val="left"/>
+        <w:rPr>
+          <w:rFonts w:ascii="Courier New" w:hAnsi="Courier New" w:cs="Courier New"/>
+          <w:color w:val="000000"/>
+          <w:sz w:val="20"/>
+          <w:highlight w:val="white"/>
+        </w:rPr>
+      </w:pPr>
+      <w:r>
+        <w:rPr>
+          <w:rFonts w:ascii="Courier New" w:hAnsi="Courier New" w:cs="Courier New"/>
+          <w:color w:val="000000"/>
+          <w:sz w:val="20"/>
+          <w:highlight w:val="white"/>
+        </w:rPr>
+        <w:tab/>
+        <w:t xml:space="preserve">Appelle la fonction </w:t>
+      </w:r>
+      <w:proofErr w:type="spellStart"/>
+      <w:r>
+        <w:rPr>
+          <w:rFonts w:ascii="Courier New" w:hAnsi="Courier New" w:cs="Courier New"/>
+          <w:color w:val="000000"/>
+          <w:sz w:val="20"/>
+          <w:highlight w:val="white"/>
+        </w:rPr>
+        <w:t>Rl</w:t>
+      </w:r>
+      <w:proofErr w:type="spellEnd"/>
+      <w:r>
+        <w:rPr>
+          <w:rFonts w:ascii="Courier New" w:hAnsi="Courier New" w:cs="Courier New"/>
+          <w:color w:val="0080FF"/>
+          <w:sz w:val="20"/>
+          <w:highlight w:val="white"/>
+        </w:rPr>
+        <w:t>[k]</w:t>
+      </w:r>
+      <w:r>
+        <w:rPr>
+          <w:rFonts w:ascii="Courier New" w:hAnsi="Courier New" w:cs="Courier New"/>
+          <w:color w:val="000000"/>
+          <w:sz w:val="20"/>
+          <w:highlight w:val="white"/>
+        </w:rPr>
+        <w:t xml:space="preserve"> sur la solution s</w:t>
+      </w:r>
+    </w:p>
+    <w:p>
+      <w:pPr>
+        <w:autoSpaceDE w:val="0"/>
+        <w:autoSpaceDN w:val="0"/>
+        <w:adjustRightInd w:val="0"/>
+        <w:spacing w:after="0" w:line="240" w:lineRule="auto"/>
+        <w:jc w:val="left"/>
+        <w:rPr>
+          <w:rFonts w:ascii="Courier New" w:hAnsi="Courier New" w:cs="Courier New"/>
+          <w:color w:val="000000"/>
+          <w:sz w:val="20"/>
+          <w:highlight w:val="white"/>
+        </w:rPr>
+      </w:pPr>
+      <w:r>
+        <w:rPr>
+          <w:rFonts w:ascii="Courier New" w:hAnsi="Courier New" w:cs="Courier New"/>
+          <w:color w:val="000000"/>
+          <w:sz w:val="20"/>
+          <w:highlight w:val="white"/>
+        </w:rPr>
+        <w:tab/>
+      </w:r>
+      <w:r>
+        <w:rPr>
+          <w:rFonts w:ascii="Courier New" w:hAnsi="Courier New" w:cs="Courier New"/>
+          <w:b/>
+          <w:bCs/>
+          <w:color w:val="0000FF"/>
+          <w:sz w:val="20"/>
+          <w:highlight w:val="white"/>
+        </w:rPr>
+        <w:t>Si</w:t>
+      </w:r>
+      <w:r>
+        <w:rPr>
+          <w:rFonts w:ascii="Courier New" w:hAnsi="Courier New" w:cs="Courier New"/>
+          <w:color w:val="000000"/>
+          <w:sz w:val="20"/>
+          <w:highlight w:val="white"/>
+        </w:rPr>
+        <w:t xml:space="preserve"> la solution est </w:t>
+      </w:r>
+      <w:proofErr w:type="spellStart"/>
+      <w:r>
+        <w:rPr>
+          <w:rFonts w:ascii="Courier New" w:hAnsi="Courier New" w:cs="Courier New"/>
+          <w:color w:val="000000"/>
+          <w:sz w:val="20"/>
+          <w:highlight w:val="white"/>
+        </w:rPr>
+        <w:t>ameliorée</w:t>
+      </w:r>
+      <w:proofErr w:type="spellEnd"/>
+      <w:r>
+        <w:rPr>
+          <w:rFonts w:ascii="Courier New" w:hAnsi="Courier New" w:cs="Courier New"/>
+          <w:color w:val="000000"/>
+          <w:sz w:val="20"/>
+          <w:highlight w:val="white"/>
+        </w:rPr>
+        <w:t xml:space="preserve"> </w:t>
+      </w:r>
+      <w:r>
+        <w:rPr>
+          <w:rFonts w:ascii="Courier New" w:hAnsi="Courier New" w:cs="Courier New"/>
+          <w:b/>
+          <w:bCs/>
+          <w:color w:val="0000FF"/>
+          <w:sz w:val="20"/>
+          <w:highlight w:val="white"/>
+        </w:rPr>
+        <w:t>Alors</w:t>
+      </w:r>
+    </w:p>
+    <w:p>
+      <w:pPr>
+        <w:autoSpaceDE w:val="0"/>
+        <w:autoSpaceDN w:val="0"/>
+        <w:adjustRightInd w:val="0"/>
+        <w:spacing w:after="0" w:line="240" w:lineRule="auto"/>
+        <w:jc w:val="left"/>
+        <w:rPr>
+          <w:rFonts w:ascii="Courier New" w:hAnsi="Courier New" w:cs="Courier New"/>
+          <w:color w:val="000000"/>
+          <w:sz w:val="20"/>
+          <w:highlight w:val="white"/>
+        </w:rPr>
+      </w:pPr>
+      <w:r>
+        <w:rPr>
+          <w:rFonts w:ascii="Courier New" w:hAnsi="Courier New" w:cs="Courier New"/>
+          <w:color w:val="000000"/>
+          <w:sz w:val="20"/>
+          <w:highlight w:val="white"/>
+        </w:rPr>
+        <w:tab/>
+      </w:r>
+      <w:r>
+        <w:rPr>
+          <w:rFonts w:ascii="Courier New" w:hAnsi="Courier New" w:cs="Courier New"/>
+          <w:color w:val="000000"/>
+          <w:sz w:val="20"/>
+          <w:highlight w:val="white"/>
+        </w:rPr>
+        <w:tab/>
+        <w:t>On garde l'</w:t>
+      </w:r>
+      <w:proofErr w:type="spellStart"/>
+      <w:r>
+        <w:rPr>
+          <w:rFonts w:ascii="Courier New" w:hAnsi="Courier New" w:cs="Courier New"/>
+          <w:color w:val="000000"/>
+          <w:sz w:val="20"/>
+          <w:highlight w:val="white"/>
+        </w:rPr>
+        <w:t>amelioration</w:t>
+      </w:r>
+      <w:proofErr w:type="spellEnd"/>
+    </w:p>
+    <w:p>
+      <w:pPr>
+        <w:autoSpaceDE w:val="0"/>
+        <w:autoSpaceDN w:val="0"/>
+        <w:adjustRightInd w:val="0"/>
+        <w:spacing w:after="0" w:line="240" w:lineRule="auto"/>
+        <w:jc w:val="left"/>
+        <w:rPr>
+          <w:rFonts w:ascii="Courier New" w:hAnsi="Courier New" w:cs="Courier New"/>
+          <w:color w:val="000000"/>
+          <w:sz w:val="20"/>
+          <w:highlight w:val="white"/>
+        </w:rPr>
+      </w:pPr>
+      <w:r>
+        <w:rPr>
+          <w:rFonts w:ascii="Courier New" w:hAnsi="Courier New" w:cs="Courier New"/>
+          <w:color w:val="000000"/>
+          <w:sz w:val="20"/>
+          <w:highlight w:val="white"/>
+        </w:rPr>
+        <w:tab/>
+      </w:r>
+      <w:r>
+        <w:rPr>
+          <w:rFonts w:ascii="Courier New" w:hAnsi="Courier New" w:cs="Courier New"/>
+          <w:color w:val="000000"/>
+          <w:sz w:val="20"/>
+          <w:highlight w:val="white"/>
+        </w:rPr>
+        <w:tab/>
+        <w:t xml:space="preserve">k &lt;- </w:t>
+      </w:r>
+      <w:r>
+        <w:rPr>
+          <w:rFonts w:ascii="Courier New" w:hAnsi="Courier New" w:cs="Courier New"/>
+          <w:color w:val="FF0080"/>
+          <w:sz w:val="20"/>
+          <w:highlight w:val="white"/>
+        </w:rPr>
+        <w:t>0</w:t>
+      </w:r>
+    </w:p>
+    <w:p>
+      <w:pPr>
+        <w:autoSpaceDE w:val="0"/>
+        <w:autoSpaceDN w:val="0"/>
+        <w:adjustRightInd w:val="0"/>
+        <w:spacing w:after="0" w:line="240" w:lineRule="auto"/>
+        <w:jc w:val="left"/>
+        <w:rPr>
+          <w:rFonts w:ascii="Courier New" w:hAnsi="Courier New" w:cs="Courier New"/>
+          <w:color w:val="000000"/>
+          <w:sz w:val="20"/>
+          <w:highlight w:val="white"/>
+        </w:rPr>
+      </w:pPr>
+      <w:r>
+        <w:rPr>
+          <w:rFonts w:ascii="Courier New" w:hAnsi="Courier New" w:cs="Courier New"/>
+          <w:color w:val="000000"/>
+          <w:sz w:val="20"/>
+          <w:highlight w:val="white"/>
+        </w:rPr>
+        <w:tab/>
+      </w:r>
+      <w:r>
+        <w:rPr>
+          <w:rFonts w:ascii="Courier New" w:hAnsi="Courier New" w:cs="Courier New"/>
+          <w:b/>
+          <w:bCs/>
+          <w:color w:val="0000FF"/>
+          <w:sz w:val="20"/>
+          <w:highlight w:val="white"/>
+        </w:rPr>
+        <w:t>Sinon</w:t>
+      </w:r>
+    </w:p>
+    <w:p>
+      <w:pPr>
+        <w:autoSpaceDE w:val="0"/>
+        <w:autoSpaceDN w:val="0"/>
+        <w:adjustRightInd w:val="0"/>
+        <w:spacing w:after="0" w:line="240" w:lineRule="auto"/>
+        <w:jc w:val="left"/>
+        <w:rPr>
+          <w:rFonts w:ascii="Courier New" w:hAnsi="Courier New" w:cs="Courier New"/>
+          <w:color w:val="000000"/>
+          <w:sz w:val="20"/>
+          <w:highlight w:val="white"/>
+        </w:rPr>
+      </w:pPr>
+      <w:r>
+        <w:rPr>
+          <w:rFonts w:ascii="Courier New" w:hAnsi="Courier New" w:cs="Courier New"/>
+          <w:color w:val="000000"/>
+          <w:sz w:val="20"/>
+          <w:highlight w:val="white"/>
+        </w:rPr>
+        <w:tab/>
+      </w:r>
+      <w:r>
+        <w:rPr>
+          <w:rFonts w:ascii="Courier New" w:hAnsi="Courier New" w:cs="Courier New"/>
+          <w:color w:val="000000"/>
+          <w:sz w:val="20"/>
+          <w:highlight w:val="white"/>
+        </w:rPr>
+        <w:tab/>
+        <w:t xml:space="preserve">k &lt;- k + </w:t>
+      </w:r>
+      <w:r>
+        <w:rPr>
+          <w:rFonts w:ascii="Courier New" w:hAnsi="Courier New" w:cs="Courier New"/>
+          <w:color w:val="FF0080"/>
+          <w:sz w:val="20"/>
+          <w:highlight w:val="white"/>
+        </w:rPr>
+        <w:t>1</w:t>
+      </w:r>
+    </w:p>
+    <w:p>
+      <w:pPr>
+        <w:autoSpaceDE w:val="0"/>
+        <w:autoSpaceDN w:val="0"/>
+        <w:adjustRightInd w:val="0"/>
+        <w:spacing w:after="0" w:line="240" w:lineRule="auto"/>
+        <w:jc w:val="left"/>
+        <w:rPr>
+          <w:rFonts w:ascii="Courier New" w:hAnsi="Courier New" w:cs="Courier New"/>
+          <w:color w:val="000000"/>
+          <w:sz w:val="20"/>
+          <w:highlight w:val="white"/>
+        </w:rPr>
+      </w:pPr>
+      <w:r>
+        <w:rPr>
+          <w:rFonts w:ascii="Courier New" w:hAnsi="Courier New" w:cs="Courier New"/>
+          <w:color w:val="000000"/>
+          <w:sz w:val="20"/>
+          <w:highlight w:val="white"/>
+        </w:rPr>
+        <w:tab/>
+      </w:r>
+      <w:r>
+        <w:rPr>
+          <w:rFonts w:ascii="Courier New" w:hAnsi="Courier New" w:cs="Courier New"/>
+          <w:b/>
+          <w:bCs/>
+          <w:color w:val="0000FF"/>
+          <w:sz w:val="20"/>
+          <w:highlight w:val="white"/>
+        </w:rPr>
+        <w:t>Fin</w:t>
+      </w:r>
+      <w:r>
+        <w:rPr>
+          <w:rFonts w:ascii="Courier New" w:hAnsi="Courier New" w:cs="Courier New"/>
+          <w:color w:val="000000"/>
+          <w:sz w:val="20"/>
+          <w:highlight w:val="white"/>
+        </w:rPr>
+        <w:t xml:space="preserve"> </w:t>
+      </w:r>
+      <w:r>
+        <w:rPr>
+          <w:rFonts w:ascii="Courier New" w:hAnsi="Courier New" w:cs="Courier New"/>
+          <w:b/>
+          <w:bCs/>
+          <w:color w:val="0000FF"/>
+          <w:sz w:val="20"/>
+          <w:highlight w:val="white"/>
+        </w:rPr>
+        <w:t>Si</w:t>
+      </w:r>
+    </w:p>
+    <w:p>
+      <w:r>
+        <w:rPr>
+          <w:rFonts w:ascii="Courier New" w:hAnsi="Courier New" w:cs="Courier New"/>
+          <w:b/>
+          <w:bCs/>
+          <w:color w:val="0000FF"/>
+          <w:sz w:val="20"/>
+          <w:highlight w:val="white"/>
+        </w:rPr>
+        <w:t>Fin</w:t>
+      </w:r>
+      <w:r>
+        <w:rPr>
+          <w:rFonts w:ascii="Courier New" w:hAnsi="Courier New" w:cs="Courier New"/>
+          <w:color w:val="000000"/>
+          <w:sz w:val="20"/>
+          <w:highlight w:val="white"/>
+        </w:rPr>
+        <w:t xml:space="preserve"> </w:t>
+      </w:r>
+      <w:r>
+        <w:rPr>
+          <w:rFonts w:ascii="Courier New" w:hAnsi="Courier New" w:cs="Courier New"/>
+          <w:b/>
+          <w:bCs/>
+          <w:color w:val="0000FF"/>
+          <w:sz w:val="20"/>
+          <w:highlight w:val="white"/>
+        </w:rPr>
+        <w:t>Tant</w:t>
+      </w:r>
+      <w:r>
+        <w:rPr>
+          <w:rFonts w:ascii="Courier New" w:hAnsi="Courier New" w:cs="Courier New"/>
+          <w:color w:val="000000"/>
+          <w:sz w:val="20"/>
+          <w:highlight w:val="white"/>
+        </w:rPr>
+        <w:t xml:space="preserve"> </w:t>
+      </w:r>
+      <w:r>
+        <w:rPr>
+          <w:rFonts w:ascii="Courier New" w:hAnsi="Courier New" w:cs="Courier New"/>
+          <w:b/>
+          <w:bCs/>
+          <w:color w:val="0000FF"/>
+          <w:sz w:val="20"/>
+          <w:highlight w:val="white"/>
+        </w:rPr>
+        <w:t>que</w:t>
+      </w:r>
+    </w:p>
+    <w:p>
+      <w:pPr>
+        <w:pStyle w:val="Titre3"/>
+      </w:pPr>
+      <w:bookmarkStart w:id="16" w:name="_Toc440825064"/>
+      <w:r>
+        <w:t>Implémentation</w:t>
+      </w:r>
+      <w:bookmarkEnd w:id="16"/>
+    </w:p>
+    <w:p>
+      <w:r>
+        <w:t xml:space="preserve">La recherche locale est implémentée dans le fichier algorithms.cpp avec la méthode </w:t>
+      </w:r>
+      <w:proofErr w:type="spellStart"/>
+      <w:proofErr w:type="gramStart"/>
+      <w:r>
+        <w:rPr>
+          <w:i/>
+        </w:rPr>
+        <w:t>RechLocComplete</w:t>
+      </w:r>
+      <w:proofErr w:type="spellEnd"/>
+      <w:r>
+        <w:rPr>
+          <w:i/>
+        </w:rPr>
+        <w:t>(</w:t>
+      </w:r>
+      <w:proofErr w:type="gramEnd"/>
+      <w:r>
+        <w:rPr>
+          <w:i/>
+        </w:rPr>
+        <w:t>)</w:t>
+      </w:r>
+      <w:r>
+        <w:t>.</w:t>
+      </w:r>
+    </w:p>
+    <w:p>
+      <w:r>
+        <w:t xml:space="preserve">Nous avons utilisé une classe par heuristiques dans lesquelles nous avons surchargé l'opérateur () afin de les utiliser aisément à partir de notre tableau. La recherche locale se trouve dans une classe </w:t>
+      </w:r>
+      <w:proofErr w:type="spellStart"/>
+      <w:r>
+        <w:t>possèdant</w:t>
+      </w:r>
+      <w:proofErr w:type="spellEnd"/>
+      <w:r>
+        <w:t xml:space="preserve"> comme membre un tableau se composant de nos différentes heuristiques</w:t>
+      </w:r>
+    </w:p>
+    <w:p>
+      <w:pPr>
+        <w:pStyle w:val="Titre2"/>
+      </w:pPr>
+      <w:bookmarkStart w:id="17" w:name="_Toc440825065"/>
+      <w:r>
+        <w:t xml:space="preserve">D – Algorithme </w:t>
+      </w:r>
+      <w:r>
+        <w:t>principal</w:t>
+      </w:r>
+      <w:bookmarkEnd w:id="17"/>
+    </w:p>
+    <w:p>
+      <w:pPr>
+        <w:pStyle w:val="Titre3"/>
+      </w:pPr>
+      <w:bookmarkStart w:id="18" w:name="_Toc440825066"/>
+      <w:r>
+        <w:t>Présentation</w:t>
+      </w:r>
+      <w:bookmarkEnd w:id="18"/>
+    </w:p>
+    <w:p>
+      <w:r>
+        <w:t>L'algorithme principal va permettre d'approcher la solution optimale. Nous allons tester sur un nombre d'itérations maximum défini plusieurs solutions. Nous commençons par utiliser l'heuristique d'insertion pour avoir la solution de base. Ensuite nous améliorons autant que possible cette solution avec la recherche locale. Puis nous la comparons avec des solutions précédentes. Si nous avons amélioré la distance ou le nombre de tournées, nous conservons cette solution.</w:t>
+      </w:r>
+    </w:p>
+    <w:p>
+      <w:pPr>
+        <w:pStyle w:val="Titre3"/>
+      </w:pPr>
+      <w:bookmarkStart w:id="19" w:name="_Toc440825067"/>
+      <w:r>
+        <w:t>Algorithme</w:t>
+      </w:r>
+      <w:bookmarkEnd w:id="19"/>
+    </w:p>
+    <w:p>
+      <w:pPr>
+        <w:autoSpaceDE w:val="0"/>
+        <w:autoSpaceDN w:val="0"/>
+        <w:adjustRightInd w:val="0"/>
+        <w:spacing w:after="0" w:line="240" w:lineRule="auto"/>
+        <w:jc w:val="left"/>
+        <w:rPr>
+          <w:rFonts w:ascii="Courier New" w:hAnsi="Courier New" w:cs="Courier New"/>
+          <w:color w:val="000000"/>
+          <w:sz w:val="20"/>
+          <w:highlight w:val="white"/>
+        </w:rPr>
+      </w:pPr>
+      <w:r>
+        <w:rPr>
+          <w:rFonts w:ascii="Courier New" w:hAnsi="Courier New" w:cs="Courier New"/>
+          <w:color w:val="000000"/>
+          <w:sz w:val="20"/>
+          <w:highlight w:val="white"/>
+        </w:rPr>
+        <w:t xml:space="preserve">Entrée : la solution s contenant les données du problème, </w:t>
+      </w:r>
+      <w:proofErr w:type="spellStart"/>
+      <w:r>
+        <w:rPr>
+          <w:rFonts w:ascii="Courier New" w:hAnsi="Courier New" w:cs="Courier New"/>
+          <w:color w:val="000000"/>
+          <w:sz w:val="20"/>
+          <w:highlight w:val="white"/>
+        </w:rPr>
+        <w:t>iterMax</w:t>
+      </w:r>
+      <w:proofErr w:type="spellEnd"/>
+      <w:r>
+        <w:rPr>
+          <w:rFonts w:ascii="Courier New" w:hAnsi="Courier New" w:cs="Courier New"/>
+          <w:color w:val="000000"/>
+          <w:sz w:val="20"/>
+          <w:highlight w:val="white"/>
+        </w:rPr>
+        <w:t xml:space="preserve"> le nombre maximum de </w:t>
+      </w:r>
+      <w:proofErr w:type="gramStart"/>
+      <w:r>
+        <w:rPr>
+          <w:rFonts w:ascii="Courier New" w:hAnsi="Courier New" w:cs="Courier New"/>
+          <w:color w:val="000000"/>
+          <w:sz w:val="20"/>
+          <w:highlight w:val="white"/>
+        </w:rPr>
+        <w:t>solution testées</w:t>
+      </w:r>
+      <w:proofErr w:type="gramEnd"/>
+    </w:p>
+    <w:p>
+      <w:pPr>
+        <w:autoSpaceDE w:val="0"/>
+        <w:autoSpaceDN w:val="0"/>
+        <w:adjustRightInd w:val="0"/>
+        <w:spacing w:after="0" w:line="240" w:lineRule="auto"/>
+        <w:jc w:val="left"/>
+        <w:rPr>
+          <w:rFonts w:ascii="Courier New" w:hAnsi="Courier New" w:cs="Courier New"/>
+          <w:color w:val="000000"/>
+          <w:sz w:val="20"/>
+          <w:highlight w:val="white"/>
+        </w:rPr>
+      </w:pPr>
+      <w:proofErr w:type="spellStart"/>
+      <w:r>
+        <w:rPr>
+          <w:rFonts w:ascii="Courier New" w:hAnsi="Courier New" w:cs="Courier New"/>
+          <w:color w:val="000000"/>
+          <w:sz w:val="20"/>
+          <w:highlight w:val="white"/>
+        </w:rPr>
+        <w:t>Creation</w:t>
+      </w:r>
+      <w:proofErr w:type="spellEnd"/>
+      <w:r>
+        <w:rPr>
+          <w:rFonts w:ascii="Courier New" w:hAnsi="Courier New" w:cs="Courier New"/>
+          <w:color w:val="000000"/>
+          <w:sz w:val="20"/>
+          <w:highlight w:val="white"/>
+        </w:rPr>
+        <w:t xml:space="preserve"> d'une tournée initiale avec l'insertion et les clients triés par moyenne de fenêtre de temps</w:t>
+      </w:r>
+    </w:p>
+    <w:p>
+      <w:pPr>
+        <w:autoSpaceDE w:val="0"/>
+        <w:autoSpaceDN w:val="0"/>
+        <w:adjustRightInd w:val="0"/>
+        <w:spacing w:after="0" w:line="240" w:lineRule="auto"/>
+        <w:jc w:val="left"/>
+        <w:rPr>
+          <w:rFonts w:ascii="Courier New" w:hAnsi="Courier New" w:cs="Courier New"/>
+          <w:color w:val="000000"/>
+          <w:sz w:val="20"/>
+          <w:highlight w:val="white"/>
+        </w:rPr>
+      </w:pPr>
+      <w:r>
+        <w:rPr>
+          <w:rFonts w:ascii="Courier New" w:hAnsi="Courier New" w:cs="Courier New"/>
+          <w:color w:val="000000"/>
+          <w:sz w:val="20"/>
+          <w:highlight w:val="white"/>
+        </w:rPr>
+        <w:t xml:space="preserve">Stocke cette tournée dans </w:t>
+      </w:r>
+      <w:proofErr w:type="spellStart"/>
+      <w:r>
+        <w:rPr>
+          <w:rFonts w:ascii="Courier New" w:hAnsi="Courier New" w:cs="Courier New"/>
+          <w:color w:val="000000"/>
+          <w:sz w:val="20"/>
+          <w:highlight w:val="white"/>
+        </w:rPr>
+        <w:t>bsd</w:t>
+      </w:r>
+      <w:proofErr w:type="spellEnd"/>
+      <w:r>
+        <w:rPr>
+          <w:rFonts w:ascii="Courier New" w:hAnsi="Courier New" w:cs="Courier New"/>
+          <w:color w:val="000000"/>
+          <w:sz w:val="20"/>
+          <w:highlight w:val="white"/>
+        </w:rPr>
+        <w:t xml:space="preserve"> et </w:t>
+      </w:r>
+      <w:proofErr w:type="spellStart"/>
+      <w:r>
+        <w:rPr>
+          <w:rFonts w:ascii="Courier New" w:hAnsi="Courier New" w:cs="Courier New"/>
+          <w:color w:val="000000"/>
+          <w:sz w:val="20"/>
+          <w:highlight w:val="white"/>
+        </w:rPr>
+        <w:t>bsn</w:t>
+      </w:r>
+      <w:proofErr w:type="spellEnd"/>
+      <w:r>
+        <w:rPr>
+          <w:rFonts w:ascii="Courier New" w:hAnsi="Courier New" w:cs="Courier New"/>
+          <w:color w:val="000000"/>
+          <w:sz w:val="20"/>
+          <w:highlight w:val="white"/>
+        </w:rPr>
+        <w:t xml:space="preserve"> (meilleures en distance et nombre)</w:t>
+      </w:r>
+    </w:p>
+    <w:p>
+      <w:pPr>
+        <w:autoSpaceDE w:val="0"/>
+        <w:autoSpaceDN w:val="0"/>
+        <w:adjustRightInd w:val="0"/>
+        <w:spacing w:after="0" w:line="240" w:lineRule="auto"/>
+        <w:jc w:val="left"/>
+        <w:rPr>
+          <w:rFonts w:ascii="Courier New" w:hAnsi="Courier New" w:cs="Courier New"/>
+          <w:color w:val="000000"/>
+          <w:sz w:val="20"/>
+          <w:highlight w:val="white"/>
+        </w:rPr>
+      </w:pPr>
+    </w:p>
+    <w:p>
+      <w:pPr>
+        <w:autoSpaceDE w:val="0"/>
+        <w:autoSpaceDN w:val="0"/>
+        <w:adjustRightInd w:val="0"/>
+        <w:spacing w:after="0" w:line="240" w:lineRule="auto"/>
+        <w:jc w:val="left"/>
+        <w:rPr>
+          <w:rFonts w:ascii="Courier New" w:hAnsi="Courier New" w:cs="Courier New"/>
+          <w:color w:val="000000"/>
+          <w:sz w:val="20"/>
+          <w:highlight w:val="white"/>
+        </w:rPr>
+      </w:pPr>
+      <w:r>
+        <w:rPr>
+          <w:rFonts w:ascii="Courier New" w:hAnsi="Courier New" w:cs="Courier New"/>
+          <w:b/>
+          <w:bCs/>
+          <w:color w:val="0000FF"/>
+          <w:sz w:val="20"/>
+          <w:highlight w:val="white"/>
+        </w:rPr>
+        <w:t>Pour</w:t>
+      </w:r>
+      <w:r>
+        <w:rPr>
+          <w:rFonts w:ascii="Courier New" w:hAnsi="Courier New" w:cs="Courier New"/>
+          <w:color w:val="000000"/>
+          <w:sz w:val="20"/>
+          <w:highlight w:val="white"/>
+        </w:rPr>
+        <w:t xml:space="preserve"> i de </w:t>
+      </w:r>
+      <w:r>
+        <w:rPr>
+          <w:rFonts w:ascii="Courier New" w:hAnsi="Courier New" w:cs="Courier New"/>
+          <w:color w:val="FF0080"/>
+          <w:sz w:val="20"/>
+          <w:highlight w:val="white"/>
+        </w:rPr>
+        <w:t>1</w:t>
+      </w:r>
+      <w:r>
+        <w:rPr>
+          <w:rFonts w:ascii="Courier New" w:hAnsi="Courier New" w:cs="Courier New"/>
+          <w:color w:val="000000"/>
+          <w:sz w:val="20"/>
+          <w:highlight w:val="white"/>
+        </w:rPr>
+        <w:t xml:space="preserve"> à </w:t>
+      </w:r>
+      <w:proofErr w:type="spellStart"/>
+      <w:r>
+        <w:rPr>
+          <w:rFonts w:ascii="Courier New" w:hAnsi="Courier New" w:cs="Courier New"/>
+          <w:color w:val="000000"/>
+          <w:sz w:val="20"/>
+          <w:highlight w:val="white"/>
+        </w:rPr>
+        <w:t>iterMax</w:t>
+      </w:r>
+      <w:proofErr w:type="spellEnd"/>
+      <w:r>
+        <w:rPr>
+          <w:rFonts w:ascii="Courier New" w:hAnsi="Courier New" w:cs="Courier New"/>
+          <w:color w:val="000000"/>
+          <w:sz w:val="20"/>
+          <w:highlight w:val="white"/>
+        </w:rPr>
+        <w:t xml:space="preserve"> </w:t>
+      </w:r>
+      <w:r>
+        <w:rPr>
+          <w:rFonts w:ascii="Courier New" w:hAnsi="Courier New" w:cs="Courier New"/>
+          <w:b/>
+          <w:bCs/>
+          <w:color w:val="0000FF"/>
+          <w:sz w:val="20"/>
+          <w:highlight w:val="white"/>
+        </w:rPr>
+        <w:t>Faire</w:t>
+      </w:r>
+    </w:p>
+    <w:p>
+      <w:pPr>
+        <w:autoSpaceDE w:val="0"/>
+        <w:autoSpaceDN w:val="0"/>
+        <w:adjustRightInd w:val="0"/>
+        <w:spacing w:after="0" w:line="240" w:lineRule="auto"/>
+        <w:jc w:val="left"/>
+        <w:rPr>
+          <w:rFonts w:ascii="Courier New" w:hAnsi="Courier New" w:cs="Courier New"/>
+          <w:color w:val="000000"/>
+          <w:sz w:val="20"/>
+          <w:highlight w:val="white"/>
+        </w:rPr>
+      </w:pPr>
+      <w:r>
+        <w:rPr>
+          <w:rFonts w:ascii="Courier New" w:hAnsi="Courier New" w:cs="Courier New"/>
+          <w:color w:val="000000"/>
+          <w:sz w:val="20"/>
+          <w:highlight w:val="white"/>
+        </w:rPr>
+        <w:tab/>
+        <w:t>Heuristique d'insertion sur s</w:t>
+      </w:r>
+    </w:p>
+    <w:p>
+      <w:pPr>
+        <w:autoSpaceDE w:val="0"/>
+        <w:autoSpaceDN w:val="0"/>
+        <w:adjustRightInd w:val="0"/>
+        <w:spacing w:after="0" w:line="240" w:lineRule="auto"/>
+        <w:jc w:val="left"/>
+        <w:rPr>
+          <w:rFonts w:ascii="Courier New" w:hAnsi="Courier New" w:cs="Courier New"/>
+          <w:color w:val="000000"/>
+          <w:sz w:val="20"/>
+          <w:highlight w:val="white"/>
+        </w:rPr>
+      </w:pPr>
+      <w:r>
+        <w:rPr>
+          <w:rFonts w:ascii="Courier New" w:hAnsi="Courier New" w:cs="Courier New"/>
+          <w:color w:val="000000"/>
+          <w:sz w:val="20"/>
+          <w:highlight w:val="white"/>
+        </w:rPr>
+        <w:tab/>
+        <w:t>Recherche locale sur s</w:t>
+      </w:r>
+    </w:p>
+    <w:p>
+      <w:pPr>
+        <w:autoSpaceDE w:val="0"/>
+        <w:autoSpaceDN w:val="0"/>
+        <w:adjustRightInd w:val="0"/>
+        <w:spacing w:after="0" w:line="240" w:lineRule="auto"/>
+        <w:jc w:val="left"/>
+        <w:rPr>
+          <w:rFonts w:ascii="Courier New" w:hAnsi="Courier New" w:cs="Courier New"/>
+          <w:color w:val="000000"/>
+          <w:sz w:val="20"/>
+          <w:highlight w:val="white"/>
+        </w:rPr>
+      </w:pPr>
+      <w:r>
+        <w:rPr>
+          <w:rFonts w:ascii="Courier New" w:hAnsi="Courier New" w:cs="Courier New"/>
+          <w:color w:val="000000"/>
+          <w:sz w:val="20"/>
+          <w:highlight w:val="white"/>
+        </w:rPr>
+        <w:tab/>
+      </w:r>
+    </w:p>
+    <w:p>
+      <w:pPr>
+        <w:autoSpaceDE w:val="0"/>
+        <w:autoSpaceDN w:val="0"/>
+        <w:adjustRightInd w:val="0"/>
+        <w:spacing w:after="0" w:line="240" w:lineRule="auto"/>
+        <w:jc w:val="left"/>
+        <w:rPr>
+          <w:rFonts w:ascii="Courier New" w:hAnsi="Courier New" w:cs="Courier New"/>
+          <w:color w:val="000000"/>
+          <w:sz w:val="20"/>
+          <w:highlight w:val="white"/>
+        </w:rPr>
+      </w:pPr>
+      <w:r>
+        <w:rPr>
+          <w:rFonts w:ascii="Courier New" w:hAnsi="Courier New" w:cs="Courier New"/>
+          <w:color w:val="000000"/>
+          <w:sz w:val="20"/>
+          <w:highlight w:val="white"/>
+        </w:rPr>
+        <w:tab/>
+      </w:r>
+      <w:r>
+        <w:rPr>
+          <w:rFonts w:ascii="Courier New" w:hAnsi="Courier New" w:cs="Courier New"/>
+          <w:b/>
+          <w:bCs/>
+          <w:color w:val="0000FF"/>
+          <w:sz w:val="20"/>
+          <w:highlight w:val="white"/>
+        </w:rPr>
+        <w:t>Si</w:t>
+      </w:r>
+      <w:r>
+        <w:rPr>
+          <w:rFonts w:ascii="Courier New" w:hAnsi="Courier New" w:cs="Courier New"/>
+          <w:color w:val="000000"/>
+          <w:sz w:val="20"/>
+          <w:highlight w:val="white"/>
+        </w:rPr>
+        <w:t xml:space="preserve"> </w:t>
+      </w:r>
+      <w:proofErr w:type="spellStart"/>
+      <w:r>
+        <w:rPr>
+          <w:rFonts w:ascii="Courier New" w:hAnsi="Courier New" w:cs="Courier New"/>
+          <w:color w:val="000000"/>
+          <w:sz w:val="20"/>
+          <w:highlight w:val="white"/>
+        </w:rPr>
+        <w:t>distance_totale</w:t>
+      </w:r>
+      <w:proofErr w:type="spellEnd"/>
+      <w:r>
+        <w:rPr>
+          <w:rFonts w:ascii="Courier New" w:hAnsi="Courier New" w:cs="Courier New"/>
+          <w:color w:val="000000"/>
+          <w:sz w:val="20"/>
+          <w:highlight w:val="white"/>
+        </w:rPr>
+        <w:t xml:space="preserve"> de s </w:t>
+      </w:r>
+      <w:r>
+        <w:rPr>
+          <w:rFonts w:ascii="Courier New" w:hAnsi="Courier New" w:cs="Courier New"/>
+          <w:b/>
+          <w:bCs/>
+          <w:color w:val="FF0000"/>
+          <w:sz w:val="20"/>
+          <w:highlight w:val="white"/>
+        </w:rPr>
+        <w:t>&lt;</w:t>
+      </w:r>
+      <w:r>
+        <w:rPr>
+          <w:rFonts w:ascii="Courier New" w:hAnsi="Courier New" w:cs="Courier New"/>
+          <w:color w:val="000000"/>
+          <w:sz w:val="20"/>
+          <w:highlight w:val="white"/>
+        </w:rPr>
+        <w:t xml:space="preserve"> </w:t>
+      </w:r>
+      <w:proofErr w:type="spellStart"/>
+      <w:r>
+        <w:rPr>
+          <w:rFonts w:ascii="Courier New" w:hAnsi="Courier New" w:cs="Courier New"/>
+          <w:color w:val="000000"/>
+          <w:sz w:val="20"/>
+          <w:highlight w:val="white"/>
+        </w:rPr>
+        <w:t>distance_totale</w:t>
+      </w:r>
+      <w:proofErr w:type="spellEnd"/>
+      <w:r>
+        <w:rPr>
+          <w:rFonts w:ascii="Courier New" w:hAnsi="Courier New" w:cs="Courier New"/>
+          <w:color w:val="000000"/>
+          <w:sz w:val="20"/>
+          <w:highlight w:val="white"/>
+        </w:rPr>
+        <w:t xml:space="preserve"> de </w:t>
+      </w:r>
+      <w:proofErr w:type="spellStart"/>
+      <w:r>
+        <w:rPr>
+          <w:rFonts w:ascii="Courier New" w:hAnsi="Courier New" w:cs="Courier New"/>
+          <w:color w:val="000000"/>
+          <w:sz w:val="20"/>
+          <w:highlight w:val="white"/>
+        </w:rPr>
+        <w:t>bsd</w:t>
+      </w:r>
+      <w:proofErr w:type="spellEnd"/>
+      <w:r>
+        <w:rPr>
+          <w:rFonts w:ascii="Courier New" w:hAnsi="Courier New" w:cs="Courier New"/>
+          <w:color w:val="000000"/>
+          <w:sz w:val="20"/>
+          <w:highlight w:val="white"/>
+        </w:rPr>
+        <w:t xml:space="preserve"> </w:t>
+      </w:r>
+      <w:r>
+        <w:rPr>
+          <w:rFonts w:ascii="Courier New" w:hAnsi="Courier New" w:cs="Courier New"/>
+          <w:b/>
+          <w:bCs/>
+          <w:color w:val="0000FF"/>
+          <w:sz w:val="20"/>
+          <w:highlight w:val="white"/>
+        </w:rPr>
+        <w:t>Alors</w:t>
+      </w:r>
+    </w:p>
+    <w:p>
+      <w:pPr>
+        <w:autoSpaceDE w:val="0"/>
+        <w:autoSpaceDN w:val="0"/>
+        <w:adjustRightInd w:val="0"/>
+        <w:spacing w:after="0" w:line="240" w:lineRule="auto"/>
+        <w:jc w:val="left"/>
+        <w:rPr>
+          <w:rFonts w:ascii="Courier New" w:hAnsi="Courier New" w:cs="Courier New"/>
+          <w:color w:val="000000"/>
+          <w:sz w:val="20"/>
+          <w:highlight w:val="white"/>
+        </w:rPr>
+      </w:pPr>
+      <w:r>
+        <w:rPr>
+          <w:rFonts w:ascii="Courier New" w:hAnsi="Courier New" w:cs="Courier New"/>
+          <w:color w:val="000000"/>
+          <w:sz w:val="20"/>
+          <w:highlight w:val="white"/>
+        </w:rPr>
+        <w:tab/>
+      </w:r>
+      <w:r>
+        <w:rPr>
+          <w:rFonts w:ascii="Courier New" w:hAnsi="Courier New" w:cs="Courier New"/>
+          <w:color w:val="000000"/>
+          <w:sz w:val="20"/>
+          <w:highlight w:val="white"/>
+        </w:rPr>
+        <w:tab/>
+      </w:r>
+      <w:proofErr w:type="spellStart"/>
+      <w:proofErr w:type="gramStart"/>
+      <w:r>
+        <w:rPr>
+          <w:rFonts w:ascii="Courier New" w:hAnsi="Courier New" w:cs="Courier New"/>
+          <w:color w:val="000000"/>
+          <w:sz w:val="20"/>
+          <w:highlight w:val="white"/>
+        </w:rPr>
+        <w:t>bsd</w:t>
+      </w:r>
+      <w:proofErr w:type="spellEnd"/>
+      <w:proofErr w:type="gramEnd"/>
+      <w:r>
+        <w:rPr>
+          <w:rFonts w:ascii="Courier New" w:hAnsi="Courier New" w:cs="Courier New"/>
+          <w:color w:val="000000"/>
+          <w:sz w:val="20"/>
+          <w:highlight w:val="white"/>
+        </w:rPr>
+        <w:t xml:space="preserve"> = s</w:t>
+      </w:r>
+    </w:p>
+    <w:p>
+      <w:pPr>
+        <w:autoSpaceDE w:val="0"/>
+        <w:autoSpaceDN w:val="0"/>
+        <w:adjustRightInd w:val="0"/>
+        <w:spacing w:after="0" w:line="240" w:lineRule="auto"/>
+        <w:jc w:val="left"/>
+        <w:rPr>
+          <w:rFonts w:ascii="Courier New" w:hAnsi="Courier New" w:cs="Courier New"/>
+          <w:color w:val="000000"/>
+          <w:sz w:val="20"/>
+          <w:highlight w:val="white"/>
+        </w:rPr>
+      </w:pPr>
+      <w:r>
+        <w:rPr>
+          <w:rFonts w:ascii="Courier New" w:hAnsi="Courier New" w:cs="Courier New"/>
+          <w:color w:val="000000"/>
+          <w:sz w:val="20"/>
+          <w:highlight w:val="white"/>
+        </w:rPr>
+        <w:tab/>
+      </w:r>
+      <w:r>
+        <w:rPr>
+          <w:rFonts w:ascii="Courier New" w:hAnsi="Courier New" w:cs="Courier New"/>
+          <w:b/>
+          <w:bCs/>
+          <w:color w:val="0000FF"/>
+          <w:sz w:val="20"/>
+          <w:highlight w:val="white"/>
+        </w:rPr>
+        <w:t>Fin</w:t>
+      </w:r>
+      <w:r>
+        <w:rPr>
+          <w:rFonts w:ascii="Courier New" w:hAnsi="Courier New" w:cs="Courier New"/>
+          <w:color w:val="000000"/>
+          <w:sz w:val="20"/>
+          <w:highlight w:val="white"/>
+        </w:rPr>
+        <w:t xml:space="preserve"> </w:t>
+      </w:r>
+      <w:r>
+        <w:rPr>
+          <w:rFonts w:ascii="Courier New" w:hAnsi="Courier New" w:cs="Courier New"/>
+          <w:b/>
+          <w:bCs/>
+          <w:color w:val="0000FF"/>
+          <w:sz w:val="20"/>
+          <w:highlight w:val="white"/>
+        </w:rPr>
+        <w:t>Si</w:t>
+      </w:r>
+    </w:p>
+    <w:p>
+      <w:pPr>
+        <w:autoSpaceDE w:val="0"/>
+        <w:autoSpaceDN w:val="0"/>
+        <w:adjustRightInd w:val="0"/>
+        <w:spacing w:after="0" w:line="240" w:lineRule="auto"/>
+        <w:jc w:val="left"/>
+        <w:rPr>
+          <w:rFonts w:ascii="Courier New" w:hAnsi="Courier New" w:cs="Courier New"/>
+          <w:color w:val="000000"/>
+          <w:sz w:val="20"/>
+          <w:highlight w:val="white"/>
+        </w:rPr>
+      </w:pPr>
+      <w:r>
+        <w:rPr>
+          <w:rFonts w:ascii="Courier New" w:hAnsi="Courier New" w:cs="Courier New"/>
+          <w:color w:val="000000"/>
+          <w:sz w:val="20"/>
+          <w:highlight w:val="white"/>
+        </w:rPr>
+        <w:tab/>
+      </w:r>
+      <w:r>
+        <w:rPr>
+          <w:rFonts w:ascii="Courier New" w:hAnsi="Courier New" w:cs="Courier New"/>
+          <w:b/>
+          <w:bCs/>
+          <w:color w:val="0000FF"/>
+          <w:sz w:val="20"/>
+          <w:highlight w:val="white"/>
+        </w:rPr>
+        <w:t>Si</w:t>
+      </w:r>
+      <w:r>
+        <w:rPr>
+          <w:rFonts w:ascii="Courier New" w:hAnsi="Courier New" w:cs="Courier New"/>
+          <w:color w:val="000000"/>
+          <w:sz w:val="20"/>
+          <w:highlight w:val="white"/>
+        </w:rPr>
+        <w:t xml:space="preserve"> </w:t>
+      </w:r>
+      <w:proofErr w:type="spellStart"/>
+      <w:r>
+        <w:rPr>
+          <w:rFonts w:ascii="Courier New" w:hAnsi="Courier New" w:cs="Courier New"/>
+          <w:color w:val="000000"/>
+          <w:sz w:val="20"/>
+          <w:highlight w:val="white"/>
+        </w:rPr>
+        <w:t>nombre_routes</w:t>
+      </w:r>
+      <w:proofErr w:type="spellEnd"/>
+      <w:r>
+        <w:rPr>
+          <w:rFonts w:ascii="Courier New" w:hAnsi="Courier New" w:cs="Courier New"/>
+          <w:color w:val="000000"/>
+          <w:sz w:val="20"/>
+          <w:highlight w:val="white"/>
+        </w:rPr>
+        <w:t xml:space="preserve"> de s </w:t>
+      </w:r>
+      <w:r>
+        <w:rPr>
+          <w:rFonts w:ascii="Courier New" w:hAnsi="Courier New" w:cs="Courier New"/>
+          <w:b/>
+          <w:bCs/>
+          <w:color w:val="FF0000"/>
+          <w:sz w:val="20"/>
+          <w:highlight w:val="white"/>
+        </w:rPr>
+        <w:t>&lt;</w:t>
+      </w:r>
+      <w:r>
+        <w:rPr>
+          <w:rFonts w:ascii="Courier New" w:hAnsi="Courier New" w:cs="Courier New"/>
+          <w:color w:val="000000"/>
+          <w:sz w:val="20"/>
+          <w:highlight w:val="white"/>
+        </w:rPr>
+        <w:t xml:space="preserve"> </w:t>
+      </w:r>
+      <w:proofErr w:type="spellStart"/>
+      <w:r>
+        <w:rPr>
+          <w:rFonts w:ascii="Courier New" w:hAnsi="Courier New" w:cs="Courier New"/>
+          <w:color w:val="000000"/>
+          <w:sz w:val="20"/>
+          <w:highlight w:val="white"/>
+        </w:rPr>
+        <w:t>nombre_routes</w:t>
+      </w:r>
+      <w:proofErr w:type="spellEnd"/>
+      <w:r>
+        <w:rPr>
+          <w:rFonts w:ascii="Courier New" w:hAnsi="Courier New" w:cs="Courier New"/>
+          <w:color w:val="000000"/>
+          <w:sz w:val="20"/>
+          <w:highlight w:val="white"/>
+        </w:rPr>
+        <w:t xml:space="preserve"> de </w:t>
+      </w:r>
+      <w:proofErr w:type="spellStart"/>
+      <w:r>
+        <w:rPr>
+          <w:rFonts w:ascii="Courier New" w:hAnsi="Courier New" w:cs="Courier New"/>
+          <w:color w:val="000000"/>
+          <w:sz w:val="20"/>
+          <w:highlight w:val="white"/>
+        </w:rPr>
+        <w:t>bsn</w:t>
+      </w:r>
+      <w:proofErr w:type="spellEnd"/>
+      <w:r>
+        <w:rPr>
+          <w:rFonts w:ascii="Courier New" w:hAnsi="Courier New" w:cs="Courier New"/>
+          <w:color w:val="000000"/>
+          <w:sz w:val="20"/>
+          <w:highlight w:val="white"/>
+        </w:rPr>
+        <w:t xml:space="preserve"> </w:t>
+      </w:r>
+      <w:r>
+        <w:rPr>
+          <w:rFonts w:ascii="Courier New" w:hAnsi="Courier New" w:cs="Courier New"/>
+          <w:b/>
+          <w:bCs/>
+          <w:color w:val="0000FF"/>
+          <w:sz w:val="20"/>
+          <w:highlight w:val="white"/>
+        </w:rPr>
+        <w:t>Alors</w:t>
+      </w:r>
+    </w:p>
+    <w:p>
+      <w:pPr>
+        <w:autoSpaceDE w:val="0"/>
+        <w:autoSpaceDN w:val="0"/>
+        <w:adjustRightInd w:val="0"/>
+        <w:spacing w:after="0" w:line="240" w:lineRule="auto"/>
+        <w:jc w:val="left"/>
+        <w:rPr>
+          <w:rFonts w:ascii="Courier New" w:hAnsi="Courier New" w:cs="Courier New"/>
+          <w:color w:val="000000"/>
+          <w:sz w:val="20"/>
+          <w:highlight w:val="white"/>
+        </w:rPr>
+      </w:pPr>
+      <w:r>
+        <w:rPr>
+          <w:rFonts w:ascii="Courier New" w:hAnsi="Courier New" w:cs="Courier New"/>
+          <w:color w:val="000000"/>
+          <w:sz w:val="20"/>
+          <w:highlight w:val="white"/>
+        </w:rPr>
+        <w:tab/>
+      </w:r>
+      <w:r>
+        <w:rPr>
+          <w:rFonts w:ascii="Courier New" w:hAnsi="Courier New" w:cs="Courier New"/>
+          <w:color w:val="000000"/>
+          <w:sz w:val="20"/>
+          <w:highlight w:val="white"/>
+        </w:rPr>
+        <w:tab/>
+      </w:r>
+      <w:proofErr w:type="spellStart"/>
+      <w:proofErr w:type="gramStart"/>
+      <w:r>
+        <w:rPr>
+          <w:rFonts w:ascii="Courier New" w:hAnsi="Courier New" w:cs="Courier New"/>
+          <w:color w:val="000000"/>
+          <w:sz w:val="20"/>
+          <w:highlight w:val="white"/>
+        </w:rPr>
+        <w:t>bsn</w:t>
+      </w:r>
+      <w:proofErr w:type="spellEnd"/>
+      <w:proofErr w:type="gramEnd"/>
+      <w:r>
+        <w:rPr>
+          <w:rFonts w:ascii="Courier New" w:hAnsi="Courier New" w:cs="Courier New"/>
+          <w:color w:val="000000"/>
+          <w:sz w:val="20"/>
+          <w:highlight w:val="white"/>
+        </w:rPr>
+        <w:t xml:space="preserve"> = s</w:t>
+      </w:r>
+    </w:p>
+    <w:p>
+      <w:pPr>
+        <w:autoSpaceDE w:val="0"/>
+        <w:autoSpaceDN w:val="0"/>
+        <w:adjustRightInd w:val="0"/>
+        <w:spacing w:after="0" w:line="240" w:lineRule="auto"/>
+        <w:jc w:val="left"/>
+        <w:rPr>
+          <w:rFonts w:ascii="Courier New" w:hAnsi="Courier New" w:cs="Courier New"/>
+          <w:color w:val="000000"/>
+          <w:sz w:val="20"/>
+          <w:highlight w:val="white"/>
+        </w:rPr>
+      </w:pPr>
+      <w:r>
+        <w:rPr>
+          <w:rFonts w:ascii="Courier New" w:hAnsi="Courier New" w:cs="Courier New"/>
+          <w:color w:val="000000"/>
+          <w:sz w:val="20"/>
+          <w:highlight w:val="white"/>
+        </w:rPr>
+        <w:tab/>
+      </w:r>
+      <w:r>
+        <w:rPr>
+          <w:rFonts w:ascii="Courier New" w:hAnsi="Courier New" w:cs="Courier New"/>
+          <w:b/>
+          <w:bCs/>
+          <w:color w:val="0000FF"/>
+          <w:sz w:val="20"/>
+          <w:highlight w:val="white"/>
+        </w:rPr>
+        <w:t>Fin</w:t>
+      </w:r>
+      <w:r>
+        <w:rPr>
+          <w:rFonts w:ascii="Courier New" w:hAnsi="Courier New" w:cs="Courier New"/>
+          <w:color w:val="000000"/>
+          <w:sz w:val="20"/>
+          <w:highlight w:val="white"/>
+        </w:rPr>
+        <w:t xml:space="preserve"> </w:t>
+      </w:r>
+      <w:r>
+        <w:rPr>
+          <w:rFonts w:ascii="Courier New" w:hAnsi="Courier New" w:cs="Courier New"/>
+          <w:b/>
+          <w:bCs/>
+          <w:color w:val="0000FF"/>
+          <w:sz w:val="20"/>
+          <w:highlight w:val="white"/>
+        </w:rPr>
+        <w:t>Si</w:t>
+      </w:r>
+    </w:p>
+    <w:p>
+      <w:pPr>
+        <w:autoSpaceDE w:val="0"/>
+        <w:autoSpaceDN w:val="0"/>
+        <w:adjustRightInd w:val="0"/>
+        <w:spacing w:after="0" w:line="240" w:lineRule="auto"/>
+        <w:jc w:val="left"/>
+        <w:rPr>
+          <w:rFonts w:ascii="Courier New" w:hAnsi="Courier New" w:cs="Courier New"/>
+          <w:color w:val="000000"/>
+          <w:sz w:val="20"/>
+          <w:highlight w:val="white"/>
+        </w:rPr>
+      </w:pPr>
+      <w:r>
+        <w:rPr>
+          <w:rFonts w:ascii="Courier New" w:hAnsi="Courier New" w:cs="Courier New"/>
+          <w:b/>
+          <w:bCs/>
+          <w:color w:val="0000FF"/>
+          <w:sz w:val="20"/>
+          <w:highlight w:val="white"/>
+        </w:rPr>
+        <w:t>Fin</w:t>
+      </w:r>
+      <w:r>
+        <w:rPr>
+          <w:rFonts w:ascii="Courier New" w:hAnsi="Courier New" w:cs="Courier New"/>
+          <w:color w:val="000000"/>
+          <w:sz w:val="20"/>
+          <w:highlight w:val="white"/>
+        </w:rPr>
+        <w:t xml:space="preserve"> </w:t>
+      </w:r>
+      <w:r>
+        <w:rPr>
+          <w:rFonts w:ascii="Courier New" w:hAnsi="Courier New" w:cs="Courier New"/>
+          <w:b/>
+          <w:bCs/>
+          <w:color w:val="0000FF"/>
+          <w:sz w:val="20"/>
+          <w:highlight w:val="white"/>
+        </w:rPr>
+        <w:t>Pour</w:t>
+      </w:r>
+    </w:p>
+    <w:p>
+      <w:pPr>
+        <w:autoSpaceDE w:val="0"/>
+        <w:autoSpaceDN w:val="0"/>
+        <w:adjustRightInd w:val="0"/>
+        <w:spacing w:after="0" w:line="240" w:lineRule="auto"/>
+        <w:jc w:val="left"/>
+        <w:rPr>
+          <w:rFonts w:ascii="Courier New" w:hAnsi="Courier New" w:cs="Courier New"/>
+          <w:color w:val="000000"/>
+          <w:sz w:val="20"/>
+          <w:highlight w:val="white"/>
+        </w:rPr>
+      </w:pPr>
+    </w:p>
+    <w:p>
+      <w:pPr>
+        <w:autoSpaceDE w:val="0"/>
+        <w:autoSpaceDN w:val="0"/>
+        <w:adjustRightInd w:val="0"/>
+        <w:spacing w:after="0" w:line="240" w:lineRule="auto"/>
+        <w:jc w:val="left"/>
+        <w:rPr>
+          <w:rFonts w:ascii="Courier New" w:hAnsi="Courier New" w:cs="Courier New"/>
+          <w:color w:val="000000"/>
+          <w:sz w:val="20"/>
+          <w:highlight w:val="white"/>
+        </w:rPr>
+      </w:pPr>
+      <w:r>
+        <w:rPr>
+          <w:rFonts w:ascii="Courier New" w:hAnsi="Courier New" w:cs="Courier New"/>
+          <w:color w:val="000000"/>
+          <w:sz w:val="20"/>
+          <w:highlight w:val="white"/>
+        </w:rPr>
+        <w:t xml:space="preserve">Afficher </w:t>
+      </w:r>
+      <w:proofErr w:type="spellStart"/>
+      <w:r>
+        <w:rPr>
+          <w:rFonts w:ascii="Courier New" w:hAnsi="Courier New" w:cs="Courier New"/>
+          <w:color w:val="000000"/>
+          <w:sz w:val="20"/>
+          <w:highlight w:val="white"/>
+        </w:rPr>
+        <w:t>distance_totale</w:t>
+      </w:r>
+      <w:proofErr w:type="spellEnd"/>
+      <w:r>
+        <w:rPr>
+          <w:rFonts w:ascii="Courier New" w:hAnsi="Courier New" w:cs="Courier New"/>
+          <w:color w:val="000000"/>
+          <w:sz w:val="20"/>
+          <w:highlight w:val="white"/>
+        </w:rPr>
+        <w:t xml:space="preserve"> de </w:t>
+      </w:r>
+      <w:proofErr w:type="spellStart"/>
+      <w:r>
+        <w:rPr>
+          <w:rFonts w:ascii="Courier New" w:hAnsi="Courier New" w:cs="Courier New"/>
+          <w:color w:val="000000"/>
+          <w:sz w:val="20"/>
+          <w:highlight w:val="white"/>
+        </w:rPr>
+        <w:t>bsd</w:t>
+      </w:r>
+      <w:proofErr w:type="spellEnd"/>
+      <w:r>
+        <w:rPr>
+          <w:rFonts w:ascii="Courier New" w:hAnsi="Courier New" w:cs="Courier New"/>
+          <w:color w:val="000000"/>
+          <w:sz w:val="20"/>
+          <w:highlight w:val="white"/>
+        </w:rPr>
+        <w:t xml:space="preserve"> </w:t>
+      </w:r>
+      <w:r>
+        <w:rPr>
+          <w:rFonts w:ascii="Courier New" w:hAnsi="Courier New" w:cs="Courier New"/>
+          <w:color w:val="0080FF"/>
+          <w:sz w:val="20"/>
+          <w:highlight w:val="white"/>
+        </w:rPr>
+        <w:t>[Ou afficher les tournées]</w:t>
+      </w:r>
+    </w:p>
+    <w:p>
+      <w:pPr>
+        <w:autoSpaceDE w:val="0"/>
+        <w:autoSpaceDN w:val="0"/>
+        <w:adjustRightInd w:val="0"/>
+        <w:spacing w:after="0" w:line="240" w:lineRule="auto"/>
+        <w:jc w:val="left"/>
+        <w:rPr>
+          <w:rFonts w:ascii="Courier New" w:hAnsi="Courier New" w:cs="Courier New"/>
+          <w:color w:val="000000"/>
+          <w:sz w:val="20"/>
+          <w:highlight w:val="white"/>
+        </w:rPr>
+      </w:pPr>
+      <w:r>
+        <w:rPr>
+          <w:rFonts w:ascii="Courier New" w:hAnsi="Courier New" w:cs="Courier New"/>
+          <w:color w:val="000000"/>
+          <w:sz w:val="20"/>
+          <w:highlight w:val="white"/>
+        </w:rPr>
+        <w:t xml:space="preserve">Afficher </w:t>
+      </w:r>
+      <w:proofErr w:type="spellStart"/>
+      <w:r>
+        <w:rPr>
+          <w:rFonts w:ascii="Courier New" w:hAnsi="Courier New" w:cs="Courier New"/>
+          <w:color w:val="000000"/>
+          <w:sz w:val="20"/>
+          <w:highlight w:val="white"/>
+        </w:rPr>
+        <w:t>nombre_routes</w:t>
+      </w:r>
+      <w:proofErr w:type="spellEnd"/>
+      <w:r>
+        <w:rPr>
+          <w:rFonts w:ascii="Courier New" w:hAnsi="Courier New" w:cs="Courier New"/>
+          <w:color w:val="000000"/>
+          <w:sz w:val="20"/>
+          <w:highlight w:val="white"/>
+        </w:rPr>
+        <w:t xml:space="preserve"> de </w:t>
+      </w:r>
+      <w:proofErr w:type="spellStart"/>
+      <w:r>
+        <w:rPr>
+          <w:rFonts w:ascii="Courier New" w:hAnsi="Courier New" w:cs="Courier New"/>
+          <w:color w:val="000000"/>
+          <w:sz w:val="20"/>
+          <w:highlight w:val="white"/>
+        </w:rPr>
+        <w:t>bsn</w:t>
+      </w:r>
+      <w:proofErr w:type="spellEnd"/>
+      <w:r>
+        <w:rPr>
+          <w:rFonts w:ascii="Courier New" w:hAnsi="Courier New" w:cs="Courier New"/>
+          <w:color w:val="000000"/>
+          <w:sz w:val="20"/>
+          <w:highlight w:val="white"/>
+        </w:rPr>
+        <w:t xml:space="preserve"> </w:t>
+      </w:r>
+      <w:r>
+        <w:rPr>
+          <w:rFonts w:ascii="Courier New" w:hAnsi="Courier New" w:cs="Courier New"/>
+          <w:color w:val="0080FF"/>
+          <w:sz w:val="20"/>
+          <w:highlight w:val="white"/>
+        </w:rPr>
+        <w:t>[Ou afficher les tournées]</w:t>
+      </w:r>
+    </w:p>
+    <w:p/>
+    <w:p>
+      <w:pPr>
+        <w:pStyle w:val="Titre3"/>
+      </w:pPr>
+      <w:bookmarkStart w:id="20" w:name="_Toc440825068"/>
+      <w:r>
+        <w:t>Implémentation</w:t>
+      </w:r>
+      <w:bookmarkEnd w:id="20"/>
+    </w:p>
+    <w:p>
+      <w:r>
+        <w:t xml:space="preserve">La méta-heuristique est implémentée dans le fichier </w:t>
+      </w:r>
+      <w:proofErr w:type="gramStart"/>
+      <w:r>
+        <w:t>algorithms.cpp.,</w:t>
+      </w:r>
+      <w:proofErr w:type="gramEnd"/>
+      <w:r>
+        <w:t xml:space="preserve"> via la méthode </w:t>
+      </w:r>
+      <w:proofErr w:type="spellStart"/>
+      <w:r>
+        <w:rPr>
+          <w:i/>
+        </w:rPr>
+        <w:t>MetaHeuristique</w:t>
+      </w:r>
+      <w:proofErr w:type="spellEnd"/>
+      <w:r>
+        <w:rPr>
+          <w:i/>
+        </w:rPr>
+        <w:t>()</w:t>
+      </w:r>
+      <w:r>
+        <w:t>.</w:t>
       </w:r>
     </w:p>
     <w:p>
       <w:pPr>
         <w:pStyle w:val="Titre1"/>
       </w:pPr>
-      <w:bookmarkStart w:id="0" w:name="_Toc440793764"/>
-      <w:r>
-        <w:t>Introduction</w:t>
-      </w:r>
-      <w:bookmarkEnd w:id="0"/>
-    </w:p>
-    <w:p>
-      <w:r>
-        <w:t xml:space="preserve">Ce projet s'inscrit dans le cursus de seconde année à l'ISIMA. </w:t>
-      </w:r>
-      <w:r>
-        <w:t>Nous devons ici traiter de problèmes de tournées de véhicules chez des clients qui disposent d'une heure d'ouverture et de fermeture.</w:t>
-      </w:r>
-    </w:p>
-    <w:p>
-      <w:r>
-        <w:t>Nous disposons également d'un dépôt ayant un horaire d'ouverture et de fermeture. Le nombre de véhicule mis à disposition est illimité, ce qui signifie que le nombre de tournées que nous pouvons effectuer l'est aussi. Il faut tout de même prendre en compte le chargement des véhicules qui ne peut pas excéder une certaine valeur.</w:t>
-      </w:r>
-    </w:p>
-    <w:p>
-      <w:r>
-        <w:t>Nous devons traiter tous les clients d'une tournée définie à l'aide d'un seul véhicule et en une seule fois, nous ne pouvons pas retourner au dépôt au cours de la tournée.</w:t>
-      </w:r>
-    </w:p>
-    <w:p>
-      <w:pPr>
-        <w:rPr>
-          <w:rFonts w:eastAsiaTheme="minorEastAsia"/>
-        </w:rPr>
-      </w:pPr>
-      <w:r>
-        <w:rPr>
-          <w:rFonts w:eastAsiaTheme="minorEastAsia"/>
-        </w:rPr>
-        <w:t>Le problème ici est donc de trouver une solution dans laquelle nous avons un nombre minimum de tournées qui satisfont les conditions énoncées ci-dessus et également de minimiser la distance totale des tournées.</w:t>
-      </w:r>
-    </w:p>
-    <w:p>
-      <w:r>
-        <w:rPr>
-          <w:rFonts w:eastAsiaTheme="minorEastAsia"/>
-        </w:rPr>
-        <w:t>Dans un premier temps nous construiront une solution de base à l'aide d'une heuristique d'insertion, puis nous améliorerons cette solution avec plusieurs heuristiques. Enfin une méta-heuristique va permettre d'améliorer encore plus la solution obtenue.</w:t>
-      </w:r>
-    </w:p>
-    <w:p>
-      <w:pPr>
-        <w:pStyle w:val="Titre1"/>
-      </w:pPr>
-      <w:bookmarkStart w:id="1" w:name="_Toc440793765"/>
-      <w:r>
-        <w:t>I – Etude du problème</w:t>
-      </w:r>
-      <w:bookmarkEnd w:id="1"/>
-    </w:p>
-    <w:p>
-      <w:r>
-        <w:t xml:space="preserve">Le problème consiste à déterminer un nombre de tournée minimal à créer afin de pouvoir desservir un nombre de clients définis. Nous disposons d'informations sur le client, comme ses horaires d'ouverture et de fermeture, la quantité de marchandise qu'il souhaite, son temps de service. Nous disposons aussi </w:t>
-      </w:r>
-      <w:r>
-        <w:t>d'une grille dans laquelle figure les distances entre chaque client que nous gérons. Notons que chaque client n'est pas forcément relié par une route.</w:t>
-      </w:r>
-    </w:p>
-    <w:p>
-      <w:r>
-        <w:t>Le dépôt va constituer le point de départ et d'arrivé pour chaque tournée que nous effectuerons. Ce dépôt dispose d'un nombre de véhicule illimité ce qui nous permet de créer autant de tournées que nous le souhaitons.</w:t>
-      </w:r>
-    </w:p>
-    <w:p>
-      <w:r>
-        <w:t>Il est nécessaire de servir tous les clients et ceux en une seule fois. Les tournées doivent s'effectuer sans retour au dépôt au milieu de celle-ci.</w:t>
-      </w:r>
+      <w:bookmarkStart w:id="21" w:name="_Toc440825069"/>
+      <w:r>
+        <w:t>III – Résultats et performances</w:t>
+      </w:r>
+      <w:bookmarkEnd w:id="21"/>
     </w:p>
     <w:p>
       <w:pPr>
         <w:pStyle w:val="Titre2"/>
       </w:pPr>
-      <w:bookmarkStart w:id="2" w:name="_Toc440793766"/>
-      <w:r>
-        <w:t>A – Génération d’une solution</w:t>
-      </w:r>
-      <w:bookmarkEnd w:id="2"/>
-    </w:p>
-    <w:p>
-      <w:r>
-        <w:t xml:space="preserve">Pour générer une </w:t>
-      </w:r>
-      <w:proofErr w:type="spellStart"/>
-      <w:r>
-        <w:t>premiere</w:t>
-      </w:r>
-      <w:proofErr w:type="spellEnd"/>
-      <w:r>
-        <w:t xml:space="preserve"> solution, nous avons 2 options.</w:t>
-      </w:r>
-    </w:p>
-    <w:p>
-      <w:r>
-        <w:t>Une première consiste à créer une tournée par client. Ainsi nous sommes sur que cette solution est réalisable.</w:t>
-      </w:r>
-    </w:p>
-    <w:p>
-      <w:r>
-        <w:t>Une seconde approche va consister à créer des tournées avec un client de base et ajouter un client à la fin de cette tournée tant que c'est possible. Lorsqu'on ne peut plus ajouter de clients, nous créons une nouvelle tournée et continuons. Ceci est à faire tant qu'il reste des clients non traités.</w:t>
+      <w:bookmarkStart w:id="22" w:name="_Toc440825070"/>
+      <w:r>
+        <w:t>A - Présentation du programme</w:t>
+      </w:r>
+      <w:bookmarkEnd w:id="22"/>
+    </w:p>
+    <w:p>
+      <w:r>
+        <w:t>Nous disposons d'un programme dans lequel il est possible de spécifier un fichier à aller lire pour charger les données d'un problème. On peut le spécifier directement dans la ligne de commande.</w:t>
+      </w:r>
+      <w:r>
+        <w:t xml:space="preserve"> On peut aussi préciser le nombre maximum d'itérations sur la méta-heuristique en 2</w:t>
+      </w:r>
+      <w:r>
+        <w:rPr>
+          <w:vertAlign w:val="superscript"/>
+        </w:rPr>
+        <w:t>ème</w:t>
+      </w:r>
+      <w:r>
+        <w:t xml:space="preserve"> argument.</w:t>
+      </w:r>
+    </w:p>
+    <w:p>
+      <w:r>
+        <w:t>Ensuite, le programme va directement lancer la méta-heuristique sur le problème donné, e</w:t>
+      </w:r>
+      <w:r>
+        <w:t>t effectuer le nombre d'itérations spécifié ou utiliser une valeur par défaut.</w:t>
       </w:r>
     </w:p>
     <w:p>
       <w:pPr>
         <w:pStyle w:val="Titre2"/>
       </w:pPr>
-      <w:bookmarkStart w:id="3" w:name="_Toc440793767"/>
-      <w:r>
-        <w:t>B – Amélioration de cette solution</w:t>
-      </w:r>
-      <w:bookmarkEnd w:id="3"/>
-    </w:p>
-    <w:p>
-      <w:r>
-        <w:t>Une fois une solution de base établie, il faut améliorer cette solution. Pour l'améliorer, nous pouvons utiliser successivement des heuristiques d'amélioration.</w:t>
-      </w:r>
-    </w:p>
-    <w:p>
-      <w:r>
-        <w:t xml:space="preserve">Une </w:t>
-      </w:r>
-      <w:r>
-        <w:t>première</w:t>
-      </w:r>
-      <w:r>
-        <w:t xml:space="preserve"> heuristique va permuter les fins de deux tournées. Ainsi il est possible de fermer des tournées si on </w:t>
-      </w:r>
-      <w:r>
-        <w:t>ajoute toute une tournée à la fin d'une autre.</w:t>
-      </w:r>
-    </w:p>
-    <w:p>
-      <w:r>
-        <w:t>Une autre insertion va tester s'il est possible de déplacer un client d'une tournée dans une autre tournée. De cette manière, nous supprimons successivement des clients dans certaines tournées et donc on en limite le nombre.</w:t>
-      </w:r>
-    </w:p>
-    <w:p>
-      <w:r>
-        <w:t>Enfin une dernière heuristique va échanger deux clients de deux tournées.</w:t>
-      </w:r>
-    </w:p>
-    <w:p>
-      <w:r>
-        <w:t>En utilisant successivement ces heuristiques et en réitérant tant qu'on améliore notre solution, il est possible d'obtenir de très bonnes solutions.</w:t>
-      </w:r>
-      <w:bookmarkStart w:id="4" w:name="_GoBack"/>
-      <w:bookmarkEnd w:id="4"/>
-    </w:p>
-    <w:p>
-      <w:pPr>
-        <w:pStyle w:val="Titre2"/>
-      </w:pPr>
-      <w:bookmarkStart w:id="5" w:name="_Toc440793768"/>
-      <w:r>
-        <w:t>C – Fabrication de meilleurs solutions</w:t>
-      </w:r>
-      <w:bookmarkEnd w:id="5"/>
-    </w:p>
-    <w:p/>
-    <w:p>
-      <w:pPr>
-        <w:pStyle w:val="Titre1"/>
-      </w:pPr>
-      <w:bookmarkStart w:id="6" w:name="_Toc440793769"/>
-      <w:r>
-        <w:t xml:space="preserve">II – Présentation </w:t>
-      </w:r>
-      <w:r>
-        <w:t>de la solution</w:t>
-      </w:r>
-      <w:bookmarkEnd w:id="6"/>
-    </w:p>
-    <w:p>
-      <w:pPr>
-        <w:pStyle w:val="Titre2"/>
-      </w:pPr>
-      <w:bookmarkStart w:id="7" w:name="_Toc440793770"/>
-      <w:r>
-        <w:t xml:space="preserve">A – </w:t>
-      </w:r>
-      <w:r>
-        <w:t>Heuristique de construction</w:t>
-      </w:r>
-      <w:bookmarkEnd w:id="7"/>
-    </w:p>
-    <w:p>
-      <w:pPr>
-        <w:pStyle w:val="Titre3"/>
-      </w:pPr>
-      <w:bookmarkStart w:id="8" w:name="_Toc440793771"/>
-      <w:r>
-        <w:t>Présentation</w:t>
-      </w:r>
-      <w:bookmarkEnd w:id="8"/>
-    </w:p>
-    <w:p/>
-    <w:p>
-      <w:pPr>
-        <w:pStyle w:val="Titre3"/>
-      </w:pPr>
-      <w:bookmarkStart w:id="9" w:name="_Toc440793772"/>
-      <w:r>
-        <w:t>Algorithme</w:t>
-      </w:r>
-      <w:bookmarkEnd w:id="9"/>
-    </w:p>
-    <w:p/>
-    <w:p>
-      <w:pPr>
-        <w:pStyle w:val="Titre3"/>
-      </w:pPr>
-      <w:bookmarkStart w:id="10" w:name="_Toc440793773"/>
-      <w:r>
-        <w:t>Implémentation</w:t>
-      </w:r>
-      <w:bookmarkEnd w:id="10"/>
-    </w:p>
-    <w:p/>
-    <w:p>
-      <w:pPr>
-        <w:pStyle w:val="Titre2"/>
-      </w:pPr>
-      <w:bookmarkStart w:id="11" w:name="_Toc440793774"/>
-      <w:r>
-        <w:t>B – Recherche locale</w:t>
-      </w:r>
-      <w:bookmarkEnd w:id="11"/>
-      <w:r>
-        <w:t xml:space="preserve"> </w:t>
-      </w:r>
-    </w:p>
-    <w:p>
-      <w:pPr>
-        <w:pStyle w:val="Titre3"/>
-      </w:pPr>
-      <w:bookmarkStart w:id="12" w:name="_Toc440793775"/>
-      <w:r>
-        <w:t>Présentation</w:t>
-      </w:r>
-      <w:bookmarkEnd w:id="12"/>
-    </w:p>
-    <w:p/>
-    <w:p>
-      <w:pPr>
-        <w:pStyle w:val="Titre3"/>
-      </w:pPr>
-      <w:bookmarkStart w:id="13" w:name="_Toc440793776"/>
-      <w:r>
-        <w:t>Algorithme</w:t>
-      </w:r>
-      <w:bookmarkEnd w:id="13"/>
-    </w:p>
-    <w:p/>
-    <w:p>
-      <w:pPr>
-        <w:pStyle w:val="Titre3"/>
-      </w:pPr>
-      <w:bookmarkStart w:id="14" w:name="_Toc440793777"/>
-      <w:r>
-        <w:t>Implémentation</w:t>
-      </w:r>
-      <w:bookmarkEnd w:id="14"/>
-    </w:p>
-    <w:p/>
-    <w:p>
-      <w:pPr>
-        <w:pStyle w:val="Titre2"/>
-      </w:pPr>
-      <w:bookmarkStart w:id="15" w:name="_Toc440793778"/>
-      <w:r>
-        <w:t>D – Algorithme génétique</w:t>
-      </w:r>
-      <w:bookmarkEnd w:id="15"/>
-      <w:r>
-        <w:t xml:space="preserve"> </w:t>
-      </w:r>
-    </w:p>
-    <w:p>
-      <w:pPr>
-        <w:pStyle w:val="Titre3"/>
-      </w:pPr>
-      <w:bookmarkStart w:id="16" w:name="_Toc440793779"/>
-      <w:r>
-        <w:t>Présentation</w:t>
-      </w:r>
-      <w:bookmarkEnd w:id="16"/>
-    </w:p>
-    <w:p/>
-    <w:p>
-      <w:pPr>
-        <w:pStyle w:val="Titre3"/>
-      </w:pPr>
-      <w:bookmarkStart w:id="17" w:name="_Toc440793780"/>
-      <w:r>
-        <w:t>Algorithme</w:t>
-      </w:r>
-      <w:bookmarkEnd w:id="17"/>
-    </w:p>
-    <w:p/>
-    <w:p>
-      <w:pPr>
-        <w:pStyle w:val="Titre3"/>
-      </w:pPr>
-      <w:bookmarkStart w:id="18" w:name="_Toc440793781"/>
-      <w:r>
-        <w:t>Implémentation</w:t>
-      </w:r>
-      <w:bookmarkEnd w:id="18"/>
-    </w:p>
-    <w:p/>
-    <w:p>
-      <w:pPr>
-        <w:pStyle w:val="Titre1"/>
-      </w:pPr>
-      <w:bookmarkStart w:id="19" w:name="_Toc440793782"/>
-      <w:r>
-        <w:t>III – Résultats et performances</w:t>
-      </w:r>
-      <w:bookmarkEnd w:id="19"/>
-    </w:p>
-    <w:p>
-      <w:pPr>
-        <w:pStyle w:val="Titre2"/>
-      </w:pPr>
-      <w:bookmarkStart w:id="20" w:name="_Toc440793783"/>
-      <w:r>
-        <w:t>A - Présentation du programme</w:t>
-      </w:r>
-      <w:bookmarkEnd w:id="20"/>
-    </w:p>
-    <w:p/>
-    <w:p>
-      <w:pPr>
-        <w:pStyle w:val="Titre2"/>
-      </w:pPr>
-      <w:bookmarkStart w:id="21" w:name="_Toc440793784"/>
+      <w:bookmarkStart w:id="23" w:name="_Toc440825071"/>
       <w:r>
         <w:t>B – Tests et analyse</w:t>
       </w:r>
-      <w:bookmarkEnd w:id="21"/>
-    </w:p>
-    <w:p/>
+      <w:bookmarkEnd w:id="23"/>
+    </w:p>
+    <w:p>
+      <w:bookmarkStart w:id="24" w:name="_GoBack"/>
+      <w:bookmarkEnd w:id="24"/>
+    </w:p>
     <w:p>
       <w:pPr>
         <w:jc w:val="center"/>
       </w:pPr>
       <w:r>
-        <w:object w:dxaOrig="7763" w:dyaOrig="5780" w14:anchorId="562E56D1">
+        <w:object w:dxaOrig="10258" w:dyaOrig="5780" w14:anchorId="562E56D1">
           <v:shapetype id="_x0000_t75" coordsize="21600,21600" o:spt="75" o:preferrelative="t" path="m@4@5l@4@11@9@11@9@5xe" filled="f" stroked="f">
             <v:stroke joinstyle="miter"/>
             <v:formulas>
@@ -3060,10 +5777,10 @@
             <v:path o:extrusionok="f" gradientshapeok="t" o:connecttype="rect"/>
             <o:lock v:ext="edit" aspectratio="t"/>
           </v:shapetype>
-          <v:shape id="_x0000_i1025" type="#_x0000_t75" style="width:364.5pt;height:300.75pt" o:ole="">
+          <v:shape id="_x0000_i1025" type="#_x0000_t75" style="width:481.5pt;height:300.75pt" o:ole="">
             <v:imagedata r:id="rId12" o:title=""/>
           </v:shape>
-          <o:OLEObject Type="Embed" ProgID="Excel.Sheet.12" ShapeID="_x0000_i1025" DrawAspect="Content" ObjectID="_1514536478" r:id="rId13"/>
+          <o:OLEObject Type="Embed" ProgID="Excel.Sheet.12" ShapeID="_x0000_i1025" DrawAspect="Content" ObjectID="_1514568115" r:id="rId13"/>
         </w:object>
       </w:r>
     </w:p>
@@ -3076,11 +5793,11 @@
       <w:pPr>
         <w:pStyle w:val="Titre1"/>
       </w:pPr>
-      <w:bookmarkStart w:id="22" w:name="_Toc440793785"/>
+      <w:bookmarkStart w:id="25" w:name="_Toc440825072"/>
       <w:r>
         <w:t>Conclusion</w:t>
       </w:r>
-      <w:bookmarkEnd w:id="22"/>
+      <w:bookmarkEnd w:id="25"/>
     </w:p>
     <w:p>
       <w:r>
@@ -3096,11 +5813,9 @@
       <w:r>
         <w:t xml:space="preserve">Ceci peut s'effectuer en un temps relativement raisonnable, alors que la détermination de la solution optimale à un problème donné prendrait un temps non envisageable pour certaines entreprises ou industries, pour lesquelles ce genre de problèmes </w:t>
       </w:r>
-      <w:proofErr w:type="gramStart"/>
-      <w:r>
-        <w:t>sont</w:t>
-      </w:r>
-      <w:proofErr w:type="gramEnd"/>
+      <w:r>
+        <w:t>est</w:t>
+      </w:r>
       <w:r>
         <w:t xml:space="preserve"> à maitriser au quotidien.</w:t>
       </w:r>
@@ -3166,7 +5881,7 @@
       <w:rPr>
         <w:noProof/>
       </w:rPr>
-      <w:t>4</w:t>
+      <w:t>7</w:t>
     </w:r>
     <w:r>
       <w:fldChar w:fldCharType="end"/>
@@ -3245,7 +5960,7 @@
             </wp:inline>
           </w:drawing>
         </mc:Choice>
-        <mc:Fallback xmlns:w16se="http://schemas.microsoft.com/office/word/2015/wordml/symex" xmlns:w15="http://schemas.microsoft.com/office/word/2012/wordml" xmlns:cx1="http://schemas.microsoft.com/office/drawing/2015/9/8/chartex" xmlns:cx="http://schemas.microsoft.com/office/drawing/2014/chartex">
+        <mc:Fallback xmlns:cx="http://schemas.microsoft.com/office/drawing/2014/chartex" xmlns:cx1="http://schemas.microsoft.com/office/drawing/2015/9/8/chartex" xmlns:w15="http://schemas.microsoft.com/office/word/2012/wordml" xmlns:w16se="http://schemas.microsoft.com/office/word/2015/wordml/symex">
           <w:pict>
             <v:oval w14:anchorId="5ADA8AFB" id="Ellipse 12" o:spid="_x0000_s1026" style="width:7.2pt;height:7.2pt;flip:x;visibility:visible;mso-wrap-style:square;mso-left-percent:-10001;mso-top-percent:-10001;mso-position-horizontal:absolute;mso-position-horizontal-relative:char;mso-position-vertical:absolute;mso-position-vertical-relative:line;mso-left-percent:-10001;mso-top-percent:-10001;v-text-anchor:top" o:gfxdata="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" filled="f" fillcolor="#ff7d26" strokecolor="#53548a [3204]" strokeweight="3pt">
               <v:stroke linestyle="thinThin"/>
@@ -3387,7 +6102,7 @@
             </wp:anchor>
           </w:drawing>
         </mc:Choice>
-        <mc:Fallback xmlns:w16se="http://schemas.microsoft.com/office/word/2015/wordml/symex" xmlns:w15="http://schemas.microsoft.com/office/word/2012/wordml" xmlns:cx1="http://schemas.microsoft.com/office/drawing/2015/9/8/chartex" xmlns:cx="http://schemas.microsoft.com/office/drawing/2014/chartex">
+        <mc:Fallback xmlns:cx="http://schemas.microsoft.com/office/drawing/2014/chartex" xmlns:cx1="http://schemas.microsoft.com/office/drawing/2015/9/8/chartex" xmlns:w15="http://schemas.microsoft.com/office/word/2012/wordml" xmlns:w16se="http://schemas.microsoft.com/office/word/2015/wordml/symex">
           <w:pict>
             <v:shapetype w14:anchorId="722B407F" id="_x0000_t32" coordsize="21600,21600" o:spt="32" o:oned="t" path="m,l21600,21600e" filled="f">
               <v:path arrowok="t" fillok="f" o:connecttype="none"/>
@@ -4691,6 +7406,118 @@
     </w:lvl>
   </w:abstractNum>
   <w:abstractNum w:abstractNumId="10">
+    <w:nsid w:val="59B539DB"/>
+    <w:multiLevelType w:val="hybridMultilevel"/>
+    <w:tmpl w:val="8BC0B90C"/>
+    <w:lvl w:ilvl="0" w:tplc="885A4B14">
+      <w:numFmt w:val="bullet"/>
+      <w:lvlText w:val=""/>
+      <w:lvlJc w:val="left"/>
+      <w:pPr>
+        <w:ind w:left="720" w:hanging="360"/>
+      </w:pPr>
+      <w:rPr>
+        <w:rFonts w:ascii="Wingdings" w:eastAsiaTheme="minorHAnsi" w:hAnsi="Wingdings" w:cstheme="minorBidi" w:hint="default"/>
+      </w:rPr>
+    </w:lvl>
+    <w:lvl w:ilvl="1" w:tplc="040C0003" w:tentative="1">
+      <w:start w:val="1"/>
+      <w:numFmt w:val="bullet"/>
+      <w:lvlText w:val="o"/>
+      <w:lvlJc w:val="left"/>
+      <w:pPr>
+        <w:ind w:left="1440" w:hanging="360"/>
+      </w:pPr>
+      <w:rPr>
+        <w:rFonts w:ascii="Courier New" w:hAnsi="Courier New" w:cs="Courier New" w:hint="default"/>
+      </w:rPr>
+    </w:lvl>
+    <w:lvl w:ilvl="2" w:tplc="040C0005" w:tentative="1">
+      <w:start w:val="1"/>
+      <w:numFmt w:val="bullet"/>
+      <w:lvlText w:val=""/>
+      <w:lvlJc w:val="left"/>
+      <w:pPr>
+        <w:ind w:left="2160" w:hanging="360"/>
+      </w:pPr>
+      <w:rPr>
+        <w:rFonts w:ascii="Wingdings" w:hAnsi="Wingdings" w:hint="default"/>
+      </w:rPr>
+    </w:lvl>
+    <w:lvl w:ilvl="3" w:tplc="040C0001" w:tentative="1">
+      <w:start w:val="1"/>
+      <w:numFmt w:val="bullet"/>
+      <w:lvlText w:val=""/>
+      <w:lvlJc w:val="left"/>
+      <w:pPr>
+        <w:ind w:left="2880" w:hanging="360"/>
+      </w:pPr>
+      <w:rPr>
+        <w:rFonts w:ascii="Symbol" w:hAnsi="Symbol" w:hint="default"/>
+      </w:rPr>
+    </w:lvl>
+    <w:lvl w:ilvl="4" w:tplc="040C0003" w:tentative="1">
+      <w:start w:val="1"/>
+      <w:numFmt w:val="bullet"/>
+      <w:lvlText w:val="o"/>
+      <w:lvlJc w:val="left"/>
+      <w:pPr>
+        <w:ind w:left="3600" w:hanging="360"/>
+      </w:pPr>
+      <w:rPr>
+        <w:rFonts w:ascii="Courier New" w:hAnsi="Courier New" w:cs="Courier New" w:hint="default"/>
+      </w:rPr>
+    </w:lvl>
+    <w:lvl w:ilvl="5" w:tplc="040C0005" w:tentative="1">
+      <w:start w:val="1"/>
+      <w:numFmt w:val="bullet"/>
+      <w:lvlText w:val=""/>
+      <w:lvlJc w:val="left"/>
+      <w:pPr>
+        <w:ind w:left="4320" w:hanging="360"/>
+      </w:pPr>
+      <w:rPr>
+        <w:rFonts w:ascii="Wingdings" w:hAnsi="Wingdings" w:hint="default"/>
+      </w:rPr>
+    </w:lvl>
+    <w:lvl w:ilvl="6" w:tplc="040C0001" w:tentative="1">
+      <w:start w:val="1"/>
+      <w:numFmt w:val="bullet"/>
+      <w:lvlText w:val=""/>
+      <w:lvlJc w:val="left"/>
+      <w:pPr>
+        <w:ind w:left="5040" w:hanging="360"/>
+      </w:pPr>
+      <w:rPr>
+        <w:rFonts w:ascii="Symbol" w:hAnsi="Symbol" w:hint="default"/>
+      </w:rPr>
+    </w:lvl>
+    <w:lvl w:ilvl="7" w:tplc="040C0003" w:tentative="1">
+      <w:start w:val="1"/>
+      <w:numFmt w:val="bullet"/>
+      <w:lvlText w:val="o"/>
+      <w:lvlJc w:val="left"/>
+      <w:pPr>
+        <w:ind w:left="5760" w:hanging="360"/>
+      </w:pPr>
+      <w:rPr>
+        <w:rFonts w:ascii="Courier New" w:hAnsi="Courier New" w:cs="Courier New" w:hint="default"/>
+      </w:rPr>
+    </w:lvl>
+    <w:lvl w:ilvl="8" w:tplc="040C0005" w:tentative="1">
+      <w:start w:val="1"/>
+      <w:numFmt w:val="bullet"/>
+      <w:lvlText w:val=""/>
+      <w:lvlJc w:val="left"/>
+      <w:pPr>
+        <w:ind w:left="6480" w:hanging="360"/>
+      </w:pPr>
+      <w:rPr>
+        <w:rFonts w:ascii="Wingdings" w:hAnsi="Wingdings" w:hint="default"/>
+      </w:rPr>
+    </w:lvl>
+  </w:abstractNum>
+  <w:abstractNum w:abstractNumId="11">
     <w:nsid w:val="68584666"/>
     <w:multiLevelType w:val="multilevel"/>
     <w:tmpl w:val="E6D06A44"/>
@@ -4839,7 +7666,7 @@
       </w:rPr>
     </w:lvl>
   </w:abstractNum>
-  <w:abstractNum w:abstractNumId="11">
+  <w:abstractNum w:abstractNumId="12">
     <w:nsid w:val="761D0477"/>
     <w:multiLevelType w:val="hybridMultilevel"/>
     <w:tmpl w:val="7BAACECE"/>
@@ -4951,7 +7778,7 @@
       </w:rPr>
     </w:lvl>
   </w:abstractNum>
-  <w:abstractNum w:abstractNumId="12">
+  <w:abstractNum w:abstractNumId="13">
     <w:nsid w:val="7C54711A"/>
     <w:multiLevelType w:val="hybridMultilevel"/>
     <w:tmpl w:val="95CEA2D4"/>
@@ -5088,7 +7915,7 @@
     <w:abstractNumId w:val="6"/>
   </w:num>
   <w:num w:numId="9">
-    <w:abstractNumId w:val="12"/>
+    <w:abstractNumId w:val="13"/>
   </w:num>
   <w:num w:numId="10">
     <w:abstractNumId w:val="2"/>
@@ -5106,13 +7933,16 @@
     <w:abstractNumId w:val="5"/>
   </w:num>
   <w:num w:numId="15">
-    <w:abstractNumId w:val="10"/>
+    <w:abstractNumId w:val="11"/>
   </w:num>
   <w:num w:numId="16">
     <w:abstractNumId w:val="1"/>
   </w:num>
   <w:num w:numId="17">
-    <w:abstractNumId w:val="11"/>
+    <w:abstractNumId w:val="12"/>
+  </w:num>
+  <w:num w:numId="18">
+    <w:abstractNumId w:val="10"/>
   </w:num>
 </w:numbering>
 </file>
@@ -5988,7 +8818,6 @@
     <w:basedOn w:val="Titre1"/>
     <w:next w:val="Normal"/>
     <w:uiPriority w:val="39"/>
-    <w:semiHidden/>
     <w:unhideWhenUsed/>
     <w:qFormat/>
     <w:rsid w:val="00C042CF"/>
@@ -7073,7 +9902,6 @@
     <w:basedOn w:val="Titre1"/>
     <w:next w:val="Normal"/>
     <w:uiPriority w:val="39"/>
-    <w:semiHidden/>
     <w:unhideWhenUsed/>
     <w:qFormat/>
     <w:rsid w:val="00C042CF"/>
@@ -7610,7 +10438,7 @@
 </file>
 
 <file path=customXml/itemProps3.xml><?xml version="1.0" encoding="utf-8"?>
-<ds:datastoreItem xmlns:ds="http://schemas.openxmlformats.org/officeDocument/2006/customXml" ds:itemID="{DFB3EB0B-3552-44A7-B7EC-891AD22628CA}">
+<ds:datastoreItem xmlns:ds="http://schemas.openxmlformats.org/officeDocument/2006/customXml" ds:itemID="{B30A6931-6972-4326-A592-59A44A90F876}">
   <ds:schemaRefs>
     <ds:schemaRef ds:uri="http://schemas.openxmlformats.org/officeDocument/2006/bibliography"/>
   </ds:schemaRefs>

</xml_diff>